<commit_message>
Tuned up Instructions doc; removed ci_reporter.
</commit_message>
<xml_diff>
--- a/bin/Instructions_XMLConnector.docx
+++ b/bin/Instructions_XMLConnector.docx
@@ -470,14 +470,9 @@
       <w:r>
         <w:t xml:space="preserve">  At this time, the connector does not allow for the copying of XML data from the </w:t>
       </w:r>
-      <w:bookmarkStart w:id="3" w:name="_GoBack"/>
       <w:proofErr w:type="spellStart"/>
       <w:r>
-        <w:t>files</w:t>
-      </w:r>
-      <w:bookmarkEnd w:id="3"/>
-      <w:r>
-        <w:t>ystem</w:t>
+        <w:t>filesystem</w:t>
       </w:r>
       <w:proofErr w:type="spellEnd"/>
       <w:r>
@@ -1623,8 +1618,8 @@
         <w:pStyle w:val="Heading2"/>
         <w:spacing w:before="240" w:after="240"/>
       </w:pPr>
-      <w:bookmarkStart w:id="4" w:name="ClearQuest-3.0Software%2FHardwareRequire"/>
-      <w:bookmarkEnd w:id="4"/>
+      <w:bookmarkStart w:id="3" w:name="ClearQuest-3.0Software%2FHardwareRequire"/>
+      <w:bookmarkEnd w:id="3"/>
       <w:r>
         <w:t>Software/Hardware Requirements</w:t>
       </w:r>
@@ -1770,8 +1765,8 @@
         <w:pStyle w:val="Heading2"/>
         <w:spacing w:before="240" w:after="240"/>
       </w:pPr>
-      <w:bookmarkStart w:id="5" w:name="ClearQuest-4.0Installation"/>
-      <w:bookmarkEnd w:id="5"/>
+      <w:bookmarkStart w:id="4" w:name="ClearQuest-4.0Installation"/>
+      <w:bookmarkEnd w:id="4"/>
       <w:r>
         <w:t>Installation</w:t>
       </w:r>
@@ -1781,8 +1776,8 @@
         <w:pStyle w:val="Heading3"/>
         <w:spacing w:before="120" w:after="120"/>
       </w:pPr>
-      <w:bookmarkStart w:id="6" w:name="ClearQuest-4.1BasicInstallationSteps"/>
-      <w:bookmarkEnd w:id="6"/>
+      <w:bookmarkStart w:id="5" w:name="ClearQuest-4.1BasicInstallationSteps"/>
+      <w:bookmarkEnd w:id="5"/>
       <w:r>
         <w:t>Basic Installation Steps</w:t>
       </w:r>
@@ -1870,8 +1865,8 @@
         <w:pStyle w:val="Heading4"/>
         <w:spacing w:before="2" w:after="120"/>
       </w:pPr>
-      <w:bookmarkStart w:id="7" w:name="ClearQuest-4.1.1InstalltheRallyConnector"/>
-      <w:bookmarkEnd w:id="7"/>
+      <w:bookmarkStart w:id="6" w:name="ClearQuest-4.1.1InstalltheRallyConnector"/>
+      <w:bookmarkEnd w:id="6"/>
       <w:r>
         <w:t>Install the Rally Connector Code &amp; Ruby Gems</w:t>
       </w:r>
@@ -2247,8 +2242,8 @@
       <w:pPr>
         <w:ind w:left="648"/>
       </w:pPr>
-      <w:bookmarkStart w:id="8" w:name="ClearQuest-4.1.2MakeConfigurationChanges"/>
-      <w:bookmarkEnd w:id="8"/>
+      <w:bookmarkStart w:id="7" w:name="ClearQuest-4.1.2MakeConfigurationChanges"/>
+      <w:bookmarkEnd w:id="7"/>
       <w:r>
         <w:t>Or when u</w:t>
       </w:r>
@@ -2301,8 +2296,8 @@
           <w:i/>
         </w:rPr>
       </w:pPr>
-      <w:bookmarkStart w:id="9" w:name="ClearQuest-CreateanExternalIDFieldinRall"/>
-      <w:bookmarkEnd w:id="9"/>
+      <w:bookmarkStart w:id="8" w:name="ClearQuest-CreateanExternalIDFieldinRall"/>
+      <w:bookmarkEnd w:id="8"/>
       <w:r>
         <w:rPr>
           <w:i/>
@@ -2403,6 +2398,7 @@
         <w:pStyle w:val="ListParagraph"/>
       </w:pPr>
       <w:r>
+        <w:lastRenderedPageBreak/>
         <w:t xml:space="preserve">Enter a 'Name' of </w:t>
       </w:r>
       <w:proofErr w:type="spellStart"/>
@@ -2447,10 +2443,10 @@
         <w:pStyle w:val="Heading4"/>
         <w:spacing w:before="2" w:after="120"/>
       </w:pPr>
-      <w:bookmarkStart w:id="10" w:name="ClearQuest-CreateanExternalIDFieldinClea"/>
-      <w:bookmarkStart w:id="11" w:name="ClearQuest-4.1.3EdittheConfigurationFile"/>
+      <w:bookmarkStart w:id="9" w:name="ClearQuest-CreateanExternalIDFieldinClea"/>
+      <w:bookmarkStart w:id="10" w:name="ClearQuest-4.1.3EdittheConfigurationFile"/>
+      <w:bookmarkEnd w:id="9"/>
       <w:bookmarkEnd w:id="10"/>
-      <w:bookmarkEnd w:id="11"/>
       <w:r>
         <w:t>Edit the Configuration File</w:t>
       </w:r>
@@ -2532,31 +2528,36 @@
           <w:b/>
           <w:i/>
         </w:rPr>
-        <w:t xml:space="preserve">You will need to make a separate configuration file for each record type that needs to be synchronized.  </w:t>
-      </w:r>
-      <w:proofErr w:type="gramStart"/>
+        <w:t>You will need to make a separate configuration file for each record type that needs to be synchronized.  The example below</w:t>
+      </w:r>
       <w:r>
         <w:rPr>
           <w:b/>
           <w:i/>
         </w:rPr>
-        <w:t xml:space="preserve">The example below for </w:t>
+        <w:t xml:space="preserve"> is</w:t>
       </w:r>
       <w:r>
         <w:rPr>
           <w:b/>
           <w:i/>
         </w:rPr>
-        <w:t>defects</w:t>
+        <w:t xml:space="preserve"> for </w:t>
       </w:r>
       <w:r>
         <w:rPr>
           <w:b/>
           <w:i/>
         </w:rPr>
+        <w:t>defects</w:t>
+      </w:r>
+      <w:r>
+        <w:rPr>
+          <w:b/>
+          <w:i/>
+        </w:rPr>
         <w:t>.</w:t>
       </w:r>
-      <w:proofErr w:type="gramEnd"/>
     </w:p>
     <w:p>
       <w:pPr>
@@ -2623,14 +2624,6 @@
           <w:rStyle w:val="HTMLCode"/>
         </w:rPr>
       </w:pPr>
-    </w:p>
-    <w:p>
-      <w:pPr>
-        <w:pStyle w:val="Code"/>
-        <w:rPr>
-          <w:rStyle w:val="HTMLCode"/>
-        </w:rPr>
-      </w:pPr>
       <w:r>
         <w:rPr>
           <w:rStyle w:val="HTMLCode"/>
@@ -2715,14 +2708,6 @@
           <w:rStyle w:val="HTMLCode"/>
         </w:rPr>
       </w:pPr>
-    </w:p>
-    <w:p>
-      <w:pPr>
-        <w:pStyle w:val="Code"/>
-        <w:rPr>
-          <w:rStyle w:val="HTMLCode"/>
-        </w:rPr>
-      </w:pPr>
       <w:r>
         <w:rPr>
           <w:rStyle w:val="HTMLCode"/>
@@ -2780,14 +2765,6 @@
           <w:rStyle w:val="HTMLCode"/>
         </w:rPr>
       </w:pPr>
-    </w:p>
-    <w:p>
-      <w:pPr>
-        <w:pStyle w:val="Code"/>
-        <w:rPr>
-          <w:rStyle w:val="HTMLCode"/>
-        </w:rPr>
-      </w:pPr>
       <w:r>
         <w:rPr>
           <w:rStyle w:val="HTMLCode"/>
@@ -2816,14 +2793,6 @@
           <w:rStyle w:val="HTMLCode"/>
         </w:rPr>
       </w:pPr>
-    </w:p>
-    <w:p>
-      <w:pPr>
-        <w:pStyle w:val="Code"/>
-        <w:rPr>
-          <w:rStyle w:val="HTMLCode"/>
-        </w:rPr>
-      </w:pPr>
       <w:r>
         <w:rPr>
           <w:rStyle w:val="HTMLCode"/>
@@ -3102,7 +3071,7 @@
         <w:rPr>
           <w:rStyle w:val="HTMLCode"/>
         </w:rPr>
-        <w:sym w:font="Wingdings" w:char="F0E0"/>
+        <w:t>--&gt;</w:t>
       </w:r>
     </w:p>
     <w:p>
@@ -3320,20 +3289,34 @@
         <w:rPr>
           <w:rStyle w:val="HTMLCode"/>
         </w:rPr>
-        <w:t xml:space="preserve">    &lt;Path&gt;/path/to/</w:t>
+        <w:t xml:space="preserve">    &lt;Path&gt;/</w:t>
       </w:r>
       <w:proofErr w:type="spellStart"/>
       <w:r>
         <w:rPr>
           <w:rStyle w:val="HTMLCode"/>
         </w:rPr>
-        <w:t>dir</w:t>
+        <w:t>test_dir</w:t>
       </w:r>
       <w:proofErr w:type="spellEnd"/>
       <w:r>
         <w:rPr>
           <w:rStyle w:val="HTMLCode"/>
         </w:rPr>
+        <w:t>/</w:t>
+      </w:r>
+      <w:proofErr w:type="spellStart"/>
+      <w:r>
+        <w:rPr>
+          <w:rStyle w:val="HTMLCode"/>
+        </w:rPr>
+        <w:t>full_cycle</w:t>
+      </w:r>
+      <w:proofErr w:type="spellEnd"/>
+      <w:r>
+        <w:rPr>
+          <w:rStyle w:val="HTMLCode"/>
+        </w:rPr>
         <w:t>&lt;/Path&gt;</w:t>
       </w:r>
     </w:p>
@@ -3382,6 +3365,7 @@
         <w:rPr>
           <w:rStyle w:val="HTMLCode"/>
         </w:rPr>
+        <w:lastRenderedPageBreak/>
         <w:t>  &lt;Connector&gt;</w:t>
       </w:r>
     </w:p>
@@ -3424,7 +3408,7 @@
         <w:rPr>
           <w:rStyle w:val="HTMLCode"/>
         </w:rPr>
-        <w:t>='true'</w:t>
+        <w:t>=”true”</w:t>
       </w:r>
       <w:r>
         <w:rPr>
@@ -3498,6 +3482,12 @@
         <w:rPr>
           <w:rStyle w:val="HTMLCode"/>
         </w:rPr>
+        <w:t xml:space="preserve">  </w:t>
+      </w:r>
+      <w:r>
+        <w:rPr>
+          <w:rStyle w:val="HTMLCode"/>
+        </w:rPr>
         <w:t>&lt;/Connector&gt;</w:t>
       </w:r>
     </w:p>
@@ -3548,7 +3538,73 @@
         <w:rPr>
           <w:rStyle w:val="HTMLCode"/>
         </w:rPr>
-        <w:t>    &lt;Preview&gt;false&lt;/Preview&gt;</w:t>
+        <w:t>    </w:t>
+      </w:r>
+      <w:r>
+        <w:rPr>
+          <w:rStyle w:val="HTMLCode"/>
+        </w:rPr>
+        <w:t>&lt;Preview&gt;false&lt;/Preview&gt;</w:t>
+      </w:r>
+    </w:p>
+    <w:p>
+      <w:pPr>
+        <w:pStyle w:val="Code"/>
+        <w:rPr>
+          <w:rStyle w:val="HTMLCode"/>
+        </w:rPr>
+      </w:pPr>
+      <w:r>
+        <w:rPr>
+          <w:rStyle w:val="HTMLCode"/>
+        </w:rPr>
+        <w:t xml:space="preserve">    </w:t>
+      </w:r>
+      <w:r>
+        <w:rPr>
+          <w:rStyle w:val="HTMLCode"/>
+        </w:rPr>
+        <w:t>&lt;</w:t>
+      </w:r>
+      <w:proofErr w:type="spellStart"/>
+      <w:r>
+        <w:rPr>
+          <w:rStyle w:val="HTMLCode"/>
+        </w:rPr>
+        <w:t>LogLevel</w:t>
+      </w:r>
+      <w:proofErr w:type="spellEnd"/>
+      <w:r>
+        <w:rPr>
+          <w:rStyle w:val="HTMLCode"/>
+        </w:rPr>
+        <w:t>&gt;</w:t>
+      </w:r>
+      <w:r>
+        <w:rPr>
+          <w:rStyle w:val="HTMLCode"/>
+        </w:rPr>
+        <w:t>Debug</w:t>
+      </w:r>
+      <w:r>
+        <w:rPr>
+          <w:rStyle w:val="HTMLCode"/>
+        </w:rPr>
+        <w:t>&lt;/</w:t>
+      </w:r>
+      <w:proofErr w:type="spellStart"/>
+      <w:r>
+        <w:rPr>
+          <w:rStyle w:val="HTMLCode"/>
+        </w:rPr>
+        <w:t>LogLevel</w:t>
+      </w:r>
+      <w:proofErr w:type="spellEnd"/>
+      <w:r>
+        <w:rPr>
+          <w:rStyle w:val="HTMLCode"/>
+        </w:rPr>
+        <w:t>&gt;</w:t>
       </w:r>
     </w:p>
     <w:p>
@@ -3574,21 +3630,45 @@
         <w:rPr>
           <w:rStyle w:val="HTMLCode"/>
         </w:rPr>
-        <w:t>_RALLY_TO_OTHER</w:t>
+        <w:t>_RALLY_TO_</w:t>
+      </w:r>
+      <w:r>
+        <w:rPr>
+          <w:rStyle w:val="HTMLCode"/>
+        </w:rPr>
+        <w:t>XML</w:t>
       </w:r>
       <w:proofErr w:type="gramStart"/>
       <w:r>
         <w:rPr>
           <w:rStyle w:val="HTMLCode"/>
         </w:rPr>
-        <w:t>,UPDATE</w:t>
+        <w:t>,</w:t>
+      </w:r>
+      <w:r>
+        <w:rPr>
+          <w:rStyle w:val="HTMLCode"/>
+        </w:rPr>
+        <w:t xml:space="preserve">  </w:t>
+      </w:r>
+      <w:r>
+        <w:rPr>
+          <w:rStyle w:val="HTMLCode"/>
+        </w:rPr>
+        <w:t>UPDATE</w:t>
       </w:r>
       <w:proofErr w:type="gramEnd"/>
       <w:r>
         <w:rPr>
           <w:rStyle w:val="HTMLCode"/>
         </w:rPr>
-        <w:t>_RALLY_TO_OTHER</w:t>
+        <w:t>_RALLY_TO_</w:t>
+      </w:r>
+      <w:r>
+        <w:rPr>
+          <w:rStyle w:val="HTMLCode"/>
+        </w:rPr>
+        <w:t>XML</w:t>
       </w:r>
       <w:r>
         <w:rPr>
@@ -3777,8 +3857,8 @@
         <w:pStyle w:val="Heading4"/>
         <w:spacing w:before="2" w:after="120"/>
       </w:pPr>
-      <w:bookmarkStart w:id="12" w:name="ClearQuest-DefinitionofTagsinConfigurati"/>
-      <w:bookmarkEnd w:id="12"/>
+      <w:bookmarkStart w:id="11" w:name="ClearQuest-DefinitionofTagsinConfigurati"/>
+      <w:bookmarkEnd w:id="11"/>
       <w:r>
         <w:t>Definition of Tags in Configuration File</w:t>
       </w:r>
@@ -3794,11 +3874,38 @@
           <w:b/>
         </w:rPr>
       </w:pPr>
-      <w:r>
+    </w:p>
+    <w:p>
+      <w:pPr>
         <w:rPr>
           <w:b/>
         </w:rPr>
-        <w:t>Rally Connection</w:t>
+      </w:pPr>
+      <w:r>
+        <w:rPr>
+          <w:b/>
+        </w:rPr>
+        <w:t>Parent tag = &lt;</w:t>
+      </w:r>
+      <w:proofErr w:type="spellStart"/>
+      <w:r>
+        <w:rPr>
+          <w:b/>
+        </w:rPr>
+        <w:t>Rally</w:t>
+      </w:r>
+      <w:r>
+        <w:rPr>
+          <w:b/>
+        </w:rPr>
+        <w:t>Connection</w:t>
+      </w:r>
+      <w:proofErr w:type="spellEnd"/>
+      <w:r>
+        <w:rPr>
+          <w:b/>
+        </w:rPr>
+        <w:t>&gt;</w:t>
       </w:r>
     </w:p>
     <w:tbl>
@@ -3806,19 +3913,18 @@
         <w:tblStyle w:val="TableGrid"/>
         <w:tblW w:w="10728" w:type="dxa"/>
         <w:tblLayout w:type="fixed"/>
-        <w:tblLook w:val="00BF" w:firstRow="1" w:lastRow="0" w:firstColumn="1" w:lastColumn="0" w:noHBand="0" w:noVBand="0"/>
+        <w:tblLook w:val="00A0" w:firstRow="1" w:lastRow="0" w:firstColumn="1" w:lastColumn="0" w:noHBand="0" w:noVBand="0"/>
       </w:tblPr>
       <w:tblGrid>
-        <w:gridCol w:w="1716"/>
-        <w:gridCol w:w="1963"/>
-        <w:gridCol w:w="3449"/>
-        <w:gridCol w:w="2520"/>
-        <w:gridCol w:w="1080"/>
+        <w:gridCol w:w="1818"/>
+        <w:gridCol w:w="5040"/>
+        <w:gridCol w:w="2700"/>
+        <w:gridCol w:w="1170"/>
       </w:tblGrid>
       <w:tr>
         <w:tc>
           <w:tcPr>
-            <w:tcW w:w="1716" w:type="dxa"/>
+            <w:tcW w:w="1818" w:type="dxa"/>
             <w:shd w:val="pct10" w:color="auto" w:fill="auto"/>
           </w:tcPr>
           <w:p>
@@ -3838,13 +3944,13 @@
                 <w:color w:val="000000"/>
                 <w:szCs w:val="20"/>
               </w:rPr>
-              <w:t>Parent Tag</w:t>
+              <w:t>Tag Name</w:t>
             </w:r>
           </w:p>
         </w:tc>
         <w:tc>
           <w:tcPr>
-            <w:tcW w:w="1963" w:type="dxa"/>
+            <w:tcW w:w="5040" w:type="dxa"/>
             <w:shd w:val="pct10" w:color="auto" w:fill="auto"/>
           </w:tcPr>
           <w:p>
@@ -3864,13 +3970,13 @@
                 <w:color w:val="000000"/>
                 <w:szCs w:val="20"/>
               </w:rPr>
-              <w:t>Tag Name</w:t>
+              <w:t>Description</w:t>
             </w:r>
           </w:p>
         </w:tc>
         <w:tc>
           <w:tcPr>
-            <w:tcW w:w="3449" w:type="dxa"/>
+            <w:tcW w:w="2700" w:type="dxa"/>
             <w:shd w:val="pct10" w:color="auto" w:fill="auto"/>
           </w:tcPr>
           <w:p>
@@ -3890,13 +3996,13 @@
                 <w:color w:val="000000"/>
                 <w:szCs w:val="20"/>
               </w:rPr>
-              <w:t>Description</w:t>
+              <w:t>Sample Values</w:t>
             </w:r>
           </w:p>
         </w:tc>
         <w:tc>
           <w:tcPr>
-            <w:tcW w:w="2520" w:type="dxa"/>
+            <w:tcW w:w="1170" w:type="dxa"/>
             <w:shd w:val="pct10" w:color="auto" w:fill="auto"/>
           </w:tcPr>
           <w:p>
@@ -3916,33 +4022,16 @@
                 <w:color w:val="000000"/>
                 <w:szCs w:val="20"/>
               </w:rPr>
-              <w:t>Sample Values</w:t>
-            </w:r>
-          </w:p>
-        </w:tc>
-        <w:tc>
-          <w:tcPr>
-            <w:tcW w:w="1080" w:type="dxa"/>
-            <w:shd w:val="pct10" w:color="auto" w:fill="auto"/>
-          </w:tcPr>
-          <w:p>
-            <w:pPr>
-              <w:spacing w:line="260" w:lineRule="atLeast"/>
+              <w:t>Required</w:t>
+            </w:r>
+            <w:r>
               <w:rPr>
                 <w:rFonts w:cs="Times New Roman"/>
                 <w:b/>
                 <w:color w:val="000000"/>
                 <w:szCs w:val="20"/>
               </w:rPr>
-            </w:pPr>
-            <w:r>
-              <w:rPr>
-                <w:rFonts w:cs="Times New Roman"/>
-                <w:b/>
-                <w:color w:val="000000"/>
-                <w:szCs w:val="20"/>
-              </w:rPr>
-              <w:t>Required</w:t>
+              <w:t>?</w:t>
             </w:r>
           </w:p>
         </w:tc>
@@ -3950,37 +4039,25 @@
       <w:tr>
         <w:tc>
           <w:tcPr>
-            <w:tcW w:w="1716" w:type="dxa"/>
+            <w:tcW w:w="1818" w:type="dxa"/>
           </w:tcPr>
           <w:p>
+            <w:r>
+              <w:t>&lt;</w:t>
+            </w:r>
             <w:proofErr w:type="spellStart"/>
             <w:r>
-              <w:t>RallyConnection</w:t>
+              <w:t>Url</w:t>
             </w:r>
             <w:proofErr w:type="spellEnd"/>
+            <w:r>
+              <w:t>&gt;</w:t>
+            </w:r>
           </w:p>
         </w:tc>
         <w:tc>
           <w:tcPr>
-            <w:tcW w:w="1963" w:type="dxa"/>
-          </w:tcPr>
-          <w:p>
-            <w:r>
-              <w:t>&lt;</w:t>
-            </w:r>
-            <w:proofErr w:type="spellStart"/>
-            <w:r>
-              <w:t>Url</w:t>
-            </w:r>
-            <w:proofErr w:type="spellEnd"/>
-            <w:r>
-              <w:t>&gt;</w:t>
-            </w:r>
-          </w:p>
-        </w:tc>
-        <w:tc>
-          <w:tcPr>
-            <w:tcW w:w="3449" w:type="dxa"/>
+            <w:tcW w:w="5040" w:type="dxa"/>
           </w:tcPr>
           <w:p>
             <w:r>
@@ -3997,14 +4074,11 @@
         </w:tc>
         <w:tc>
           <w:tcPr>
-            <w:tcW w:w="2520" w:type="dxa"/>
+            <w:tcW w:w="2700" w:type="dxa"/>
           </w:tcPr>
           <w:p>
             <w:r>
-              <w:t>S</w:t>
-            </w:r>
-            <w:r>
-              <w:t>andbox.rallydev.com </w:t>
+              <w:t>Sandbox.rallydev.com </w:t>
             </w:r>
             <w:r>
               <w:br/>
@@ -4021,7 +4095,7 @@
         </w:tc>
         <w:tc>
           <w:tcPr>
-            <w:tcW w:w="1080" w:type="dxa"/>
+            <w:tcW w:w="1170" w:type="dxa"/>
           </w:tcPr>
           <w:p>
             <w:r>
@@ -4040,47 +4114,35 @@
       <w:tr>
         <w:tc>
           <w:tcPr>
-            <w:tcW w:w="1716" w:type="dxa"/>
+            <w:tcW w:w="1818" w:type="dxa"/>
           </w:tcPr>
           <w:p>
+            <w:r>
+              <w:t>&lt;</w:t>
+            </w:r>
             <w:proofErr w:type="spellStart"/>
             <w:r>
-              <w:t>RallyConnection</w:t>
+              <w:t>WorkspaceName</w:t>
             </w:r>
             <w:proofErr w:type="spellEnd"/>
+            <w:r>
+              <w:t>&gt;</w:t>
+            </w:r>
           </w:p>
         </w:tc>
         <w:tc>
           <w:tcPr>
-            <w:tcW w:w="1963" w:type="dxa"/>
+            <w:tcW w:w="5040" w:type="dxa"/>
           </w:tcPr>
           <w:p>
             <w:r>
-              <w:t>&lt;</w:t>
-            </w:r>
-            <w:proofErr w:type="spellStart"/>
-            <w:r>
-              <w:t>WorkspaceName</w:t>
-            </w:r>
-            <w:proofErr w:type="spellEnd"/>
-            <w:r>
-              <w:t>&gt;</w:t>
+              <w:t>Workspace in Rally you want to copy/update work items.</w:t>
             </w:r>
           </w:p>
         </w:tc>
         <w:tc>
           <w:tcPr>
-            <w:tcW w:w="3449" w:type="dxa"/>
-          </w:tcPr>
-          <w:p>
-            <w:r>
-              <w:t>Workspace in Rally you want to copy/update work items.</w:t>
-            </w:r>
-          </w:p>
-        </w:tc>
-        <w:tc>
-          <w:tcPr>
-            <w:tcW w:w="2520" w:type="dxa"/>
+            <w:tcW w:w="2700" w:type="dxa"/>
           </w:tcPr>
           <w:p>
             <w:r>
@@ -4099,7 +4161,7 @@
         </w:tc>
         <w:tc>
           <w:tcPr>
-            <w:tcW w:w="1080" w:type="dxa"/>
+            <w:tcW w:w="1170" w:type="dxa"/>
           </w:tcPr>
           <w:p>
             <w:r>
@@ -4111,49 +4173,37 @@
       <w:tr>
         <w:tc>
           <w:tcPr>
-            <w:tcW w:w="1716" w:type="dxa"/>
+            <w:tcW w:w="1818" w:type="dxa"/>
           </w:tcPr>
           <w:p>
-            <w:proofErr w:type="spellStart"/>
-            <w:r>
-              <w:t>RallyConnection</w:t>
-            </w:r>
-            <w:proofErr w:type="spellEnd"/>
+            <w:r>
+              <w:t>&lt;User&gt; </w:t>
+            </w:r>
           </w:p>
         </w:tc>
         <w:tc>
           <w:tcPr>
-            <w:tcW w:w="1963" w:type="dxa"/>
+            <w:tcW w:w="5040" w:type="dxa"/>
           </w:tcPr>
           <w:p>
             <w:r>
-              <w:t>&lt;User&gt; </w:t>
+              <w:t>Login name for user to make the Web Services requests to create/update work items in Rally.</w:t>
             </w:r>
           </w:p>
         </w:tc>
         <w:tc>
           <w:tcPr>
-            <w:tcW w:w="3449" w:type="dxa"/>
+            <w:tcW w:w="2700" w:type="dxa"/>
           </w:tcPr>
           <w:p>
             <w:r>
-              <w:t>Login name for user to make the Web Services requests to create/update work items in Rally.</w:t>
+              <w:t>user@company.com </w:t>
             </w:r>
           </w:p>
         </w:tc>
         <w:tc>
           <w:tcPr>
-            <w:tcW w:w="2520" w:type="dxa"/>
-          </w:tcPr>
-          <w:p>
-            <w:r>
-              <w:t>user@company.com </w:t>
-            </w:r>
-          </w:p>
-        </w:tc>
-        <w:tc>
-          <w:tcPr>
-            <w:tcW w:w="1080" w:type="dxa"/>
+            <w:tcW w:w="1170" w:type="dxa"/>
           </w:tcPr>
           <w:p>
             <w:r>
@@ -4165,56 +4215,41 @@
       <w:tr>
         <w:tc>
           <w:tcPr>
-            <w:tcW w:w="1716" w:type="dxa"/>
+            <w:tcW w:w="1818" w:type="dxa"/>
           </w:tcPr>
           <w:p>
-            <w:proofErr w:type="spellStart"/>
-            <w:r>
-              <w:t>RallyConnection</w:t>
-            </w:r>
-            <w:proofErr w:type="spellEnd"/>
+            <w:r>
+              <w:t>&lt;Password&gt; </w:t>
+            </w:r>
           </w:p>
         </w:tc>
         <w:tc>
           <w:tcPr>
-            <w:tcW w:w="1963" w:type="dxa"/>
+            <w:tcW w:w="5040" w:type="dxa"/>
           </w:tcPr>
           <w:p>
             <w:r>
-              <w:t>&lt;Password&gt; </w:t>
+              <w:t>Password for user to make the Web Services requests to create/update work items in Rally. </w:t>
+            </w:r>
+            <w:r>
+              <w:br/>
+            </w:r>
+            <w:r>
+              <w:rPr>
+                <w:i/>
+              </w:rPr>
+              <w:t>Note: The first time the connector runs, it will encode the password so it is not saved in plain text.</w:t>
             </w:r>
           </w:p>
         </w:tc>
         <w:tc>
           <w:tcPr>
-            <w:tcW w:w="3449" w:type="dxa"/>
-          </w:tcPr>
-          <w:p>
-            <w:r>
-              <w:t>Password for user to make the Web Services requests to create/update work items in Rally. </w:t>
-            </w:r>
-            <w:r>
-              <w:br/>
-            </w:r>
-            <w:r>
-              <w:rPr>
-                <w:i/>
-              </w:rPr>
-              <w:t>Note: The first time the connector runs, it will encode the password so it is not saved in plain text.</w:t>
-            </w:r>
-          </w:p>
-        </w:tc>
-        <w:tc>
-          <w:tcPr>
-            <w:tcW w:w="2520" w:type="dxa"/>
+            <w:tcW w:w="2700" w:type="dxa"/>
           </w:tcPr>
           <w:p>
             <w:proofErr w:type="spellStart"/>
             <w:r>
-              <w:t>M</w:t>
-            </w:r>
-            <w:r>
-              <w:t>ypassword</w:t>
+              <w:t>Mypassword</w:t>
             </w:r>
             <w:proofErr w:type="spellEnd"/>
             <w:r>
@@ -4225,7 +4260,7 @@
         </w:tc>
         <w:tc>
           <w:tcPr>
-            <w:tcW w:w="1080" w:type="dxa"/>
+            <w:tcW w:w="1170" w:type="dxa"/>
           </w:tcPr>
           <w:p>
             <w:r>
@@ -4237,75 +4272,63 @@
       <w:tr>
         <w:tc>
           <w:tcPr>
-            <w:tcW w:w="1716" w:type="dxa"/>
+            <w:tcW w:w="1818" w:type="dxa"/>
           </w:tcPr>
           <w:p>
+            <w:r>
+              <w:t>&lt;</w:t>
+            </w:r>
             <w:proofErr w:type="spellStart"/>
             <w:r>
-              <w:t>RallyConnection</w:t>
+              <w:t>ArtifactType</w:t>
+            </w:r>
+            <w:proofErr w:type="spellEnd"/>
+            <w:r>
+              <w:t>&gt; </w:t>
+            </w:r>
+          </w:p>
+        </w:tc>
+        <w:tc>
+          <w:tcPr>
+            <w:tcW w:w="5040" w:type="dxa"/>
+          </w:tcPr>
+          <w:p>
+            <w:r>
+              <w:t>Type of artifact you want to create/update in Rally. </w:t>
+            </w:r>
+          </w:p>
+        </w:tc>
+        <w:tc>
+          <w:tcPr>
+            <w:tcW w:w="2700" w:type="dxa"/>
+          </w:tcPr>
+          <w:p>
+            <w:r>
+              <w:t>Defect </w:t>
+            </w:r>
+          </w:p>
+          <w:p>
+            <w:proofErr w:type="spellStart"/>
+            <w:r>
+              <w:t>HierarchicalRequirement</w:t>
+            </w:r>
+            <w:proofErr w:type="spellEnd"/>
+            <w:r>
+              <w:t> </w:t>
+            </w:r>
+            <w:r>
+              <w:br/>
+            </w:r>
+            <w:proofErr w:type="spellStart"/>
+            <w:r>
+              <w:t>TestCase</w:t>
             </w:r>
             <w:proofErr w:type="spellEnd"/>
           </w:p>
         </w:tc>
         <w:tc>
           <w:tcPr>
-            <w:tcW w:w="1963" w:type="dxa"/>
-          </w:tcPr>
-          <w:p>
-            <w:r>
-              <w:t>&lt;</w:t>
-            </w:r>
-            <w:proofErr w:type="spellStart"/>
-            <w:r>
-              <w:t>ArtifactType</w:t>
-            </w:r>
-            <w:proofErr w:type="spellEnd"/>
-            <w:r>
-              <w:t>&gt; </w:t>
-            </w:r>
-          </w:p>
-        </w:tc>
-        <w:tc>
-          <w:tcPr>
-            <w:tcW w:w="3449" w:type="dxa"/>
-          </w:tcPr>
-          <w:p>
-            <w:r>
-              <w:t>Type of artifact you want to create/update in Rally. </w:t>
-            </w:r>
-          </w:p>
-        </w:tc>
-        <w:tc>
-          <w:tcPr>
-            <w:tcW w:w="2520" w:type="dxa"/>
-          </w:tcPr>
-          <w:p>
-            <w:r>
-              <w:t>Defect </w:t>
-            </w:r>
-          </w:p>
-          <w:p>
-            <w:proofErr w:type="spellStart"/>
-            <w:r>
-              <w:t>HierarchicalRequirement</w:t>
-            </w:r>
-            <w:proofErr w:type="spellEnd"/>
-            <w:r>
-              <w:t> </w:t>
-            </w:r>
-            <w:r>
-              <w:br/>
-            </w:r>
-            <w:proofErr w:type="spellStart"/>
-            <w:r>
-              <w:t>TestCase</w:t>
-            </w:r>
-            <w:proofErr w:type="spellEnd"/>
-          </w:p>
-        </w:tc>
-        <w:tc>
-          <w:tcPr>
-            <w:tcW w:w="1080" w:type="dxa"/>
+            <w:tcW w:w="1170" w:type="dxa"/>
           </w:tcPr>
           <w:p>
             <w:r>
@@ -4317,73 +4340,63 @@
       <w:tr>
         <w:tc>
           <w:tcPr>
-            <w:tcW w:w="1716" w:type="dxa"/>
+            <w:tcW w:w="1818" w:type="dxa"/>
+          </w:tcPr>
+          <w:p>
+            <w:r>
+              <w:t>&lt;</w:t>
+            </w:r>
+            <w:proofErr w:type="spellStart"/>
+            <w:r>
+              <w:t>ExternalIDField</w:t>
+            </w:r>
+            <w:proofErr w:type="spellEnd"/>
+            <w:r>
+              <w:t>&gt; </w:t>
+            </w:r>
+          </w:p>
+        </w:tc>
+        <w:tc>
+          <w:tcPr>
+            <w:tcW w:w="5040" w:type="dxa"/>
+          </w:tcPr>
+          <w:p>
+            <w:r>
+              <w:t>Rally custom string field (name and display name must be identical) that stores the unique id for the other system. </w:t>
+            </w:r>
+            <w:r>
+              <w:br/>
+              <w:t xml:space="preserve">Refer to the 'Create an External ID Field in Rally' section </w:t>
+            </w:r>
+            <w:r>
+              <w:lastRenderedPageBreak/>
+              <w:t>above. </w:t>
+            </w:r>
+          </w:p>
+        </w:tc>
+        <w:tc>
+          <w:tcPr>
+            <w:tcW w:w="2700" w:type="dxa"/>
           </w:tcPr>
           <w:p>
             <w:proofErr w:type="spellStart"/>
             <w:r>
-              <w:t>RallyConnection</w:t>
+              <w:lastRenderedPageBreak/>
+              <w:t>OtherId</w:t>
+            </w:r>
+            <w:proofErr w:type="spellEnd"/>
+          </w:p>
+          <w:p>
+            <w:proofErr w:type="spellStart"/>
+            <w:r>
+              <w:t>ExternalID</w:t>
             </w:r>
             <w:proofErr w:type="spellEnd"/>
           </w:p>
         </w:tc>
         <w:tc>
           <w:tcPr>
-            <w:tcW w:w="1963" w:type="dxa"/>
-          </w:tcPr>
-          <w:p>
-            <w:r>
-              <w:t>&lt;</w:t>
-            </w:r>
-            <w:proofErr w:type="spellStart"/>
-            <w:r>
-              <w:t>ExternalIDField</w:t>
-            </w:r>
-            <w:proofErr w:type="spellEnd"/>
-            <w:r>
-              <w:t>&gt; </w:t>
-            </w:r>
-          </w:p>
-        </w:tc>
-        <w:tc>
-          <w:tcPr>
-            <w:tcW w:w="3449" w:type="dxa"/>
-          </w:tcPr>
-          <w:p>
-            <w:r>
-              <w:t>Rally custom string field (name and display name must be identical) that stores the unique id for the other system. </w:t>
-            </w:r>
-            <w:r>
-              <w:br/>
-              <w:t>Refer to the 'Create an External ID Field in Rally' section above. </w:t>
-            </w:r>
-          </w:p>
-        </w:tc>
-        <w:tc>
-          <w:tcPr>
-            <w:tcW w:w="2520" w:type="dxa"/>
-          </w:tcPr>
-          <w:p>
-            <w:proofErr w:type="spellStart"/>
-            <w:r>
-              <w:t>Other</w:t>
-            </w:r>
-            <w:r>
-              <w:t>Id</w:t>
-            </w:r>
-            <w:proofErr w:type="spellEnd"/>
-          </w:p>
-          <w:p>
-            <w:proofErr w:type="spellStart"/>
-            <w:r>
-              <w:t>ExternalID</w:t>
-            </w:r>
-            <w:proofErr w:type="spellEnd"/>
-          </w:p>
-        </w:tc>
-        <w:tc>
-          <w:tcPr>
-            <w:tcW w:w="1080" w:type="dxa"/>
+            <w:tcW w:w="1170" w:type="dxa"/>
           </w:tcPr>
           <w:p>
             <w:r>
@@ -4395,47 +4408,36 @@
       <w:tr>
         <w:tc>
           <w:tcPr>
-            <w:tcW w:w="1716" w:type="dxa"/>
+            <w:tcW w:w="1818" w:type="dxa"/>
           </w:tcPr>
           <w:p>
-            <w:proofErr w:type="spellStart"/>
-            <w:r>
-              <w:t>RallyConnection</w:t>
-            </w:r>
-            <w:proofErr w:type="spellEnd"/>
+            <w:r>
+              <w:lastRenderedPageBreak/>
+              <w:t>&lt;Projects&gt; </w:t>
+            </w:r>
           </w:p>
         </w:tc>
         <w:tc>
           <w:tcPr>
-            <w:tcW w:w="1963" w:type="dxa"/>
+            <w:tcW w:w="5040" w:type="dxa"/>
           </w:tcPr>
           <w:p>
             <w:r>
-              <w:t>&lt;Projects&gt; </w:t>
+              <w:t>Contains a list of Project tags. Each tag refers to one Rally project that will be used when finding new Rally work items to copy to the other system.  For updating work items from Rally to the other system, all projects in &lt;</w:t>
+            </w:r>
+            <w:proofErr w:type="spellStart"/>
+            <w:r>
+              <w:t>WorkspaceName</w:t>
+            </w:r>
+            <w:proofErr w:type="spellEnd"/>
+            <w:r>
+              <w:t>&gt; are considered.  At least one Rally project must be specified in this tag. </w:t>
             </w:r>
           </w:p>
         </w:tc>
         <w:tc>
           <w:tcPr>
-            <w:tcW w:w="3449" w:type="dxa"/>
-          </w:tcPr>
-          <w:p>
-            <w:r>
-              <w:t>Contains a list of Project tags. Each tag refers to one Rally project that will be used when finding new Rally work items to copy to the other system.  For updating work items from Rally to the other system, all projects in &lt;</w:t>
-            </w:r>
-            <w:proofErr w:type="spellStart"/>
-            <w:r>
-              <w:t>WorkspaceName</w:t>
-            </w:r>
-            <w:proofErr w:type="spellEnd"/>
-            <w:r>
-              <w:t>&gt; are considered.  At least one Rally project must be specified in this tag. </w:t>
-            </w:r>
-          </w:p>
-        </w:tc>
-        <w:tc>
-          <w:tcPr>
-            <w:tcW w:w="2520" w:type="dxa"/>
+            <w:tcW w:w="2700" w:type="dxa"/>
           </w:tcPr>
           <w:p>
             <w:r>
@@ -4450,7 +4452,7 @@
         </w:tc>
         <w:tc>
           <w:tcPr>
-            <w:tcW w:w="1080" w:type="dxa"/>
+            <w:tcW w:w="1170" w:type="dxa"/>
           </w:tcPr>
           <w:p>
             <w:r>
@@ -4462,61 +4464,92 @@
       <w:tr>
         <w:tc>
           <w:tcPr>
-            <w:tcW w:w="1716" w:type="dxa"/>
+            <w:tcW w:w="1818" w:type="dxa"/>
           </w:tcPr>
           <w:p>
+            <w:r>
+              <w:t>&lt;</w:t>
+            </w:r>
             <w:proofErr w:type="spellStart"/>
             <w:r>
-              <w:t>RallyConnection</w:t>
+              <w:t>CopySelectors</w:t>
             </w:r>
             <w:proofErr w:type="spellEnd"/>
+            <w:r>
+              <w:t>&gt;</w:t>
+            </w:r>
+          </w:p>
+          <w:p>
+            <w:r>
+              <w:t xml:space="preserve">  &lt;</w:t>
+            </w:r>
+            <w:proofErr w:type="spellStart"/>
+            <w:r>
+              <w:t>CopySelector</w:t>
+            </w:r>
+            <w:proofErr w:type="spellEnd"/>
+            <w:r>
+              <w:t>&gt;</w:t>
+            </w:r>
+          </w:p>
+          <w:p>
+            <w:r>
+              <w:t xml:space="preserve">    </w:t>
+            </w:r>
+            <w:proofErr w:type="gramStart"/>
+            <w:r>
+              <w:t>string</w:t>
+            </w:r>
+            <w:proofErr w:type="gramEnd"/>
+          </w:p>
+          <w:p>
+            <w:r>
+              <w:t xml:space="preserve">  &lt;/</w:t>
+            </w:r>
+            <w:proofErr w:type="spellStart"/>
+            <w:r>
+              <w:t>CopySelector</w:t>
+            </w:r>
+            <w:proofErr w:type="spellEnd"/>
+            <w:r>
+              <w:t>&gt;</w:t>
+            </w:r>
+          </w:p>
+          <w:p>
+            <w:r>
+              <w:t>&lt;/</w:t>
+            </w:r>
+            <w:proofErr w:type="spellStart"/>
+            <w:r>
+              <w:t>CopySelector</w:t>
+            </w:r>
+            <w:proofErr w:type="spellEnd"/>
+            <w:r>
+              <w:t>&gt;</w:t>
+            </w:r>
           </w:p>
         </w:tc>
         <w:tc>
           <w:tcPr>
-            <w:tcW w:w="1963" w:type="dxa"/>
+            <w:tcW w:w="5040" w:type="dxa"/>
           </w:tcPr>
           <w:p>
             <w:r>
-              <w:t>&lt;</w:t>
+              <w:t xml:space="preserve">Restrict the candidate stories to ones that make the match (name Rally fields when copying FROM Rally).  When working with an iteration or release, you must use the </w:t>
             </w:r>
             <w:proofErr w:type="spellStart"/>
             <w:r>
-              <w:t>CreationFilter</w:t>
+              <w:t>ObjectID</w:t>
             </w:r>
             <w:proofErr w:type="spellEnd"/>
             <w:r>
-              <w:t>&gt;</w:t>
+              <w:t xml:space="preserve"> of the iteration or release and prepend it with "iteration/" or "release/", as appropriate.</w:t>
             </w:r>
           </w:p>
         </w:tc>
         <w:tc>
           <w:tcPr>
-            <w:tcW w:w="3449" w:type="dxa"/>
-          </w:tcPr>
-          <w:p>
-            <w:r>
-              <w:t>Restrict the candidate stories to ones that make the match</w:t>
-            </w:r>
-            <w:r>
-              <w:t xml:space="preserve"> (name Rally fields when copying FROM Rally)</w:t>
-            </w:r>
-            <w:r>
-              <w:t xml:space="preserve">.  When working with an iteration or release, you must use the </w:t>
-            </w:r>
-            <w:proofErr w:type="spellStart"/>
-            <w:r>
-              <w:t>ObjectID</w:t>
-            </w:r>
-            <w:proofErr w:type="spellEnd"/>
-            <w:r>
-              <w:t xml:space="preserve"> of the iteration or release and prepend it with "iteration/" or "release/", as appropriate.</w:t>
-            </w:r>
-          </w:p>
-        </w:tc>
-        <w:tc>
-          <w:tcPr>
-            <w:tcW w:w="2520" w:type="dxa"/>
+            <w:tcW w:w="2700" w:type="dxa"/>
           </w:tcPr>
           <w:p>
             <w:pPr>
@@ -4550,7 +4583,7 @@
         </w:tc>
         <w:tc>
           <w:tcPr>
-            <w:tcW w:w="1080" w:type="dxa"/>
+            <w:tcW w:w="1170" w:type="dxa"/>
           </w:tcPr>
           <w:p>
             <w:r>
@@ -4568,7 +4601,7 @@
           <w:szCs w:val="20"/>
         </w:rPr>
       </w:pPr>
-      <w:bookmarkStart w:id="13" w:name="ClearQuest-"/>
+      <w:bookmarkStart w:id="12" w:name="ClearQuest-"/>
     </w:p>
     <w:p>
       <w:r>
@@ -4676,18 +4709,6 @@
     </w:p>
     <w:p>
       <w:pPr>
-        <w:shd w:val="clear" w:color="auto" w:fill="FFFFFF"/>
-        <w:spacing w:after="0" w:line="260" w:lineRule="atLeast"/>
-        <w:rPr>
-          <w:rFonts w:ascii="Arial" w:hAnsi="Arial"/>
-          <w:color w:val="333333"/>
-          <w:sz w:val="19"/>
-          <w:szCs w:val="19"/>
-        </w:rPr>
-      </w:pPr>
-    </w:p>
-    <w:p>
-      <w:pPr>
         <w:spacing w:after="0" w:line="260" w:lineRule="atLeast"/>
         <w:rPr>
           <w:rFonts w:cs="Times New Roman"/>
@@ -4702,8 +4723,9 @@
           <w:color w:val="000000"/>
           <w:szCs w:val="20"/>
         </w:rPr>
-        <w:t>XML</w:t>
-      </w:r>
+        <w:t>Parent tag = &lt;</w:t>
+      </w:r>
+      <w:proofErr w:type="spellStart"/>
       <w:r>
         <w:rPr>
           <w:rFonts w:cs="Times New Roman"/>
@@ -4711,7 +4733,26 @@
           <w:color w:val="000000"/>
           <w:szCs w:val="20"/>
         </w:rPr>
-        <w:t xml:space="preserve"> Connection</w:t>
+        <w:t>XML</w:t>
+      </w:r>
+      <w:r>
+        <w:rPr>
+          <w:rFonts w:cs="Times New Roman"/>
+          <w:b/>
+          <w:color w:val="000000"/>
+          <w:szCs w:val="20"/>
+        </w:rPr>
+        <w:t>Connection</w:t>
+      </w:r>
+      <w:proofErr w:type="spellEnd"/>
+      <w:r>
+        <w:rPr>
+          <w:rFonts w:cs="Times New Roman"/>
+          <w:b/>
+          <w:color w:val="000000"/>
+          <w:szCs w:val="20"/>
+        </w:rPr>
+        <w:t>&gt;</w:t>
       </w:r>
     </w:p>
     <w:p>
@@ -4727,21 +4768,20 @@
     <w:tbl>
       <w:tblPr>
         <w:tblStyle w:val="TableGrid"/>
-        <w:tblW w:w="11016" w:type="dxa"/>
+        <w:tblW w:w="10728" w:type="dxa"/>
         <w:tblLayout w:type="fixed"/>
-        <w:tblLook w:val="00BF" w:firstRow="1" w:lastRow="0" w:firstColumn="1" w:lastColumn="0" w:noHBand="0" w:noVBand="0"/>
+        <w:tblLook w:val="00A0" w:firstRow="1" w:lastRow="0" w:firstColumn="1" w:lastColumn="0" w:noHBand="0" w:noVBand="0"/>
       </w:tblPr>
       <w:tblGrid>
-        <w:gridCol w:w="2178"/>
-        <w:gridCol w:w="1789"/>
-        <w:gridCol w:w="3539"/>
-        <w:gridCol w:w="2430"/>
-        <w:gridCol w:w="1080"/>
+        <w:gridCol w:w="1818"/>
+        <w:gridCol w:w="5040"/>
+        <w:gridCol w:w="2700"/>
+        <w:gridCol w:w="1170"/>
       </w:tblGrid>
       <w:tr>
         <w:tc>
           <w:tcPr>
-            <w:tcW w:w="2178" w:type="dxa"/>
+            <w:tcW w:w="1818" w:type="dxa"/>
             <w:shd w:val="pct10" w:color="auto" w:fill="auto"/>
           </w:tcPr>
           <w:p>
@@ -4761,13 +4801,13 @@
                 <w:color w:val="000000"/>
                 <w:szCs w:val="20"/>
               </w:rPr>
-              <w:t>Parent Tag</w:t>
+              <w:t>Tag Name</w:t>
             </w:r>
           </w:p>
         </w:tc>
         <w:tc>
           <w:tcPr>
-            <w:tcW w:w="1789" w:type="dxa"/>
+            <w:tcW w:w="5040" w:type="dxa"/>
             <w:shd w:val="pct10" w:color="auto" w:fill="auto"/>
           </w:tcPr>
           <w:p>
@@ -4787,13 +4827,13 @@
                 <w:color w:val="000000"/>
                 <w:szCs w:val="20"/>
               </w:rPr>
-              <w:t>Tag Name</w:t>
+              <w:t>Description</w:t>
             </w:r>
           </w:p>
         </w:tc>
         <w:tc>
           <w:tcPr>
-            <w:tcW w:w="3539" w:type="dxa"/>
+            <w:tcW w:w="2700" w:type="dxa"/>
             <w:shd w:val="pct10" w:color="auto" w:fill="auto"/>
           </w:tcPr>
           <w:p>
@@ -4813,13 +4853,13 @@
                 <w:color w:val="000000"/>
                 <w:szCs w:val="20"/>
               </w:rPr>
-              <w:t>Description</w:t>
+              <w:t>Sample Values</w:t>
             </w:r>
           </w:p>
         </w:tc>
         <w:tc>
           <w:tcPr>
-            <w:tcW w:w="2430" w:type="dxa"/>
+            <w:tcW w:w="1170" w:type="dxa"/>
             <w:shd w:val="pct10" w:color="auto" w:fill="auto"/>
           </w:tcPr>
           <w:p>
@@ -4839,13 +4879,432 @@
                 <w:color w:val="000000"/>
                 <w:szCs w:val="20"/>
               </w:rPr>
-              <w:t>Sample Values</w:t>
+              <w:t>Required</w:t>
+            </w:r>
+            <w:r>
+              <w:rPr>
+                <w:rFonts w:cs="Times New Roman"/>
+                <w:b/>
+                <w:color w:val="000000"/>
+                <w:szCs w:val="20"/>
+              </w:rPr>
+              <w:t>?</w:t>
+            </w:r>
+          </w:p>
+        </w:tc>
+      </w:tr>
+      <w:tr>
+        <w:tc>
+          <w:tcPr>
+            <w:tcW w:w="1818" w:type="dxa"/>
+          </w:tcPr>
+          <w:p>
+            <w:r>
+              <w:t>&lt;User&gt; </w:t>
             </w:r>
           </w:p>
         </w:tc>
         <w:tc>
           <w:tcPr>
-            <w:tcW w:w="1080" w:type="dxa"/>
+            <w:tcW w:w="5040" w:type="dxa"/>
+          </w:tcPr>
+          <w:p>
+            <w:r>
+              <w:t>Enter "NONE"</w:t>
+            </w:r>
+          </w:p>
+        </w:tc>
+        <w:tc>
+          <w:tcPr>
+            <w:tcW w:w="2700" w:type="dxa"/>
+          </w:tcPr>
+          <w:p>
+            <w:r>
+              <w:t>NONE</w:t>
+            </w:r>
+          </w:p>
+        </w:tc>
+        <w:tc>
+          <w:tcPr>
+            <w:tcW w:w="1170" w:type="dxa"/>
+          </w:tcPr>
+          <w:p>
+            <w:r>
+              <w:t>Y </w:t>
+            </w:r>
+          </w:p>
+        </w:tc>
+      </w:tr>
+      <w:tr>
+        <w:tc>
+          <w:tcPr>
+            <w:tcW w:w="1818" w:type="dxa"/>
+          </w:tcPr>
+          <w:p>
+            <w:r>
+              <w:t>&lt;Password&gt; </w:t>
+            </w:r>
+          </w:p>
+        </w:tc>
+        <w:tc>
+          <w:tcPr>
+            <w:tcW w:w="5040" w:type="dxa"/>
+          </w:tcPr>
+          <w:p>
+            <w:r>
+              <w:t>Enter "NONE"</w:t>
+            </w:r>
+          </w:p>
+        </w:tc>
+        <w:tc>
+          <w:tcPr>
+            <w:tcW w:w="2700" w:type="dxa"/>
+          </w:tcPr>
+          <w:p>
+            <w:r>
+              <w:t>NONE</w:t>
+            </w:r>
+          </w:p>
+          <w:p/>
+        </w:tc>
+        <w:tc>
+          <w:tcPr>
+            <w:tcW w:w="1170" w:type="dxa"/>
+          </w:tcPr>
+          <w:p>
+            <w:r>
+              <w:t>Y </w:t>
+            </w:r>
+          </w:p>
+        </w:tc>
+      </w:tr>
+      <w:tr>
+        <w:tc>
+          <w:tcPr>
+            <w:tcW w:w="1818" w:type="dxa"/>
+          </w:tcPr>
+          <w:p>
+            <w:r>
+              <w:t>&lt;</w:t>
+            </w:r>
+            <w:proofErr w:type="spellStart"/>
+            <w:r>
+              <w:t>ArtifactType</w:t>
+            </w:r>
+            <w:proofErr w:type="spellEnd"/>
+            <w:r>
+              <w:t>&gt; </w:t>
+            </w:r>
+          </w:p>
+        </w:tc>
+        <w:tc>
+          <w:tcPr>
+            <w:tcW w:w="5040" w:type="dxa"/>
+          </w:tcPr>
+          <w:p>
+            <w:r>
+              <w:t xml:space="preserve">Type of artifact you want to </w:t>
+            </w:r>
+            <w:r>
+              <w:t>find/create/update</w:t>
+            </w:r>
+            <w:r>
+              <w:t>.</w:t>
+            </w:r>
+            <w:r>
+              <w:t xml:space="preserve">  This will be used as the node name for each item.</w:t>
+            </w:r>
+            <w:r>
+              <w:t> </w:t>
+            </w:r>
+          </w:p>
+        </w:tc>
+        <w:tc>
+          <w:tcPr>
+            <w:tcW w:w="2700" w:type="dxa"/>
+          </w:tcPr>
+          <w:p>
+            <w:r>
+              <w:t>User Story</w:t>
+            </w:r>
+          </w:p>
+          <w:p>
+            <w:r>
+              <w:t>Defect</w:t>
+            </w:r>
+          </w:p>
+        </w:tc>
+        <w:tc>
+          <w:tcPr>
+            <w:tcW w:w="1170" w:type="dxa"/>
+          </w:tcPr>
+          <w:p>
+            <w:r>
+              <w:t>Y</w:t>
+            </w:r>
+          </w:p>
+        </w:tc>
+      </w:tr>
+      <w:tr>
+        <w:tc>
+          <w:tcPr>
+            <w:tcW w:w="1818" w:type="dxa"/>
+          </w:tcPr>
+          <w:p>
+            <w:r>
+              <w:t>&lt;Path&gt;</w:t>
+            </w:r>
+          </w:p>
+        </w:tc>
+        <w:tc>
+          <w:tcPr>
+            <w:tcW w:w="5040" w:type="dxa"/>
+          </w:tcPr>
+          <w:p>
+            <w:pPr>
+              <w:spacing w:after="200"/>
+            </w:pPr>
+            <w:r>
+              <w:t>P</w:t>
+            </w:r>
+            <w:r>
+              <w:t>ath</w:t>
+            </w:r>
+            <w:r>
+              <w:t>name</w:t>
+            </w:r>
+            <w:r>
+              <w:t xml:space="preserve"> to a directory</w:t>
+            </w:r>
+            <w:r>
+              <w:t xml:space="preserve"> (relative to your current working directory)</w:t>
+            </w:r>
+            <w:r>
+              <w:t xml:space="preserve"> in which to store the resulting X</w:t>
+            </w:r>
+            <w:r>
+              <w:t xml:space="preserve">ML files (one per run). The </w:t>
+            </w:r>
+            <w:r>
+              <w:t xml:space="preserve">name </w:t>
+            </w:r>
+            <w:r>
+              <w:t>will be</w:t>
+            </w:r>
+            <w:r>
+              <w:t xml:space="preserve"> </w:t>
+            </w:r>
+            <w:r>
+              <w:t xml:space="preserve">formatted </w:t>
+            </w:r>
+            <w:proofErr w:type="gramStart"/>
+            <w:r>
+              <w:t>as</w:t>
+            </w:r>
+            <w:r>
+              <w:t xml:space="preserve"> ./</w:t>
+            </w:r>
+            <w:proofErr w:type="gramEnd"/>
+            <w:r>
+              <w:t>&lt;Path&gt;</w:t>
+            </w:r>
+            <w:r>
+              <w:t xml:space="preserve"> </w:t>
+            </w:r>
+            <w:r>
+              <w:t>/&lt;number-of-seconds-since-Epoch&gt;.xml</w:t>
+            </w:r>
+            <w:r>
+              <w:t>.</w:t>
+            </w:r>
+          </w:p>
+        </w:tc>
+        <w:tc>
+          <w:tcPr>
+            <w:tcW w:w="2700" w:type="dxa"/>
+          </w:tcPr>
+          <w:p>
+            <w:r>
+              <w:t>/</w:t>
+            </w:r>
+            <w:proofErr w:type="spellStart"/>
+            <w:r>
+              <w:t>test_</w:t>
+            </w:r>
+            <w:r>
+              <w:t>dir</w:t>
+            </w:r>
+            <w:proofErr w:type="spellEnd"/>
+            <w:r>
+              <w:t>/</w:t>
+            </w:r>
+            <w:proofErr w:type="spellStart"/>
+            <w:r>
+              <w:t>full_cycle</w:t>
+            </w:r>
+            <w:proofErr w:type="spellEnd"/>
+          </w:p>
+        </w:tc>
+        <w:tc>
+          <w:tcPr>
+            <w:tcW w:w="1170" w:type="dxa"/>
+          </w:tcPr>
+          <w:p>
+            <w:r>
+              <w:t>Y</w:t>
+            </w:r>
+          </w:p>
+        </w:tc>
+      </w:tr>
+      <w:tr>
+        <w:tc>
+          <w:tcPr>
+            <w:tcW w:w="1818" w:type="dxa"/>
+          </w:tcPr>
+          <w:p>
+            <w:r>
+              <w:t>&lt;</w:t>
+            </w:r>
+            <w:proofErr w:type="spellStart"/>
+            <w:r>
+              <w:t>ExternalIDField</w:t>
+            </w:r>
+            <w:proofErr w:type="spellEnd"/>
+            <w:r>
+              <w:t>&gt; </w:t>
+            </w:r>
+          </w:p>
+        </w:tc>
+        <w:tc>
+          <w:tcPr>
+            <w:tcW w:w="5040" w:type="dxa"/>
+          </w:tcPr>
+          <w:p>
+            <w:pPr>
+              <w:rPr>
+                <w:b/>
+                <w:i/>
+              </w:rPr>
+            </w:pPr>
+            <w:r>
+              <w:t>C</w:t>
+            </w:r>
+            <w:r>
+              <w:t xml:space="preserve">ustom string field that stores the unique id for the </w:t>
+            </w:r>
+            <w:r>
+              <w:t xml:space="preserve">Rally system.   </w:t>
+            </w:r>
+            <w:r>
+              <w:t xml:space="preserve">Refer to the 'Create an External ID </w:t>
+            </w:r>
+            <w:r>
+              <w:t>Field'</w:t>
+            </w:r>
+            <w:r>
+              <w:t xml:space="preserve"> section above. </w:t>
+            </w:r>
+          </w:p>
+        </w:tc>
+        <w:tc>
+          <w:tcPr>
+            <w:tcW w:w="2700" w:type="dxa"/>
+          </w:tcPr>
+          <w:p>
+            <w:proofErr w:type="spellStart"/>
+            <w:r>
+              <w:t>RallyID</w:t>
+            </w:r>
+            <w:proofErr w:type="spellEnd"/>
+          </w:p>
+        </w:tc>
+        <w:tc>
+          <w:tcPr>
+            <w:tcW w:w="1170" w:type="dxa"/>
+          </w:tcPr>
+          <w:p>
+            <w:r>
+              <w:t>N</w:t>
+            </w:r>
+          </w:p>
+        </w:tc>
+      </w:tr>
+    </w:tbl>
+    <w:p>
+      <w:pPr>
+        <w:spacing w:after="0" w:line="260" w:lineRule="atLeast"/>
+        <w:rPr>
+          <w:b/>
+          <w:color w:val="414242"/>
+          <w:szCs w:val="20"/>
+        </w:rPr>
+      </w:pPr>
+    </w:p>
+    <w:p>
+      <w:pPr>
+        <w:keepNext/>
+        <w:spacing w:after="0" w:line="260" w:lineRule="atLeast"/>
+        <w:rPr>
+          <w:rFonts w:cs="Times New Roman"/>
+          <w:color w:val="000000"/>
+          <w:szCs w:val="20"/>
+        </w:rPr>
+      </w:pPr>
+      <w:r>
+        <w:rPr>
+          <w:rFonts w:cs="Times New Roman"/>
+          <w:b/>
+          <w:color w:val="000000"/>
+          <w:szCs w:val="20"/>
+        </w:rPr>
+        <w:t>Parent tag = &lt;</w:t>
+      </w:r>
+      <w:r>
+        <w:rPr>
+          <w:rFonts w:cs="Times New Roman"/>
+          <w:b/>
+          <w:color w:val="000000"/>
+          <w:szCs w:val="20"/>
+        </w:rPr>
+        <w:t>Co</w:t>
+      </w:r>
+      <w:r>
+        <w:rPr>
+          <w:rFonts w:cs="Times New Roman"/>
+          <w:b/>
+          <w:color w:val="000000"/>
+          <w:szCs w:val="20"/>
+        </w:rPr>
+        <w:t>nnector&gt;</w:t>
+      </w:r>
+    </w:p>
+    <w:p>
+      <w:pPr>
+        <w:spacing w:after="0" w:line="260" w:lineRule="atLeast"/>
+        <w:rPr>
+          <w:b/>
+          <w:color w:val="414242"/>
+          <w:szCs w:val="20"/>
+        </w:rPr>
+      </w:pPr>
+    </w:p>
+    <w:tbl>
+      <w:tblPr>
+        <w:tblStyle w:val="TableGrid"/>
+        <w:tblW w:w="10728" w:type="dxa"/>
+        <w:tblLayout w:type="fixed"/>
+        <w:tblLook w:val="00A0" w:firstRow="1" w:lastRow="0" w:firstColumn="1" w:lastColumn="0" w:noHBand="0" w:noVBand="0"/>
+      </w:tblPr>
+      <w:tblGrid>
+        <w:gridCol w:w="1818"/>
+        <w:gridCol w:w="5040"/>
+        <w:gridCol w:w="2700"/>
+        <w:gridCol w:w="1170"/>
+      </w:tblGrid>
+      <w:tr>
+        <w:tc>
+          <w:tcPr>
+            <w:tcW w:w="1818" w:type="dxa"/>
             <w:shd w:val="pct10" w:color="auto" w:fill="auto"/>
           </w:tcPr>
           <w:p>
@@ -4865,367 +5324,600 @@
                 <w:color w:val="000000"/>
                 <w:szCs w:val="20"/>
               </w:rPr>
+              <w:t>Tag Name</w:t>
+            </w:r>
+          </w:p>
+        </w:tc>
+        <w:tc>
+          <w:tcPr>
+            <w:tcW w:w="5040" w:type="dxa"/>
+            <w:shd w:val="pct10" w:color="auto" w:fill="auto"/>
+          </w:tcPr>
+          <w:p>
+            <w:pPr>
+              <w:spacing w:line="260" w:lineRule="atLeast"/>
+              <w:rPr>
+                <w:rFonts w:cs="Times New Roman"/>
+                <w:b/>
+                <w:color w:val="000000"/>
+                <w:szCs w:val="20"/>
+              </w:rPr>
+            </w:pPr>
+            <w:r>
+              <w:rPr>
+                <w:rFonts w:cs="Times New Roman"/>
+                <w:b/>
+                <w:color w:val="000000"/>
+                <w:szCs w:val="20"/>
+              </w:rPr>
+              <w:t>Description</w:t>
+            </w:r>
+          </w:p>
+        </w:tc>
+        <w:tc>
+          <w:tcPr>
+            <w:tcW w:w="2700" w:type="dxa"/>
+            <w:shd w:val="pct10" w:color="auto" w:fill="auto"/>
+          </w:tcPr>
+          <w:p>
+            <w:pPr>
+              <w:spacing w:line="260" w:lineRule="atLeast"/>
+              <w:rPr>
+                <w:rFonts w:cs="Times New Roman"/>
+                <w:b/>
+                <w:color w:val="000000"/>
+                <w:szCs w:val="20"/>
+              </w:rPr>
+            </w:pPr>
+            <w:r>
+              <w:rPr>
+                <w:rFonts w:cs="Times New Roman"/>
+                <w:b/>
+                <w:color w:val="000000"/>
+                <w:szCs w:val="20"/>
+              </w:rPr>
+              <w:t>Sample Values</w:t>
+            </w:r>
+          </w:p>
+        </w:tc>
+        <w:tc>
+          <w:tcPr>
+            <w:tcW w:w="1170" w:type="dxa"/>
+            <w:shd w:val="pct10" w:color="auto" w:fill="auto"/>
+          </w:tcPr>
+          <w:p>
+            <w:pPr>
+              <w:spacing w:line="260" w:lineRule="atLeast"/>
+              <w:rPr>
+                <w:rFonts w:cs="Times New Roman"/>
+                <w:b/>
+                <w:color w:val="000000"/>
+                <w:szCs w:val="20"/>
+              </w:rPr>
+            </w:pPr>
+            <w:r>
+              <w:rPr>
+                <w:rFonts w:cs="Times New Roman"/>
+                <w:b/>
+                <w:color w:val="000000"/>
+                <w:szCs w:val="20"/>
+              </w:rPr>
               <w:t>Required</w:t>
+            </w:r>
+            <w:r>
+              <w:rPr>
+                <w:rFonts w:cs="Times New Roman"/>
+                <w:b/>
+                <w:color w:val="000000"/>
+                <w:szCs w:val="20"/>
+              </w:rPr>
+              <w:t>?</w:t>
             </w:r>
           </w:p>
         </w:tc>
       </w:tr>
       <w:tr>
+        <w:tblPrEx>
+          <w:tblLook w:val="04A0" w:firstRow="1" w:lastRow="0" w:firstColumn="1" w:lastColumn="0" w:noHBand="0" w:noVBand="1"/>
+        </w:tblPrEx>
+        <w:trPr>
+          <w:trHeight w:val="270"/>
+        </w:trPr>
         <w:tc>
           <w:tcPr>
-            <w:tcW w:w="2178" w:type="dxa"/>
+            <w:tcW w:w="1818" w:type="dxa"/>
           </w:tcPr>
           <w:p>
+            <w:pPr>
+              <w:rPr>
+                <w:b/>
+              </w:rPr>
+            </w:pPr>
+            <w:r>
+              <w:t>&lt;</w:t>
+            </w:r>
             <w:proofErr w:type="spellStart"/>
             <w:r>
-              <w:t>XMLConnection</w:t>
+              <w:t>FieldMapping</w:t>
             </w:r>
             <w:proofErr w:type="spellEnd"/>
+            <w:r>
+              <w:t>&gt; </w:t>
+            </w:r>
           </w:p>
         </w:tc>
         <w:tc>
           <w:tcPr>
-            <w:tcW w:w="1789" w:type="dxa"/>
+            <w:tcW w:w="5040" w:type="dxa"/>
           </w:tcPr>
           <w:p>
-            <w:r>
-              <w:t>&lt;User&gt; </w:t>
+            <w:pPr>
+              <w:rPr>
+                <w:b/>
+              </w:rPr>
+            </w:pPr>
+            <w:r>
+              <w:t>Determine what fields map between the two systems.</w:t>
+            </w:r>
+            <w:r>
+              <w:t xml:space="preserve">  The "Other" field name is what will be used as a node name for the output XML.</w:t>
             </w:r>
           </w:p>
         </w:tc>
         <w:tc>
           <w:tcPr>
-            <w:tcW w:w="3539" w:type="dxa"/>
+            <w:tcW w:w="2700" w:type="dxa"/>
           </w:tcPr>
           <w:p>
             <w:r>
-              <w:t>Enter "NONE"</w:t>
-            </w:r>
+              <w:t>See 'Field Mapping' section below</w:t>
+            </w:r>
+          </w:p>
+          <w:p>
+            <w:pPr>
+              <w:rPr>
+                <w:b/>
+              </w:rPr>
+            </w:pPr>
           </w:p>
         </w:tc>
         <w:tc>
           <w:tcPr>
-            <w:tcW w:w="2430" w:type="dxa"/>
+            <w:tcW w:w="1170" w:type="dxa"/>
           </w:tcPr>
           <w:p>
-            <w:r>
-              <w:t>NONE</w:t>
+            <w:pPr>
+              <w:rPr>
+                <w:b/>
+              </w:rPr>
+            </w:pPr>
+            <w:r>
+              <w:rPr>
+                <w:b/>
+              </w:rPr>
+              <w:t>Y</w:t>
+            </w:r>
+          </w:p>
+        </w:tc>
+      </w:tr>
+    </w:tbl>
+    <w:p>
+      <w:pPr>
+        <w:spacing w:after="0" w:line="260" w:lineRule="atLeast"/>
+        <w:rPr>
+          <w:b/>
+          <w:color w:val="414242"/>
+          <w:szCs w:val="20"/>
+        </w:rPr>
+      </w:pPr>
+    </w:p>
+    <w:p>
+      <w:pPr>
+        <w:keepNext/>
+        <w:spacing w:after="0" w:line="260" w:lineRule="atLeast"/>
+        <w:rPr>
+          <w:rFonts w:cs="Times New Roman"/>
+          <w:color w:val="000000"/>
+          <w:szCs w:val="20"/>
+        </w:rPr>
+      </w:pPr>
+      <w:r>
+        <w:rPr>
+          <w:rFonts w:cs="Times New Roman"/>
+          <w:b/>
+          <w:color w:val="000000"/>
+          <w:szCs w:val="20"/>
+        </w:rPr>
+        <w:t>Parent tag = &lt;</w:t>
+      </w:r>
+      <w:proofErr w:type="spellStart"/>
+      <w:r>
+        <w:rPr>
+          <w:rFonts w:cs="Times New Roman"/>
+          <w:b/>
+          <w:color w:val="000000"/>
+          <w:szCs w:val="20"/>
+        </w:rPr>
+        <w:t>Co</w:t>
+      </w:r>
+      <w:r>
+        <w:rPr>
+          <w:rFonts w:cs="Times New Roman"/>
+          <w:b/>
+          <w:color w:val="000000"/>
+          <w:szCs w:val="20"/>
+        </w:rPr>
+        <w:t>nnectorRunner</w:t>
+      </w:r>
+      <w:proofErr w:type="spellEnd"/>
+      <w:r>
+        <w:rPr>
+          <w:rFonts w:cs="Times New Roman"/>
+          <w:b/>
+          <w:color w:val="000000"/>
+          <w:szCs w:val="20"/>
+        </w:rPr>
+        <w:t>&gt;</w:t>
+      </w:r>
+    </w:p>
+    <w:p>
+      <w:pPr>
+        <w:spacing w:after="0" w:line="260" w:lineRule="atLeast"/>
+        <w:rPr>
+          <w:b/>
+          <w:color w:val="414242"/>
+          <w:szCs w:val="20"/>
+        </w:rPr>
+      </w:pPr>
+    </w:p>
+    <w:tbl>
+      <w:tblPr>
+        <w:tblStyle w:val="TableGrid"/>
+        <w:tblW w:w="10728" w:type="dxa"/>
+        <w:tblLayout w:type="fixed"/>
+        <w:tblLook w:val="00A0" w:firstRow="1" w:lastRow="0" w:firstColumn="1" w:lastColumn="0" w:noHBand="0" w:noVBand="0"/>
+      </w:tblPr>
+      <w:tblGrid>
+        <w:gridCol w:w="1818"/>
+        <w:gridCol w:w="5040"/>
+        <w:gridCol w:w="2700"/>
+        <w:gridCol w:w="1170"/>
+      </w:tblGrid>
+      <w:tr>
+        <w:tc>
+          <w:tcPr>
+            <w:tcW w:w="1818" w:type="dxa"/>
+            <w:shd w:val="pct10" w:color="auto" w:fill="auto"/>
+          </w:tcPr>
+          <w:p>
+            <w:pPr>
+              <w:spacing w:line="260" w:lineRule="atLeast"/>
+              <w:rPr>
+                <w:rFonts w:cs="Times New Roman"/>
+                <w:b/>
+                <w:color w:val="000000"/>
+                <w:szCs w:val="20"/>
+              </w:rPr>
+            </w:pPr>
+            <w:r>
+              <w:rPr>
+                <w:rFonts w:cs="Times New Roman"/>
+                <w:b/>
+                <w:color w:val="000000"/>
+                <w:szCs w:val="20"/>
+              </w:rPr>
+              <w:t>Tag Name</w:t>
             </w:r>
           </w:p>
         </w:tc>
         <w:tc>
           <w:tcPr>
-            <w:tcW w:w="1080" w:type="dxa"/>
+            <w:tcW w:w="5040" w:type="dxa"/>
+            <w:shd w:val="pct10" w:color="auto" w:fill="auto"/>
           </w:tcPr>
           <w:p>
-            <w:r>
-              <w:t>Y </w:t>
+            <w:pPr>
+              <w:spacing w:line="260" w:lineRule="atLeast"/>
+              <w:rPr>
+                <w:rFonts w:cs="Times New Roman"/>
+                <w:b/>
+                <w:color w:val="000000"/>
+                <w:szCs w:val="20"/>
+              </w:rPr>
+            </w:pPr>
+            <w:r>
+              <w:rPr>
+                <w:rFonts w:cs="Times New Roman"/>
+                <w:b/>
+                <w:color w:val="000000"/>
+                <w:szCs w:val="20"/>
+              </w:rPr>
+              <w:t>Description</w:t>
+            </w:r>
+          </w:p>
+        </w:tc>
+        <w:tc>
+          <w:tcPr>
+            <w:tcW w:w="2700" w:type="dxa"/>
+            <w:shd w:val="pct10" w:color="auto" w:fill="auto"/>
+          </w:tcPr>
+          <w:p>
+            <w:pPr>
+              <w:spacing w:line="260" w:lineRule="atLeast"/>
+              <w:rPr>
+                <w:rFonts w:cs="Times New Roman"/>
+                <w:b/>
+                <w:color w:val="000000"/>
+                <w:szCs w:val="20"/>
+              </w:rPr>
+            </w:pPr>
+            <w:r>
+              <w:rPr>
+                <w:rFonts w:cs="Times New Roman"/>
+                <w:b/>
+                <w:color w:val="000000"/>
+                <w:szCs w:val="20"/>
+              </w:rPr>
+              <w:t>Sample Values</w:t>
+            </w:r>
+          </w:p>
+        </w:tc>
+        <w:tc>
+          <w:tcPr>
+            <w:tcW w:w="1170" w:type="dxa"/>
+            <w:shd w:val="pct10" w:color="auto" w:fill="auto"/>
+          </w:tcPr>
+          <w:p>
+            <w:pPr>
+              <w:spacing w:line="260" w:lineRule="atLeast"/>
+              <w:rPr>
+                <w:rFonts w:cs="Times New Roman"/>
+                <w:b/>
+                <w:color w:val="000000"/>
+                <w:szCs w:val="20"/>
+              </w:rPr>
+            </w:pPr>
+            <w:r>
+              <w:rPr>
+                <w:rFonts w:cs="Times New Roman"/>
+                <w:b/>
+                <w:color w:val="000000"/>
+                <w:szCs w:val="20"/>
+              </w:rPr>
+              <w:t>Required</w:t>
+            </w:r>
+            <w:r>
+              <w:rPr>
+                <w:rFonts w:cs="Times New Roman"/>
+                <w:b/>
+                <w:color w:val="000000"/>
+                <w:szCs w:val="20"/>
+              </w:rPr>
+              <w:t>?</w:t>
             </w:r>
           </w:p>
         </w:tc>
       </w:tr>
       <w:tr>
+        <w:tblPrEx>
+          <w:tblLook w:val="04A0" w:firstRow="1" w:lastRow="0" w:firstColumn="1" w:lastColumn="0" w:noHBand="0" w:noVBand="1"/>
+        </w:tblPrEx>
         <w:tc>
           <w:tcPr>
-            <w:tcW w:w="2178" w:type="dxa"/>
+            <w:tcW w:w="1818" w:type="dxa"/>
           </w:tcPr>
           <w:p>
-            <w:proofErr w:type="spellStart"/>
-            <w:r>
-              <w:t>XMLConnection</w:t>
-            </w:r>
-            <w:proofErr w:type="spellEnd"/>
+            <w:r>
+              <w:t>&lt;Preview&gt;</w:t>
+            </w:r>
           </w:p>
         </w:tc>
         <w:tc>
           <w:tcPr>
-            <w:tcW w:w="1789" w:type="dxa"/>
+            <w:tcW w:w="5040" w:type="dxa"/>
           </w:tcPr>
           <w:p>
             <w:r>
-              <w:t>&lt;Password&gt; </w:t>
+              <w:t>Allows the user to enable a preview mode for testing where NO objects are copied/updated in either system.</w:t>
             </w:r>
           </w:p>
         </w:tc>
         <w:tc>
           <w:tcPr>
-            <w:tcW w:w="3539" w:type="dxa"/>
+            <w:tcW w:w="2700" w:type="dxa"/>
           </w:tcPr>
           <w:p>
-            <w:r>
-              <w:t>Enter "NONE"</w:t>
-            </w:r>
+            <w:proofErr w:type="gramStart"/>
+            <w:r>
+              <w:t>false</w:t>
+            </w:r>
+            <w:proofErr w:type="gramEnd"/>
+          </w:p>
+          <w:p>
+            <w:proofErr w:type="gramStart"/>
+            <w:r>
+              <w:t>true</w:t>
+            </w:r>
+            <w:proofErr w:type="gramEnd"/>
           </w:p>
         </w:tc>
         <w:tc>
           <w:tcPr>
-            <w:tcW w:w="2430" w:type="dxa"/>
+            <w:tcW w:w="1170" w:type="dxa"/>
           </w:tcPr>
           <w:p>
             <w:r>
-              <w:t>NONE</w:t>
+              <w:t>N</w:t>
+            </w:r>
+          </w:p>
+          <w:p/>
+        </w:tc>
+      </w:tr>
+      <w:tr>
+        <w:tblPrEx>
+          <w:tblLook w:val="04A0" w:firstRow="1" w:lastRow="0" w:firstColumn="1" w:lastColumn="0" w:noHBand="0" w:noVBand="1"/>
+        </w:tblPrEx>
+        <w:tc>
+          <w:tcPr>
+            <w:tcW w:w="1818" w:type="dxa"/>
+          </w:tcPr>
+          <w:p>
+            <w:r>
+              <w:t>&lt;Services&gt;</w:t>
+            </w:r>
+          </w:p>
+        </w:tc>
+        <w:tc>
+          <w:tcPr>
+            <w:tcW w:w="5040" w:type="dxa"/>
+          </w:tcPr>
+          <w:p>
+            <w:r>
+              <w:t>Determine what type of services to run.  Be careful if you update in both directions because </w:t>
+            </w:r>
+            <w:proofErr w:type="gramStart"/>
+            <w:r>
+              <w:t>which ever</w:t>
+            </w:r>
+            <w:proofErr w:type="gramEnd"/>
+            <w:r>
+              <w:t xml:space="preserve"> system runs the update first will overwrite the updates of the other system.</w:t>
+            </w:r>
+            <w:r>
+              <w:t xml:space="preserve">  Currently, only COPY_RALLY_TO_</w:t>
+            </w:r>
+            <w:r>
+              <w:t>XML</w:t>
+            </w:r>
+            <w:r>
+              <w:t xml:space="preserve"> and UPDATE_RALLY_TO_</w:t>
+            </w:r>
+            <w:r>
+              <w:t>XML</w:t>
+            </w:r>
+            <w:r>
+              <w:t xml:space="preserve"> are the only valid option.</w:t>
+            </w:r>
+          </w:p>
+        </w:tc>
+        <w:tc>
+          <w:tcPr>
+            <w:tcW w:w="2700" w:type="dxa"/>
+          </w:tcPr>
+          <w:p>
+            <w:r>
+              <w:t>COPY_RALLY_TO_XML</w:t>
+            </w:r>
+            <w:r>
+              <w:rPr>
+                <w:szCs w:val="17"/>
+              </w:rPr>
+              <w:br/>
             </w:r>
           </w:p>
           <w:p/>
         </w:tc>
         <w:tc>
           <w:tcPr>
-            <w:tcW w:w="1080" w:type="dxa"/>
+            <w:tcW w:w="1170" w:type="dxa"/>
           </w:tcPr>
           <w:p>
             <w:r>
-              <w:t>Y </w:t>
+              <w:t>Y</w:t>
             </w:r>
           </w:p>
         </w:tc>
       </w:tr>
       <w:tr>
+        <w:tblPrEx>
+          <w:tblLook w:val="04A0" w:firstRow="1" w:lastRow="0" w:firstColumn="1" w:lastColumn="0" w:noHBand="0" w:noVBand="1"/>
+        </w:tblPrEx>
         <w:tc>
           <w:tcPr>
-            <w:tcW w:w="2178" w:type="dxa"/>
+            <w:tcW w:w="1818" w:type="dxa"/>
           </w:tcPr>
           <w:p>
+            <w:r>
+              <w:t>&lt;</w:t>
+            </w:r>
             <w:proofErr w:type="spellStart"/>
             <w:r>
-              <w:t>XMLConnection</w:t>
+              <w:t>LogLevel</w:t>
             </w:r>
             <w:proofErr w:type="spellEnd"/>
+            <w:r>
+              <w:t>&gt; </w:t>
+            </w:r>
           </w:p>
         </w:tc>
         <w:tc>
           <w:tcPr>
-            <w:tcW w:w="1789" w:type="dxa"/>
+            <w:tcW w:w="5040" w:type="dxa"/>
           </w:tcPr>
           <w:p>
             <w:r>
-              <w:t>&lt;</w:t>
-            </w:r>
-            <w:proofErr w:type="spellStart"/>
-            <w:r>
-              <w:t>ArtifactType</w:t>
-            </w:r>
-            <w:proofErr w:type="spellEnd"/>
-            <w:r>
-              <w:t>&gt; </w:t>
+              <w:t xml:space="preserve">Determines what </w:t>
+            </w:r>
+            <w:proofErr w:type="gramStart"/>
+            <w:r>
+              <w:t>type of messages are</w:t>
+            </w:r>
+            <w:proofErr w:type="gramEnd"/>
+            <w:r>
+              <w:t xml:space="preserve"> written to the log file.  Highest level is '</w:t>
+            </w:r>
+            <w:proofErr w:type="gramStart"/>
+            <w:r>
+              <w:t>Debug</w:t>
+            </w:r>
+            <w:proofErr w:type="gramEnd"/>
+            <w:r>
+              <w:t>'</w:t>
+            </w:r>
+            <w:r>
+              <w:t xml:space="preserve"> (the default)</w:t>
+            </w:r>
+            <w:r>
+              <w:t xml:space="preserve"> where all </w:t>
+            </w:r>
+            <w:r>
+              <w:lastRenderedPageBreak/>
+              <w:t>messages are display</w:t>
+            </w:r>
+            <w:r>
+              <w:t>ed.</w:t>
             </w:r>
           </w:p>
         </w:tc>
         <w:tc>
           <w:tcPr>
-            <w:tcW w:w="3539" w:type="dxa"/>
+            <w:tcW w:w="2700" w:type="dxa"/>
           </w:tcPr>
           <w:p>
             <w:r>
-              <w:t xml:space="preserve">Type of artifact you want to </w:t>
-            </w:r>
-            <w:r>
-              <w:t>find/</w:t>
-            </w:r>
-            <w:r>
-              <w:t>create/update</w:t>
-            </w:r>
-            <w:r>
-              <w:t>.</w:t>
-            </w:r>
-            <w:r>
-              <w:t xml:space="preserve">  This will be used as the node name for each item.</w:t>
-            </w:r>
-            <w:r>
-              <w:t> </w:t>
+              <w:lastRenderedPageBreak/>
+              <w:t xml:space="preserve">Fatal, Error, Warn, Info, </w:t>
+            </w:r>
+            <w:proofErr w:type="gramStart"/>
+            <w:r>
+              <w:t>Debug</w:t>
+            </w:r>
+            <w:r>
+              <w:t>(</w:t>
+            </w:r>
+            <w:proofErr w:type="gramEnd"/>
+            <w:r>
+              <w:t>default)</w:t>
             </w:r>
           </w:p>
         </w:tc>
         <w:tc>
           <w:tcPr>
-            <w:tcW w:w="2430" w:type="dxa"/>
+            <w:tcW w:w="1170" w:type="dxa"/>
           </w:tcPr>
           <w:p>
             <w:r>
-              <w:t>User Story</w:t>
-            </w:r>
-          </w:p>
-          <w:p>
-            <w:r>
-              <w:t>Defect</w:t>
-            </w:r>
-          </w:p>
-        </w:tc>
-        <w:tc>
-          <w:tcPr>
-            <w:tcW w:w="1080" w:type="dxa"/>
-          </w:tcPr>
-          <w:p>
-            <w:r>
-              <w:t>Y</w:t>
-            </w:r>
-          </w:p>
-        </w:tc>
-      </w:tr>
-      <w:tr>
-        <w:tc>
-          <w:tcPr>
-            <w:tcW w:w="2178" w:type="dxa"/>
-          </w:tcPr>
-          <w:p>
-            <w:proofErr w:type="spellStart"/>
-            <w:r>
-              <w:t>XMLConnection</w:t>
-            </w:r>
-            <w:proofErr w:type="spellEnd"/>
-          </w:p>
-        </w:tc>
-        <w:tc>
-          <w:tcPr>
-            <w:tcW w:w="1789" w:type="dxa"/>
-          </w:tcPr>
-          <w:p>
-            <w:r>
-              <w:t>&lt;Path&gt;</w:t>
-            </w:r>
-          </w:p>
-        </w:tc>
-        <w:tc>
-          <w:tcPr>
-            <w:tcW w:w="3539" w:type="dxa"/>
-          </w:tcPr>
-          <w:p>
-            <w:pPr>
-              <w:spacing w:after="200"/>
-            </w:pPr>
-            <w:r>
-              <w:t>Full path to a directory in which to store the resulting XML files (one per run, name formatted as &lt;</w:t>
-            </w:r>
-            <w:proofErr w:type="spellStart"/>
-            <w:r>
-              <w:t>artifacttype</w:t>
-            </w:r>
-            <w:proofErr w:type="spellEnd"/>
-            <w:r>
-              <w:t>&gt;</w:t>
-            </w:r>
-            <w:proofErr w:type="gramStart"/>
-            <w:r>
-              <w:t>.YYMMDDHH</w:t>
-            </w:r>
-            <w:r>
-              <w:t>mmSS</w:t>
-            </w:r>
-            <w:r>
-              <w:t>.xml</w:t>
-            </w:r>
-            <w:proofErr w:type="gramEnd"/>
-            <w:r>
-              <w:t>).</w:t>
-            </w:r>
-          </w:p>
-        </w:tc>
-        <w:tc>
-          <w:tcPr>
-            <w:tcW w:w="2430" w:type="dxa"/>
-          </w:tcPr>
-          <w:p>
-            <w:r>
-              <w:t>/my/special/</w:t>
-            </w:r>
-            <w:proofErr w:type="spellStart"/>
-            <w:r>
-              <w:t>dir</w:t>
-            </w:r>
-            <w:proofErr w:type="spellEnd"/>
-          </w:p>
-        </w:tc>
-        <w:tc>
-          <w:tcPr>
-            <w:tcW w:w="1080" w:type="dxa"/>
-          </w:tcPr>
-          <w:p>
-            <w:r>
-              <w:t>Y</w:t>
-            </w:r>
-          </w:p>
-        </w:tc>
-      </w:tr>
-      <w:tr>
-        <w:tc>
-          <w:tcPr>
-            <w:tcW w:w="2178" w:type="dxa"/>
-          </w:tcPr>
-          <w:p>
-            <w:proofErr w:type="spellStart"/>
-            <w:r>
-              <w:t>XMLConnection</w:t>
-            </w:r>
-            <w:proofErr w:type="spellEnd"/>
-          </w:p>
-        </w:tc>
-        <w:tc>
-          <w:tcPr>
-            <w:tcW w:w="1789" w:type="dxa"/>
-          </w:tcPr>
-          <w:p>
-            <w:r>
-              <w:t>&lt;</w:t>
-            </w:r>
-            <w:proofErr w:type="spellStart"/>
-            <w:r>
-              <w:t>ExternalIDField</w:t>
-            </w:r>
-            <w:proofErr w:type="spellEnd"/>
-            <w:r>
-              <w:t>&gt; </w:t>
-            </w:r>
-          </w:p>
-        </w:tc>
-        <w:tc>
-          <w:tcPr>
-            <w:tcW w:w="3539" w:type="dxa"/>
-          </w:tcPr>
-          <w:p>
-            <w:pPr>
-              <w:rPr>
-                <w:b/>
-                <w:i/>
-              </w:rPr>
-            </w:pPr>
-            <w:r>
-              <w:t>C</w:t>
-            </w:r>
-            <w:r>
-              <w:t xml:space="preserve">ustom string field that stores the unique id for the </w:t>
-            </w:r>
-            <w:r>
-              <w:t xml:space="preserve">Rally system.   </w:t>
-            </w:r>
-            <w:r>
-              <w:t xml:space="preserve">Refer to the 'Create an External ID </w:t>
-            </w:r>
-            <w:r>
-              <w:t>Field'</w:t>
-            </w:r>
-            <w:r>
-              <w:t xml:space="preserve"> section above. </w:t>
-            </w:r>
-          </w:p>
-        </w:tc>
-        <w:tc>
-          <w:tcPr>
-            <w:tcW w:w="2430" w:type="dxa"/>
-          </w:tcPr>
-          <w:p>
-            <w:proofErr w:type="spellStart"/>
-            <w:r>
-              <w:t>RallyID</w:t>
-            </w:r>
-            <w:proofErr w:type="spellEnd"/>
-          </w:p>
-        </w:tc>
-        <w:tc>
-          <w:tcPr>
-            <w:tcW w:w="1080" w:type="dxa"/>
-          </w:tcPr>
-          <w:p>
-            <w:r>
-              <w:t>N</w:t>
+              <w:t xml:space="preserve">N </w:t>
             </w:r>
           </w:p>
         </w:tc>
@@ -5233,463 +5925,80 @@
     </w:tbl>
     <w:p>
       <w:pPr>
-        <w:spacing w:after="0" w:line="260" w:lineRule="atLeast"/>
-        <w:rPr>
-          <w:b/>
-          <w:color w:val="414242"/>
-          <w:szCs w:val="20"/>
-        </w:rPr>
-      </w:pPr>
-    </w:p>
-    <w:p>
-      <w:pPr>
-        <w:spacing w:after="0" w:line="260" w:lineRule="atLeast"/>
-        <w:rPr>
-          <w:b/>
-          <w:color w:val="414242"/>
-          <w:szCs w:val="20"/>
-        </w:rPr>
-      </w:pPr>
-    </w:p>
-    <w:p>
-      <w:pPr>
         <w:keepNext/>
         <w:spacing w:after="0" w:line="260" w:lineRule="atLeast"/>
         <w:rPr>
           <w:rFonts w:cs="Times New Roman"/>
+          <w:b/>
           <w:color w:val="000000"/>
           <w:szCs w:val="20"/>
         </w:rPr>
       </w:pPr>
-      <w:r>
+    </w:p>
+    <w:p>
+      <w:pPr>
+        <w:keepNext/>
+        <w:spacing w:after="0" w:line="260" w:lineRule="atLeast"/>
         <w:rPr>
           <w:rFonts w:cs="Times New Roman"/>
           <w:b/>
           <w:color w:val="000000"/>
           <w:szCs w:val="20"/>
         </w:rPr>
-        <w:t>Connector Tags</w:t>
-      </w:r>
+      </w:pPr>
     </w:p>
     <w:p>
       <w:pPr>
         <w:spacing w:after="0" w:line="260" w:lineRule="atLeast"/>
         <w:rPr>
+          <w:color w:val="000000"/>
+          <w:szCs w:val="20"/>
+        </w:rPr>
+      </w:pPr>
+    </w:p>
+    <w:p>
+      <w:pPr>
+        <w:spacing w:after="0" w:line="260" w:lineRule="atLeast"/>
+        <w:rPr>
+          <w:color w:val="000000"/>
+          <w:szCs w:val="20"/>
+        </w:rPr>
+      </w:pPr>
+      <w:r>
+        <w:rPr>
+          <w:color w:val="000000"/>
+          <w:szCs w:val="20"/>
+        </w:rPr>
+        <w:t> </w:t>
+      </w:r>
+    </w:p>
+    <w:bookmarkEnd w:id="12"/>
+    <w:p>
+      <w:pPr>
+        <w:rPr>
+          <w:color w:val="414242"/>
+        </w:rPr>
+      </w:pPr>
+      <w:r>
+        <w:rPr>
           <w:b/>
+        </w:rPr>
+        <w:t>Tip:</w:t>
+      </w:r>
+      <w:r>
+        <w:rPr>
           <w:color w:val="414242"/>
-          <w:szCs w:val="20"/>
-        </w:rPr>
-      </w:pPr>
-    </w:p>
-    <w:tbl>
-      <w:tblPr>
-        <w:tblStyle w:val="TableGrid"/>
-        <w:tblW w:w="10728" w:type="dxa"/>
-        <w:tblLayout w:type="fixed"/>
-        <w:tblLook w:val="04A0" w:firstRow="1" w:lastRow="0" w:firstColumn="1" w:lastColumn="0" w:noHBand="0" w:noVBand="1"/>
-      </w:tblPr>
-      <w:tblGrid>
-        <w:gridCol w:w="1716"/>
-        <w:gridCol w:w="1963"/>
-        <w:gridCol w:w="3539"/>
-        <w:gridCol w:w="2430"/>
-        <w:gridCol w:w="1080"/>
-      </w:tblGrid>
-      <w:tr>
-        <w:tc>
-          <w:tcPr>
-            <w:tcW w:w="1716" w:type="dxa"/>
-          </w:tcPr>
-          <w:p>
-            <w:r>
-              <w:t>Parent Tag</w:t>
-            </w:r>
-          </w:p>
-        </w:tc>
-        <w:tc>
-          <w:tcPr>
-            <w:tcW w:w="1963" w:type="dxa"/>
-          </w:tcPr>
-          <w:p>
-            <w:r>
-              <w:t>Tag Name</w:t>
-            </w:r>
-          </w:p>
-        </w:tc>
-        <w:tc>
-          <w:tcPr>
-            <w:tcW w:w="3539" w:type="dxa"/>
-          </w:tcPr>
-          <w:p>
-            <w:r>
-              <w:t>Description</w:t>
-            </w:r>
-          </w:p>
-        </w:tc>
-        <w:tc>
-          <w:tcPr>
-            <w:tcW w:w="2430" w:type="dxa"/>
-          </w:tcPr>
-          <w:p>
-            <w:r>
-              <w:t>Sample Values</w:t>
-            </w:r>
-          </w:p>
-        </w:tc>
-        <w:tc>
-          <w:tcPr>
-            <w:tcW w:w="1080" w:type="dxa"/>
-          </w:tcPr>
-          <w:p>
-            <w:r>
-              <w:t>Required</w:t>
-            </w:r>
-          </w:p>
-        </w:tc>
-      </w:tr>
-      <w:tr>
-        <w:tc>
-          <w:tcPr>
-            <w:tcW w:w="1716" w:type="dxa"/>
-          </w:tcPr>
-          <w:p>
-            <w:proofErr w:type="spellStart"/>
-            <w:r>
-              <w:t>ConnectorRunner</w:t>
-            </w:r>
-            <w:proofErr w:type="spellEnd"/>
-          </w:p>
-        </w:tc>
-        <w:tc>
-          <w:tcPr>
-            <w:tcW w:w="1963" w:type="dxa"/>
-          </w:tcPr>
-          <w:p>
-            <w:r>
-              <w:t>&lt;Preview&gt;</w:t>
-            </w:r>
-          </w:p>
-        </w:tc>
-        <w:tc>
-          <w:tcPr>
-            <w:tcW w:w="3539" w:type="dxa"/>
-          </w:tcPr>
-          <w:p>
-            <w:r>
-              <w:t>Allows the user to enable a preview mode for testing where NO objects are copied/updated in either system.</w:t>
-            </w:r>
-          </w:p>
-        </w:tc>
-        <w:tc>
-          <w:tcPr>
-            <w:tcW w:w="2430" w:type="dxa"/>
-          </w:tcPr>
-          <w:p>
-            <w:proofErr w:type="gramStart"/>
-            <w:r>
-              <w:t>false</w:t>
-            </w:r>
-            <w:proofErr w:type="gramEnd"/>
-          </w:p>
-          <w:p>
-            <w:proofErr w:type="gramStart"/>
-            <w:r>
-              <w:t>true</w:t>
-            </w:r>
-            <w:proofErr w:type="gramEnd"/>
-          </w:p>
-        </w:tc>
-        <w:tc>
-          <w:tcPr>
-            <w:tcW w:w="1080" w:type="dxa"/>
-          </w:tcPr>
-          <w:p>
-            <w:r>
-              <w:t>N</w:t>
-            </w:r>
-          </w:p>
-          <w:p/>
-        </w:tc>
-      </w:tr>
-      <w:tr>
-        <w:tc>
-          <w:tcPr>
-            <w:tcW w:w="1716" w:type="dxa"/>
-          </w:tcPr>
-          <w:p>
-            <w:proofErr w:type="spellStart"/>
-            <w:r>
-              <w:t>ConnectorRunner</w:t>
-            </w:r>
-            <w:proofErr w:type="spellEnd"/>
-          </w:p>
-        </w:tc>
-        <w:tc>
-          <w:tcPr>
-            <w:tcW w:w="1963" w:type="dxa"/>
-          </w:tcPr>
-          <w:p>
-            <w:r>
-              <w:t>&lt;</w:t>
-            </w:r>
-            <w:r>
-              <w:t>Services</w:t>
-            </w:r>
-            <w:r>
-              <w:t>&gt;</w:t>
-            </w:r>
-          </w:p>
-        </w:tc>
-        <w:tc>
-          <w:tcPr>
-            <w:tcW w:w="3539" w:type="dxa"/>
-          </w:tcPr>
-          <w:p>
-            <w:r>
-              <w:t>Determine what type of services to run.  Be careful if you update in both directions because </w:t>
-            </w:r>
-            <w:proofErr w:type="gramStart"/>
-            <w:r>
-              <w:t>which ever</w:t>
-            </w:r>
-            <w:proofErr w:type="gramEnd"/>
-            <w:r>
-              <w:t xml:space="preserve"> system runs the update first will overwrite the updates of the other system.</w:t>
-            </w:r>
-            <w:r>
-              <w:t xml:space="preserve">  Currently, only COPY_RALLY_TO_OTHER</w:t>
-            </w:r>
-            <w:r>
-              <w:t xml:space="preserve"> and UPDATE_RALLY_TO_OTHER</w:t>
-            </w:r>
-            <w:r>
-              <w:t xml:space="preserve"> </w:t>
-            </w:r>
-            <w:r>
-              <w:t>are</w:t>
-            </w:r>
-            <w:r>
-              <w:t xml:space="preserve"> the only valid option.</w:t>
-            </w:r>
-          </w:p>
-        </w:tc>
-        <w:tc>
-          <w:tcPr>
-            <w:tcW w:w="2430" w:type="dxa"/>
-          </w:tcPr>
-          <w:p>
-            <w:r>
-              <w:t>COPY_RALLY_TO_OTHER</w:t>
-            </w:r>
-            <w:r>
-              <w:rPr>
-                <w:szCs w:val="17"/>
-              </w:rPr>
-              <w:br/>
-            </w:r>
-          </w:p>
-          <w:p/>
-        </w:tc>
-        <w:tc>
-          <w:tcPr>
-            <w:tcW w:w="1080" w:type="dxa"/>
-          </w:tcPr>
-          <w:p>
-            <w:r>
-              <w:t>Y</w:t>
-            </w:r>
-          </w:p>
-        </w:tc>
-      </w:tr>
-      <w:tr>
-        <w:tc>
-          <w:tcPr>
-            <w:tcW w:w="1716" w:type="dxa"/>
-          </w:tcPr>
-          <w:p>
-            <w:proofErr w:type="spellStart"/>
-            <w:r>
-              <w:t>ConnectorRunner</w:t>
-            </w:r>
-            <w:proofErr w:type="spellEnd"/>
-          </w:p>
-        </w:tc>
-        <w:tc>
-          <w:tcPr>
-            <w:tcW w:w="1963" w:type="dxa"/>
-          </w:tcPr>
-          <w:p>
-            <w:r>
-              <w:t>&lt;</w:t>
-            </w:r>
-            <w:proofErr w:type="spellStart"/>
-            <w:r>
-              <w:t>LogLevel</w:t>
-            </w:r>
-            <w:proofErr w:type="spellEnd"/>
-            <w:r>
-              <w:t>&gt; </w:t>
-            </w:r>
-          </w:p>
-        </w:tc>
-        <w:tc>
-          <w:tcPr>
-            <w:tcW w:w="3539" w:type="dxa"/>
-          </w:tcPr>
-          <w:p>
-            <w:r>
-              <w:t xml:space="preserve">Determines what </w:t>
-            </w:r>
-            <w:proofErr w:type="gramStart"/>
-            <w:r>
-              <w:t>type of messages are</w:t>
-            </w:r>
-            <w:proofErr w:type="gramEnd"/>
-            <w:r>
-              <w:t xml:space="preserve"> written to the log file.  </w:t>
-            </w:r>
-            <w:r>
-              <w:rPr>
-                <w:szCs w:val="17"/>
-              </w:rPr>
-              <w:br/>
-            </w:r>
-            <w:r>
-              <w:t>Highest level is '</w:t>
-            </w:r>
-            <w:proofErr w:type="gramStart"/>
-            <w:r>
-              <w:t>Debug</w:t>
-            </w:r>
-            <w:proofErr w:type="gramEnd"/>
-            <w:r>
-              <w:t>' where all messages are displayed. Default log level is 'Info'. </w:t>
-            </w:r>
-          </w:p>
-        </w:tc>
-        <w:tc>
-          <w:tcPr>
-            <w:tcW w:w="2430" w:type="dxa"/>
-          </w:tcPr>
-          <w:p>
-            <w:r>
-              <w:t>Fatal, Error, Warn, Info, Debug</w:t>
-            </w:r>
-          </w:p>
-        </w:tc>
-        <w:tc>
-          <w:tcPr>
-            <w:tcW w:w="1080" w:type="dxa"/>
-          </w:tcPr>
-          <w:p>
-            <w:r>
-              <w:t xml:space="preserve">N </w:t>
-            </w:r>
-          </w:p>
-        </w:tc>
-      </w:tr>
-      <w:tr>
-        <w:tc>
-          <w:tcPr>
-            <w:tcW w:w="1716" w:type="dxa"/>
-          </w:tcPr>
-          <w:p>
-            <w:r>
-              <w:t>Connector</w:t>
-            </w:r>
-          </w:p>
-        </w:tc>
-        <w:tc>
-          <w:tcPr>
-            <w:tcW w:w="1963" w:type="dxa"/>
-          </w:tcPr>
-          <w:p>
-            <w:r>
-              <w:t>&lt;</w:t>
-            </w:r>
-            <w:proofErr w:type="spellStart"/>
-            <w:r>
-              <w:t>FieldMapping</w:t>
-            </w:r>
-            <w:proofErr w:type="spellEnd"/>
-            <w:r>
-              <w:t>&gt; </w:t>
-            </w:r>
-          </w:p>
-        </w:tc>
-        <w:tc>
-          <w:tcPr>
-            <w:tcW w:w="3539" w:type="dxa"/>
-          </w:tcPr>
-          <w:p>
-            <w:r>
-              <w:t>Determine what fields map between the two systems.</w:t>
-            </w:r>
-            <w:r>
-              <w:t xml:space="preserve">  The "Other" field name is what will be used as a node name for the output XML.</w:t>
-            </w:r>
-          </w:p>
-        </w:tc>
-        <w:tc>
-          <w:tcPr>
-            <w:tcW w:w="2430" w:type="dxa"/>
-          </w:tcPr>
-          <w:p>
-            <w:r>
-              <w:t>See 'Field Mapping' section below</w:t>
-            </w:r>
-          </w:p>
-          <w:p/>
-        </w:tc>
-        <w:tc>
-          <w:tcPr>
-            <w:tcW w:w="1080" w:type="dxa"/>
-          </w:tcPr>
-          <w:p>
-            <w:r>
-              <w:t>Y </w:t>
-            </w:r>
-          </w:p>
-        </w:tc>
-      </w:tr>
-    </w:tbl>
-    <w:p>
-      <w:pPr>
-        <w:spacing w:after="0" w:line="260" w:lineRule="atLeast"/>
-        <w:rPr>
-          <w:color w:val="000000"/>
-          <w:szCs w:val="20"/>
-        </w:rPr>
-      </w:pPr>
-      <w:r>
-        <w:rPr>
-          <w:color w:val="000000"/>
-          <w:szCs w:val="20"/>
         </w:rPr>
         <w:t> </w:t>
       </w:r>
-    </w:p>
-    <w:bookmarkEnd w:id="13"/>
-    <w:p>
-      <w:pPr>
-        <w:rPr>
-          <w:color w:val="414242"/>
-        </w:rPr>
-      </w:pPr>
-      <w:r>
-        <w:rPr>
-          <w:b/>
-        </w:rPr>
-        <w:t>Tip:</w:t>
-      </w:r>
-      <w:r>
-        <w:rPr>
-          <w:color w:val="414242"/>
-        </w:rPr>
-        <w:t> </w:t>
-      </w:r>
-      <w:r>
-        <w:t>Incrementally set the connector up!  Start with a basic configuration file, test that you can c</w:t>
+      <w:r>
+        <w:t>Inc</w:t>
+      </w:r>
+      <w:r>
+        <w:t>rementally set the connector up.</w:t>
+      </w:r>
+      <w:r>
+        <w:t>  Start with a basic configuration file, test that you can c</w:t>
       </w:r>
       <w:r>
         <w:t xml:space="preserve">onnect to </w:t>
@@ -5709,8 +6018,8 @@
         <w:pStyle w:val="Heading4"/>
         <w:spacing w:before="2" w:after="120"/>
       </w:pPr>
-      <w:bookmarkStart w:id="14" w:name="ClearQuest-FieldMapping"/>
-      <w:bookmarkEnd w:id="14"/>
+      <w:bookmarkStart w:id="13" w:name="ClearQuest-FieldMapping"/>
+      <w:bookmarkEnd w:id="13"/>
       <w:r>
         <w:t>Field Mapping</w:t>
       </w:r>
@@ -5807,7 +6116,7 @@
       </w:r>
       <w:proofErr w:type="spellEnd"/>
       <w:r>
-        <w:t>='true'</w:t>
+        <w:t>=”true”</w:t>
       </w:r>
       <w:r>
         <w:t>&gt;</w:t>
@@ -6064,14 +6373,8 @@
       <w:pPr>
         <w:pStyle w:val="Heading4"/>
         <w:spacing w:before="2" w:after="120"/>
-        <w:rPr>
-          <w:i/>
-        </w:rPr>
-      </w:pPr>
-      <w:r>
-        <w:rPr>
-          <w:i/>
-        </w:rPr>
+      </w:pPr>
+      <w:r>
         <w:t>All Fields</w:t>
       </w:r>
     </w:p>
@@ -6087,18 +6390,28 @@
       <w:r>
         <w:t xml:space="preserve"> attribute with a value of 'true' to the </w:t>
       </w:r>
+      <w:r>
+        <w:t>&lt;</w:t>
+      </w:r>
       <w:proofErr w:type="spellStart"/>
       <w:r>
         <w:t>FieldMapping</w:t>
       </w:r>
       <w:proofErr w:type="spellEnd"/>
       <w:r>
+        <w:t>&gt;</w:t>
+      </w:r>
+      <w:r>
         <w:t xml:space="preserve"> node.  The following example will provide an output file with all the field nodes for the record type, where the output nodes have the same name as the field name inside Rally.</w:t>
       </w:r>
     </w:p>
     <w:p>
       <w:pPr>
         <w:pStyle w:val="Code"/>
+        <w:pBdr>
+          <w:left w:val="dotted" w:sz="4" w:space="0" w:color="auto"/>
+          <w:right w:val="dotted" w:sz="4" w:space="0" w:color="auto"/>
+        </w:pBdr>
       </w:pPr>
       <w:r>
         <w:t>&lt;Connector&gt;</w:t>
@@ -6308,8 +6621,8 @@
         <w:pStyle w:val="Heading4"/>
         <w:spacing w:before="2" w:after="120"/>
       </w:pPr>
-      <w:bookmarkStart w:id="15" w:name="ClearQuest-MappingDropdownValues%28Optio"/>
-      <w:bookmarkEnd w:id="15"/>
+      <w:bookmarkStart w:id="14" w:name="ClearQuest-MappingDropdownValues%28Optio"/>
+      <w:bookmarkEnd w:id="14"/>
       <w:r>
         <w:t>Mapping Drop-down Values (Optional)</w:t>
       </w:r>
@@ -6330,6 +6643,35 @@
         <w:pStyle w:val="Code"/>
       </w:pPr>
       <w:r>
+        <w:t>&lt;</w:t>
+      </w:r>
+      <w:proofErr w:type="spellStart"/>
+      <w:proofErr w:type="gramStart"/>
+      <w:r>
+        <w:t>config</w:t>
+      </w:r>
+      <w:proofErr w:type="spellEnd"/>
+      <w:proofErr w:type="gramEnd"/>
+      <w:r>
+        <w:t>&gt;</w:t>
+      </w:r>
+    </w:p>
+    <w:p>
+      <w:pPr>
+        <w:pStyle w:val="Code"/>
+      </w:pPr>
+      <w:r>
+        <w:t xml:space="preserve">  ...</w:t>
+      </w:r>
+    </w:p>
+    <w:p>
+      <w:pPr>
+        <w:pStyle w:val="Code"/>
+      </w:pPr>
+      <w:r>
+        <w:t xml:space="preserve">  </w:t>
+      </w:r>
+      <w:r>
         <w:t>&lt;Connector&gt;</w:t>
       </w:r>
     </w:p>
@@ -6338,7 +6680,13 @@
         <w:pStyle w:val="Code"/>
       </w:pPr>
       <w:r>
-        <w:t>  &lt;</w:t>
+        <w:t>  </w:t>
+      </w:r>
+      <w:r>
+        <w:t xml:space="preserve">  </w:t>
+      </w:r>
+      <w:r>
+        <w:t>&lt;</w:t>
       </w:r>
       <w:proofErr w:type="spellStart"/>
       <w:r>
@@ -6365,7 +6713,13 @@
         <w:pStyle w:val="Code"/>
       </w:pPr>
       <w:r>
-        <w:t>    &lt;</w:t>
+        <w:t>    </w:t>
+      </w:r>
+      <w:r>
+        <w:t xml:space="preserve">  </w:t>
+      </w:r>
+      <w:r>
+        <w:t>&lt;</w:t>
       </w:r>
       <w:proofErr w:type="spellStart"/>
       <w:r>
@@ -6381,7 +6735,13 @@
         <w:pStyle w:val="Code"/>
       </w:pPr>
       <w:r>
-        <w:t>      &lt;</w:t>
+        <w:t>      </w:t>
+      </w:r>
+      <w:r>
+        <w:t xml:space="preserve">  </w:t>
+      </w:r>
+      <w:r>
+        <w:t>&lt;</w:t>
       </w:r>
       <w:proofErr w:type="spellStart"/>
       <w:r>
@@ -6422,15 +6782,27 @@
         <w:pStyle w:val="Code"/>
       </w:pPr>
       <w:r>
-        <w:t>      &lt;Mappings&gt;</w:t>
-      </w:r>
-    </w:p>
-    <w:p>
-      <w:pPr>
-        <w:pStyle w:val="Code"/>
-      </w:pPr>
-      <w:r>
-        <w:t>        &lt;Field&gt;&lt;Rally&gt;Resolve Immediately&lt;/Rally&gt;&lt;Other&gt;1&lt;/Other&gt;&lt;/Field&gt;</w:t>
+        <w:t>      </w:t>
+      </w:r>
+      <w:r>
+        <w:t xml:space="preserve">  </w:t>
+      </w:r>
+      <w:r>
+        <w:t>&lt;Mappings&gt;</w:t>
+      </w:r>
+    </w:p>
+    <w:p>
+      <w:pPr>
+        <w:pStyle w:val="Code"/>
+      </w:pPr>
+      <w:r>
+        <w:t>        </w:t>
+      </w:r>
+      <w:r>
+        <w:t xml:space="preserve">  </w:t>
+      </w:r>
+      <w:r>
+        <w:t>&lt;Field&gt;&lt;Rally&gt;Resolve Immediately&lt;/Rally&gt;&lt;Other&gt;1&lt;/Other&gt;&lt;/Field&gt;</w:t>
       </w:r>
     </w:p>
     <w:p>
@@ -6449,15 +6821,39 @@
         <w:pStyle w:val="Code"/>
       </w:pPr>
       <w:r>
-        <w:t>        &lt;Field&gt;&lt;Rally&gt;High Attention&lt;/Rally&gt;&lt;Other&gt;2&lt;/Other&gt;&lt;/Field&gt;</w:t>
-      </w:r>
-    </w:p>
-    <w:p>
-      <w:pPr>
-        <w:pStyle w:val="Code"/>
-      </w:pPr>
-      <w:r>
-        <w:t>        &lt;Field&gt;&lt;Rally&gt;Normal&lt;/Rally&gt;&lt;Other&gt;3&lt;/Other&gt;&lt;/Field&gt;</w:t>
+        <w:t>        </w:t>
+      </w:r>
+      <w:r>
+        <w:t xml:space="preserve">  </w:t>
+      </w:r>
+      <w:r>
+        <w:t>&lt;Field&gt;&lt;Rally&gt;High Attention&lt;/Rally&gt;</w:t>
+      </w:r>
+      <w:r>
+        <w:t xml:space="preserve">     </w:t>
+      </w:r>
+      <w:r>
+        <w:t>&lt;Other&gt;2&lt;/Other&gt;&lt;/Field&gt;</w:t>
+      </w:r>
+    </w:p>
+    <w:p>
+      <w:pPr>
+        <w:pStyle w:val="Code"/>
+      </w:pPr>
+      <w:r>
+        <w:t>        </w:t>
+      </w:r>
+      <w:r>
+        <w:t xml:space="preserve">  </w:t>
+      </w:r>
+      <w:r>
+        <w:t>&lt;Field&gt;&lt;Rally&gt;Normal&lt;/Rally&gt;</w:t>
+      </w:r>
+      <w:r>
+        <w:t xml:space="preserve">             </w:t>
+      </w:r>
+      <w:r>
+        <w:t>&lt;Other&gt;3&lt;/Other&gt;&lt;/Field&gt;</w:t>
       </w:r>
     </w:p>
     <w:p>
@@ -6476,15 +6872,39 @@
         <w:pStyle w:val="Code"/>
       </w:pPr>
       <w:r>
-        <w:t>        &lt;Field&gt;&lt;Rally&gt;Low&lt;/Rally&gt;&lt;Other&gt;4&lt;/Other&gt;&lt;/Field&gt;</w:t>
-      </w:r>
-    </w:p>
-    <w:p>
-      <w:pPr>
-        <w:pStyle w:val="Code"/>
-      </w:pPr>
-      <w:r>
-        <w:t>        &lt;Field&gt;&lt;Rally&gt;Trivial&lt;/Rally&gt;&lt;Other&gt;4&lt;/Other&gt;&lt;/Field&gt;</w:t>
+        <w:t>        </w:t>
+      </w:r>
+      <w:r>
+        <w:t xml:space="preserve">  </w:t>
+      </w:r>
+      <w:r>
+        <w:t>&lt;Field&gt;&lt;Rally&gt;Low&lt;/Rally&gt;</w:t>
+      </w:r>
+      <w:r>
+        <w:t xml:space="preserve">                </w:t>
+      </w:r>
+      <w:r>
+        <w:t>&lt;Other&gt;4&lt;/Other&gt;&lt;/Field&gt;</w:t>
+      </w:r>
+    </w:p>
+    <w:p>
+      <w:pPr>
+        <w:pStyle w:val="Code"/>
+      </w:pPr>
+      <w:r>
+        <w:t>        </w:t>
+      </w:r>
+      <w:r>
+        <w:t xml:space="preserve">  </w:t>
+      </w:r>
+      <w:r>
+        <w:t>&lt;Field&gt;&lt;Rally&gt;Trivial&lt;/Rally&gt;</w:t>
+      </w:r>
+      <w:r>
+        <w:t xml:space="preserve">            </w:t>
+      </w:r>
+      <w:r>
+        <w:t>&lt;Other&gt;4&lt;/Other&gt;&lt;/Field&gt;</w:t>
       </w:r>
     </w:p>
     <w:p>
@@ -6503,15 +6923,33 @@
         <w:pStyle w:val="Code"/>
       </w:pPr>
       <w:r>
-        <w:t>        &lt;Field&gt;&lt;Rally&gt;None&lt;/Rally&gt;&lt;Other&gt;5&lt;/Other&gt;&lt;/Field&gt;</w:t>
-      </w:r>
-    </w:p>
-    <w:p>
-      <w:pPr>
-        <w:pStyle w:val="Code"/>
-      </w:pPr>
-      <w:r>
-        <w:t>      &lt;/Mappings&gt;</w:t>
+        <w:t>        </w:t>
+      </w:r>
+      <w:r>
+        <w:t xml:space="preserve">  </w:t>
+      </w:r>
+      <w:r>
+        <w:t>&lt;Field&gt;&lt;Rally&gt;None&lt;/Rally&gt;</w:t>
+      </w:r>
+      <w:r>
+        <w:t xml:space="preserve">               </w:t>
+      </w:r>
+      <w:r>
+        <w:t>&lt;Other&gt;5&lt;/Other&gt;&lt;/Field&gt;</w:t>
+      </w:r>
+    </w:p>
+    <w:p>
+      <w:pPr>
+        <w:pStyle w:val="Code"/>
+      </w:pPr>
+      <w:r>
+        <w:t>      </w:t>
+      </w:r>
+      <w:r>
+        <w:t xml:space="preserve">  </w:t>
+      </w:r>
+      <w:r>
+        <w:t>&lt;/Mappings&gt;</w:t>
       </w:r>
     </w:p>
     <w:p>
@@ -6530,7 +6968,13 @@
         <w:pStyle w:val="Code"/>
       </w:pPr>
       <w:r>
-        <w:t>    &lt;/</w:t>
+        <w:t>    </w:t>
+      </w:r>
+      <w:r>
+        <w:t xml:space="preserve">  </w:t>
+      </w:r>
+      <w:r>
+        <w:t>&lt;/</w:t>
       </w:r>
       <w:proofErr w:type="spellStart"/>
       <w:r>
@@ -6546,7 +6990,13 @@
         <w:pStyle w:val="Code"/>
       </w:pPr>
       <w:r>
-        <w:t>  &lt;/</w:t>
+        <w:t>  </w:t>
+      </w:r>
+      <w:r>
+        <w:t xml:space="preserve">  </w:t>
+      </w:r>
+      <w:r>
+        <w:t>&lt;/</w:t>
       </w:r>
       <w:proofErr w:type="spellStart"/>
       <w:r>
@@ -6567,6 +7017,14 @@
           <w:szCs w:val="19"/>
         </w:rPr>
       </w:pPr>
+      <w:r>
+        <w:rPr>
+          <w:rFonts w:ascii="Arial" w:hAnsi="Arial"/>
+          <w:sz w:val="19"/>
+          <w:szCs w:val="19"/>
+        </w:rPr>
+        <w:t xml:space="preserve">    </w:t>
+      </w:r>
     </w:p>
     <w:p>
       <w:pPr>
@@ -6574,6 +7032,30 @@
       </w:pPr>
       <w:r>
         <w:t>&lt;/Connector&gt;</w:t>
+      </w:r>
+    </w:p>
+    <w:p>
+      <w:pPr>
+        <w:pStyle w:val="Code"/>
+      </w:pPr>
+      <w:r>
+        <w:t xml:space="preserve">  ...</w:t>
+      </w:r>
+    </w:p>
+    <w:p>
+      <w:pPr>
+        <w:pStyle w:val="Code"/>
+      </w:pPr>
+      <w:r>
+        <w:t>&lt;/</w:t>
+      </w:r>
+      <w:proofErr w:type="spellStart"/>
+      <w:r>
+        <w:t>config</w:t>
+      </w:r>
+      <w:proofErr w:type="spellEnd"/>
+      <w:r>
+        <w:t>&gt;</w:t>
       </w:r>
     </w:p>
     <w:p>
@@ -6632,8 +7114,8 @@
         <w:pStyle w:val="Heading4"/>
         <w:spacing w:before="2" w:after="120"/>
       </w:pPr>
-      <w:bookmarkStart w:id="16" w:name="ClearQuest-MappingUsers%28Optional%29"/>
-      <w:bookmarkEnd w:id="16"/>
+      <w:bookmarkStart w:id="15" w:name="ClearQuest-MappingUsers%28Optional%29"/>
+      <w:bookmarkEnd w:id="15"/>
       <w:r>
         <w:t>Mapping Users (Optional)</w:t>
       </w:r>
@@ -7022,8 +7504,8 @@
         <w:pStyle w:val="Heading4"/>
         <w:spacing w:before="2" w:after="120"/>
       </w:pPr>
-      <w:bookmarkStart w:id="17" w:name="ClearQuest-MappingProjectFields%28Option"/>
-      <w:bookmarkEnd w:id="17"/>
+      <w:bookmarkStart w:id="16" w:name="ClearQuest-MappingProjectFields%28Option"/>
+      <w:bookmarkEnd w:id="16"/>
       <w:r>
         <w:t>Mapping Project Fields (Optional)</w:t>
       </w:r>
@@ -7044,6 +7526,10 @@
     <w:p>
       <w:pPr>
         <w:pStyle w:val="Code"/>
+        <w:pBdr>
+          <w:left w:val="dotted" w:sz="4" w:space="0" w:color="auto"/>
+          <w:right w:val="dotted" w:sz="4" w:space="0" w:color="auto"/>
+        </w:pBdr>
       </w:pPr>
       <w:r>
         <w:t>&lt;Field&gt;&lt;Rally&gt;Project&lt;/Rally&gt;&lt;Other&gt;Project&lt;/Other&gt;&lt;/Field&gt;</w:t>
@@ -7055,8 +7541,8 @@
         <w:pStyle w:val="Heading3"/>
         <w:spacing w:before="120" w:after="120"/>
       </w:pPr>
-      <w:bookmarkStart w:id="18" w:name="ClearQuest-4.1.4RuntheConnector"/>
-      <w:bookmarkEnd w:id="18"/>
+      <w:bookmarkStart w:id="17" w:name="ClearQuest-4.1.4RuntheConnector"/>
+      <w:bookmarkEnd w:id="17"/>
       <w:r>
         <w:t>Run the Connector</w:t>
       </w:r>
@@ -7084,6 +7570,10 @@
     <w:p>
       <w:pPr>
         <w:pStyle w:val="Code"/>
+        <w:pBdr>
+          <w:left w:val="dotted" w:sz="4" w:space="0" w:color="auto"/>
+          <w:right w:val="dotted" w:sz="4" w:space="0" w:color="auto"/>
+        </w:pBdr>
       </w:pPr>
       <w:proofErr w:type="gramStart"/>
       <w:r>
@@ -7091,7 +7581,13 @@
       </w:r>
       <w:proofErr w:type="gramEnd"/>
       <w:r>
-        <w:t xml:space="preserve"> rall</w:t>
+        <w:t xml:space="preserve"> </w:t>
+      </w:r>
+      <w:r>
+        <w:t xml:space="preserve"> </w:t>
+      </w:r>
+      <w:r>
+        <w:t>rall</w:t>
       </w:r>
       <w:r>
         <w:t>y2_</w:t>
@@ -7109,13 +7605,22 @@
         <w:t xml:space="preserve"> </w:t>
       </w:r>
       <w:r>
+        <w:t xml:space="preserve"> </w:t>
+      </w:r>
+      <w:r>
         <w:t>example</w:t>
       </w:r>
       <w:r>
         <w:t>.xml</w:t>
       </w:r>
       <w:r>
-        <w:t xml:space="preserve"> -1</w:t>
+        <w:t xml:space="preserve"> </w:t>
+      </w:r>
+      <w:r>
+        <w:t xml:space="preserve"> </w:t>
+      </w:r>
+      <w:r>
+        <w:t>-1</w:t>
       </w:r>
     </w:p>
     <w:p>
@@ -7260,141 +7765,113 @@
         <w:pStyle w:val="Heading4"/>
         <w:spacing w:before="2" w:after="120"/>
       </w:pPr>
-      <w:bookmarkStart w:id="19" w:name="ClearQuest-MultipleConfigurationFiles"/>
+      <w:bookmarkStart w:id="18" w:name="ClearQuest-MultipleConfigurationFiles"/>
+      <w:bookmarkEnd w:id="18"/>
+      <w:r>
+        <w:t>Multiple Configuration Files</w:t>
+      </w:r>
+    </w:p>
+    <w:p>
+      <w:r>
+        <w:t>If you wish</w:t>
+      </w:r>
+      <w:r>
+        <w:t xml:space="preserve"> to map to more than one workspace in Rally, </w:t>
+      </w:r>
+      <w:r>
+        <w:t xml:space="preserve">or </w:t>
+      </w:r>
+      <w:r>
+        <w:t>map multiple artifact types and/or need to map to multiple</w:t>
+      </w:r>
+      <w:r>
+        <w:t xml:space="preserve"> targets</w:t>
+      </w:r>
+      <w:r>
+        <w:t xml:space="preserve">, setting up multiple configuration files may make sense. </w:t>
+      </w:r>
+    </w:p>
+    <w:p>
+      <w:r>
+        <w:lastRenderedPageBreak/>
+        <w:t>To run for different configuration files</w:t>
+      </w:r>
+      <w:r>
+        <w:t>:</w:t>
+      </w:r>
+    </w:p>
+    <w:p>
+      <w:pPr>
+        <w:pStyle w:val="Code"/>
+        <w:pBdr>
+          <w:left w:val="dotted" w:sz="4" w:space="0" w:color="auto"/>
+          <w:right w:val="dotted" w:sz="4" w:space="0" w:color="auto"/>
+        </w:pBdr>
+      </w:pPr>
+      <w:proofErr w:type="gramStart"/>
+      <w:r>
+        <w:t>ruby</w:t>
+      </w:r>
+      <w:proofErr w:type="gramEnd"/>
+      <w:r>
+        <w:t xml:space="preserve"> </w:t>
+      </w:r>
+      <w:r>
+        <w:t xml:space="preserve"> </w:t>
+      </w:r>
+      <w:r>
+        <w:t>rally2_</w:t>
+      </w:r>
+      <w:r>
+        <w:t>xml</w:t>
+      </w:r>
+      <w:r>
+        <w:t>_connector.rb</w:t>
+      </w:r>
+      <w:r>
+        <w:t xml:space="preserve">  config_workspaceA.xml  -1</w:t>
+      </w:r>
+    </w:p>
+    <w:p>
+      <w:pPr>
+        <w:pStyle w:val="Code"/>
+        <w:pBdr>
+          <w:left w:val="dotted" w:sz="4" w:space="0" w:color="auto"/>
+          <w:right w:val="dotted" w:sz="4" w:space="0" w:color="auto"/>
+        </w:pBdr>
+      </w:pPr>
+      <w:proofErr w:type="gramStart"/>
+      <w:r>
+        <w:t>ruby</w:t>
+      </w:r>
+      <w:proofErr w:type="gramEnd"/>
+      <w:r>
+        <w:t xml:space="preserve">  rally2_xml</w:t>
+      </w:r>
+      <w:r>
+        <w:t xml:space="preserve">_connector.rb </w:t>
+      </w:r>
+      <w:r>
+        <w:t xml:space="preserve"> </w:t>
+      </w:r>
+      <w:r>
+        <w:t>config_workspaceB.xml</w:t>
+      </w:r>
+      <w:r>
+        <w:t xml:space="preserve">  -1</w:t>
+      </w:r>
+    </w:p>
+    <w:p>
+      <w:pPr>
+        <w:spacing w:after="0" w:line="260" w:lineRule="atLeast"/>
+        <w:rPr>
+          <w:rFonts w:cs="Times New Roman"/>
+          <w:color w:val="000000"/>
+          <w:szCs w:val="20"/>
+        </w:rPr>
+      </w:pPr>
+      <w:bookmarkStart w:id="19" w:name="_GoBack"/>
       <w:bookmarkEnd w:id="19"/>
-      <w:r>
-        <w:t>Multiple Configuration Files</w:t>
-      </w:r>
-    </w:p>
-    <w:p>
-      <w:r>
-        <w:t>For users who want to map to more than one workspace in Rally, need to map multiple artifact types and/or need to map to multiple</w:t>
-      </w:r>
-      <w:r>
-        <w:t xml:space="preserve"> targets</w:t>
-      </w:r>
-      <w:r>
-        <w:t xml:space="preserve">, setting up multiple configuration files may make sense. Rally recommends naming the configuration </w:t>
-      </w:r>
-      <w:proofErr w:type="gramStart"/>
-      <w:r>
-        <w:t>files</w:t>
-      </w:r>
-      <w:proofErr w:type="gramEnd"/>
-      <w:r>
-        <w:t xml:space="preserve"> using descriptive names for easier troubleshooting.</w:t>
-      </w:r>
-    </w:p>
-    <w:p>
-      <w:r>
-        <w:t xml:space="preserve">To run multiple instances of the connector for different configuration files, pass in the list of </w:t>
-      </w:r>
-      <w:proofErr w:type="spellStart"/>
-      <w:r>
-        <w:t>config</w:t>
-      </w:r>
-      <w:proofErr w:type="spellEnd"/>
-      <w:r>
-        <w:t xml:space="preserve"> f</w:t>
-      </w:r>
-      <w:r>
-        <w:t>i</w:t>
-      </w:r>
-      <w:r>
-        <w:t>les as arguments to the rally2_</w:t>
-      </w:r>
-      <w:r>
-        <w:t>xml</w:t>
-      </w:r>
-      <w:r>
-        <w:t>_connector.rb script.</w:t>
-      </w:r>
-    </w:p>
-    <w:p>
-      <w:pPr>
-        <w:pStyle w:val="Code"/>
-      </w:pPr>
-      <w:proofErr w:type="gramStart"/>
-      <w:r>
-        <w:t>ruby</w:t>
-      </w:r>
-      <w:proofErr w:type="gramEnd"/>
-      <w:r>
-        <w:t xml:space="preserve"> rally2_</w:t>
-      </w:r>
-      <w:r>
-        <w:t>xml</w:t>
-      </w:r>
-      <w:r>
-        <w:t>_connector.rb config_workspaceA.xml config_workspaceB.xml</w:t>
-      </w:r>
-    </w:p>
-    <w:p/>
-    <w:p>
-      <w:r>
-        <w:t>The connector will process the configuration files based on the command line argument ord</w:t>
-      </w:r>
-      <w:r>
-        <w:t>er, and processes one file at a</w:t>
-      </w:r>
-      <w:r>
-        <w:t xml:space="preserve"> time.</w:t>
-      </w:r>
-    </w:p>
-    <w:p>
-      <w:r>
-        <w:t>Once it processes every configuration file, the connector will sleep based on the sleep value. The default is 15 minutes. To change the sleep value between runs, set this value (in minutes) as the last command line argument.</w:t>
-      </w:r>
-    </w:p>
-    <w:p>
-      <w:pPr>
-        <w:pStyle w:val="Code"/>
-      </w:pPr>
-      <w:proofErr w:type="gramStart"/>
-      <w:r>
-        <w:t>ruby</w:t>
-      </w:r>
-      <w:proofErr w:type="gramEnd"/>
-      <w:r>
-        <w:t xml:space="preserve"> rally2_</w:t>
-      </w:r>
-      <w:r>
-        <w:t>xml</w:t>
-      </w:r>
-      <w:r>
-        <w:t>_connector.rb config_workspaceA.xml config_workspaceB.xml </w:t>
-      </w:r>
-      <w:r>
-        <w:t>25</w:t>
-      </w:r>
-    </w:p>
-    <w:p>
-      <w:pPr>
-        <w:spacing w:after="0" w:line="260" w:lineRule="atLeast"/>
-        <w:rPr>
-          <w:rFonts w:cs="Times New Roman"/>
-          <w:color w:val="000000"/>
-          <w:szCs w:val="20"/>
-        </w:rPr>
-      </w:pPr>
-      <w:r>
-        <w:rPr>
-          <w:rFonts w:cs="Times New Roman"/>
-          <w:color w:val="000000"/>
-          <w:szCs w:val="20"/>
-        </w:rPr>
-        <w:t>*We recommend a sleep value of 10 minutes or greater and do not recommend anything less than that time interval.</w:t>
-      </w:r>
-    </w:p>
-    <w:p>
-      <w:pPr>
-        <w:spacing w:after="0" w:line="260" w:lineRule="atLeast"/>
-        <w:rPr>
-          <w:rFonts w:cs="Times New Roman"/>
-          <w:color w:val="000000"/>
-          <w:szCs w:val="20"/>
-        </w:rPr>
-      </w:pPr>
     </w:p>
     <w:p>
       <w:pPr>

</xml_diff>

<commit_message>
Update to deal with updates
</commit_message>
<xml_diff>
--- a/bin/Instructions_XMLConnector.docx
+++ b/bin/Instructions_XMLConnector.docx
@@ -1,6 +1,6 @@
 
 <file path=word/document.xml><?xml version="1.0" encoding="utf-8"?>
-<w:document xmlns:wpc="http://schemas.microsoft.com/office/word/2010/wordprocessingCanvas" xmlns:mo="http://schemas.microsoft.com/office/mac/office/2008/main" xmlns:mc="http://schemas.openxmlformats.org/markup-compatibility/2006" xmlns:mv="urn:schemas-microsoft-com:mac:vml" xmlns:o="urn:schemas-microsoft-com:office:office" xmlns:r="http://schemas.openxmlformats.org/officeDocument/2006/relationships" xmlns:m="http://schemas.openxmlformats.org/officeDocument/2006/math" xmlns:v="urn:schemas-microsoft-com:vml" xmlns:wp14="http://schemas.microsoft.com/office/word/2010/wordprocessingDrawing" xmlns:wp="http://schemas.openxmlformats.org/drawingml/2006/wordprocessingDrawing" xmlns:w10="urn:schemas-microsoft-com:office:word" xmlns:w="http://schemas.openxmlformats.org/wordprocessingml/2006/main" xmlns:w14="http://schemas.microsoft.com/office/word/2010/wordml" xmlns:wpg="http://schemas.microsoft.com/office/word/2010/wordprocessingGroup" xmlns:wpi="http://schemas.microsoft.com/office/word/2010/wordprocessingInk" xmlns:wne="http://schemas.microsoft.com/office/word/2006/wordml" xmlns:wps="http://schemas.microsoft.com/office/word/2010/wordprocessingShape" mc:Ignorable="w14 wp14">
+<w:document xmlns:wpc="http://schemas.microsoft.com/office/word/2010/wordprocessingCanvas" xmlns:mo="http://schemas.microsoft.com/office/mac/office/2008/main" xmlns:mc="http://schemas.openxmlformats.org/markup-compatibility/2006" xmlns:mv="urn:schemas-microsoft-com:mac:vml" xmlns:o="urn:schemas-microsoft-com:office:office" xmlns:r="http://schemas.openxmlformats.org/officeDocument/2006/relationships" xmlns:m="http://schemas.openxmlformats.org/officeDocument/2006/math" xmlns:v="urn:schemas-microsoft-com:vml" xmlns:wp14="http://schemas.microsoft.com/office/word/2010/wordprocessingDrawing" xmlns:wp="http://schemas.openxmlformats.org/drawingml/2006/wordprocessingDrawing" xmlns:w10="urn:schemas-microsoft-com:office:word" xmlns:w="http://schemas.openxmlformats.org/wordprocessingml/2006/main" xmlns:w14="http://schemas.microsoft.com/office/word/2010/wordml" xmlns:w15="http://schemas.microsoft.com/office/word/2012/wordml" xmlns:wpg="http://schemas.microsoft.com/office/word/2010/wordprocessingGroup" xmlns:wpi="http://schemas.microsoft.com/office/word/2010/wordprocessingInk" xmlns:wne="http://schemas.microsoft.com/office/word/2006/wordml" xmlns:wps="http://schemas.microsoft.com/office/word/2010/wordprocessingShape" mc:Ignorable="w14 w15 wp14">
   <w:body>
     <w:p>
       <w:pPr>
@@ -128,6 +128,23 @@
       <w:pPr>
         <w:pStyle w:val="Heading2"/>
         <w:spacing w:before="240" w:after="240"/>
+        <w:rPr>
+          <w:b w:val="0"/>
+          <w:sz w:val="20"/>
+        </w:rPr>
+      </w:pPr>
+      <w:r>
+        <w:rPr>
+          <w:b w:val="0"/>
+          <w:sz w:val="20"/>
+        </w:rPr>
+        <w:t>4.0.0.1 - 3 Dec 2017 - Update fix, more debugging</w:t>
+      </w:r>
+    </w:p>
+    <w:p>
+      <w:pPr>
+        <w:pStyle w:val="Heading2"/>
+        <w:spacing w:before="240" w:after="240"/>
       </w:pPr>
       <w:r>
         <w:t>Introduction</w:t>
@@ -468,20 +485,15 @@
         <w:t xml:space="preserve"> which services to run, and in what order.</w:t>
       </w:r>
       <w:r>
-        <w:t xml:space="preserve">  At this time, the connector does not allow for the copying of XML data from the </w:t>
-      </w:r>
-      <w:bookmarkStart w:id="3" w:name="_GoBack"/>
-      <w:proofErr w:type="spellStart"/>
-      <w:r>
-        <w:t>files</w:t>
-      </w:r>
-      <w:bookmarkEnd w:id="3"/>
-      <w:r>
-        <w:t>ystem</w:t>
-      </w:r>
-      <w:proofErr w:type="spellEnd"/>
-      <w:r>
-        <w:t xml:space="preserve"> back into Rally.</w:t>
+        <w:t xml:space="preserve">  </w:t>
+      </w:r>
+      <w:proofErr w:type="gramStart"/>
+      <w:r>
+        <w:t>At this time</w:t>
+      </w:r>
+      <w:proofErr w:type="gramEnd"/>
+      <w:r>
+        <w:t>, the connector does not allow for the copying of XML data from the filesystem back into Rally.</w:t>
       </w:r>
       <w:r>
         <w:t xml:space="preserve">  </w:t>
@@ -531,6 +543,7 @@
           <w:szCs w:val="19"/>
         </w:rPr>
       </w:pPr>
+      <w:proofErr w:type="gramStart"/>
       <w:r>
         <w:rPr>
           <w:rFonts w:ascii="Courier New" w:hAnsi="Courier New" w:cs="Courier"/>
@@ -538,17 +551,7 @@
           <w:sz w:val="19"/>
           <w:szCs w:val="19"/>
         </w:rPr>
-        <w:t>&lt;</w:t>
-      </w:r>
-      <w:proofErr w:type="gramStart"/>
-      <w:r>
-        <w:rPr>
-          <w:rFonts w:ascii="Courier New" w:hAnsi="Courier New" w:cs="Courier"/>
-          <w:color w:val="000000"/>
-          <w:sz w:val="19"/>
-          <w:szCs w:val="19"/>
-        </w:rPr>
-        <w:t>?xml</w:t>
+        <w:t>&lt;?xml</w:t>
       </w:r>
       <w:proofErr w:type="gramEnd"/>
       <w:r>
@@ -711,7 +714,27 @@
           <w:sz w:val="19"/>
           <w:szCs w:val="19"/>
         </w:rPr>
-        <w:t>&lt;Description&gt;blah blah blah&lt;/Description&gt;</w:t>
+        <w:t xml:space="preserve">&lt;Description&gt;blah </w:t>
+      </w:r>
+      <w:proofErr w:type="spellStart"/>
+      <w:r>
+        <w:rPr>
+          <w:rFonts w:ascii="Courier New" w:hAnsi="Courier New" w:cs="Courier"/>
+          <w:color w:val="000000"/>
+          <w:sz w:val="19"/>
+          <w:szCs w:val="19"/>
+        </w:rPr>
+        <w:t>blah</w:t>
+      </w:r>
+      <w:proofErr w:type="spellEnd"/>
+      <w:r>
+        <w:rPr>
+          <w:rFonts w:ascii="Courier New" w:hAnsi="Courier New" w:cs="Courier"/>
+          <w:color w:val="000000"/>
+          <w:sz w:val="19"/>
+          <w:szCs w:val="19"/>
+        </w:rPr>
+        <w:t xml:space="preserve"> blah&lt;/Description&gt;</w:t>
       </w:r>
     </w:p>
     <w:p>
@@ -1066,7 +1089,6 @@
         <w:tab/>
         <w:t>&lt;</w:t>
       </w:r>
-      <w:proofErr w:type="gramStart"/>
       <w:r>
         <w:rPr>
           <w:rFonts w:ascii="Courier New" w:hAnsi="Courier New" w:cs="Courier"/>
@@ -1076,7 +1098,6 @@
         </w:rPr>
         <w:t>defect</w:t>
       </w:r>
-      <w:proofErr w:type="gramEnd"/>
       <w:r>
         <w:rPr>
           <w:rFonts w:ascii="Courier New" w:hAnsi="Courier New" w:cs="Courier"/>
@@ -1227,7 +1248,6 @@
         <w:tab/>
         <w:t>&lt;</w:t>
       </w:r>
-      <w:proofErr w:type="gramStart"/>
       <w:r>
         <w:rPr>
           <w:rFonts w:ascii="Courier New" w:hAnsi="Courier New" w:cs="Courier"/>
@@ -1237,7 +1257,6 @@
         </w:rPr>
         <w:t>defect</w:t>
       </w:r>
-      <w:proofErr w:type="gramEnd"/>
       <w:r>
         <w:rPr>
           <w:rFonts w:ascii="Courier New" w:hAnsi="Courier New" w:cs="Courier"/>
@@ -1623,8 +1642,8 @@
         <w:pStyle w:val="Heading2"/>
         <w:spacing w:before="240" w:after="240"/>
       </w:pPr>
-      <w:bookmarkStart w:id="4" w:name="ClearQuest-3.0Software%2FHardwareRequire"/>
-      <w:bookmarkEnd w:id="4"/>
+      <w:bookmarkStart w:id="3" w:name="ClearQuest-3.0Software%2FHardwareRequire"/>
+      <w:bookmarkEnd w:id="3"/>
       <w:r>
         <w:t>Software/Hardware Requirements</w:t>
       </w:r>
@@ -1645,6 +1664,7 @@
         <w:pStyle w:val="ListParagraph"/>
       </w:pPr>
       <w:r>
+        <w:lastRenderedPageBreak/>
         <w:t>A Rally subscription. Rally administrator privileges are needed for setup but not to run the connector.  You will need to know the URL for the Rally server hosting your subscription.  For example, rally1.rallydev.com.</w:t>
       </w:r>
     </w:p>
@@ -1653,7 +1673,6 @@
         <w:pStyle w:val="ListParagraph"/>
       </w:pPr>
       <w:r>
-        <w:lastRenderedPageBreak/>
         <w:t xml:space="preserve">The </w:t>
       </w:r>
       <w:r>
@@ -1712,7 +1731,7 @@
         </w:rPr>
         <w:t>*Note: To install Ruby on Windows, we recommend the "one-click installer" which can be found on </w:t>
       </w:r>
-      <w:hyperlink r:id="rId6" w:history="1">
+      <w:hyperlink r:id="rId5" w:history="1">
         <w:r>
           <w:rPr>
             <w:rFonts w:cs="Times New Roman"/>
@@ -1770,8 +1789,8 @@
         <w:pStyle w:val="Heading2"/>
         <w:spacing w:before="240" w:after="240"/>
       </w:pPr>
-      <w:bookmarkStart w:id="5" w:name="ClearQuest-4.0Installation"/>
-      <w:bookmarkEnd w:id="5"/>
+      <w:bookmarkStart w:id="4" w:name="ClearQuest-4.0Installation"/>
+      <w:bookmarkEnd w:id="4"/>
       <w:r>
         <w:t>Installation</w:t>
       </w:r>
@@ -1781,20 +1800,20 @@
         <w:pStyle w:val="Heading3"/>
         <w:spacing w:before="120" w:after="120"/>
       </w:pPr>
-      <w:bookmarkStart w:id="6" w:name="ClearQuest-4.1BasicInstallationSteps"/>
-      <w:bookmarkEnd w:id="6"/>
+      <w:bookmarkStart w:id="5" w:name="ClearQuest-4.1BasicInstallationSteps"/>
+      <w:bookmarkEnd w:id="5"/>
       <w:r>
         <w:t>Basic Installation Steps</w:t>
       </w:r>
     </w:p>
     <w:p>
-      <w:proofErr w:type="gramStart"/>
-      <w:r>
-        <w:t>The are</w:t>
-      </w:r>
-      <w:proofErr w:type="gramEnd"/>
-      <w:r>
-        <w:t xml:space="preserve"> </w:t>
+      <w:proofErr w:type="spellStart"/>
+      <w:r>
+        <w:t>The</w:t>
+      </w:r>
+      <w:proofErr w:type="spellEnd"/>
+      <w:r>
+        <w:t xml:space="preserve"> are </w:t>
       </w:r>
       <w:r>
         <w:t>five</w:t>
@@ -1870,8 +1889,8 @@
         <w:pStyle w:val="Heading4"/>
         <w:spacing w:before="2" w:after="120"/>
       </w:pPr>
-      <w:bookmarkStart w:id="7" w:name="ClearQuest-4.1.1InstalltheRallyConnector"/>
-      <w:bookmarkEnd w:id="7"/>
+      <w:bookmarkStart w:id="6" w:name="ClearQuest-4.1.1InstalltheRallyConnector"/>
+      <w:bookmarkEnd w:id="6"/>
       <w:r>
         <w:t>Install the Rally Connector Code &amp; Ruby Gems</w:t>
       </w:r>
@@ -1916,7 +1935,7 @@
       <w:r>
         <w:t>e.g.</w:t>
       </w:r>
-      <w:hyperlink r:id="rId7" w:history="1">
+      <w:hyperlink r:id="rId6" w:history="1">
         <w:r>
           <w:rPr>
             <w:color w:val="243745"/>
@@ -1961,7 +1980,6 @@
           <w:szCs w:val="20"/>
         </w:rPr>
       </w:pPr>
-      <w:proofErr w:type="gramStart"/>
       <w:r>
         <w:rPr>
           <w:color w:val="000000"/>
@@ -1974,15 +1992,7 @@
           <w:color w:val="000000"/>
           <w:szCs w:val="20"/>
         </w:rPr>
-        <w:t>.xml</w:t>
-      </w:r>
-      <w:proofErr w:type="gramEnd"/>
-      <w:r>
-        <w:rPr>
-          <w:color w:val="000000"/>
-          <w:szCs w:val="20"/>
-        </w:rPr>
-        <w:t xml:space="preserve"> - </w:t>
+        <w:t xml:space="preserve">.xml - </w:t>
       </w:r>
       <w:r>
         <w:rPr>
@@ -2011,7 +2021,6 @@
           <w:szCs w:val="20"/>
         </w:rPr>
       </w:pPr>
-      <w:proofErr w:type="gramStart"/>
       <w:r>
         <w:rPr>
           <w:color w:val="000000"/>
@@ -2019,7 +2028,6 @@
         </w:rPr>
         <w:t>rally2</w:t>
       </w:r>
-      <w:proofErr w:type="gramEnd"/>
       <w:r>
         <w:rPr>
           <w:color w:val="000000"/>
@@ -2061,21 +2069,12 @@
           <w:szCs w:val="20"/>
         </w:rPr>
       </w:pPr>
-      <w:proofErr w:type="gramStart"/>
       <w:r>
         <w:rPr>
           <w:color w:val="000000"/>
           <w:szCs w:val="20"/>
         </w:rPr>
-        <w:t>rallyeif</w:t>
-      </w:r>
-      <w:proofErr w:type="gramEnd"/>
-      <w:r>
-        <w:rPr>
-          <w:color w:val="000000"/>
-          <w:szCs w:val="20"/>
-        </w:rPr>
-        <w:t>-wrk.0.5.4.</w:t>
+        <w:t>rallyeif-wrk.0.5.4.</w:t>
       </w:r>
       <w:r>
         <w:rPr>
@@ -2132,158 +2131,153 @@
           <w:szCs w:val="20"/>
         </w:rPr>
       </w:pPr>
-      <w:proofErr w:type="gramStart"/>
       <w:r>
         <w:rPr>
           <w:color w:val="000000"/>
           <w:szCs w:val="20"/>
         </w:rPr>
+        <w:t>rallyeif-</w:t>
+      </w:r>
+      <w:r>
+        <w:rPr>
+          <w:color w:val="000000"/>
+          <w:szCs w:val="20"/>
+        </w:rPr>
+        <w:t>xml-4.0.0.gem - library that includes the code needed to write the XML output.</w:t>
+      </w:r>
+    </w:p>
+    <w:p>
+      <w:pPr>
+        <w:ind w:left="360"/>
+        <w:rPr>
+          <w:color w:val="000000"/>
+          <w:szCs w:val="20"/>
+        </w:rPr>
+      </w:pPr>
+    </w:p>
+    <w:p>
+      <w:pPr>
+        <w:ind w:left="360"/>
+      </w:pPr>
+      <w:r>
+        <w:t xml:space="preserve">3.  </w:t>
+      </w:r>
+      <w:r>
+        <w:t xml:space="preserve">Install the </w:t>
+      </w:r>
+      <w:r>
+        <w:t>provided</w:t>
+      </w:r>
+      <w:r>
+        <w:t xml:space="preserve"> gem</w:t>
+      </w:r>
+      <w:r>
+        <w:t>s</w:t>
+      </w:r>
+      <w:r>
+        <w:t xml:space="preserve"> by navigating to wherever you extracted the zip file:</w:t>
+      </w:r>
+    </w:p>
+    <w:p>
+      <w:pPr>
+        <w:pStyle w:val="Code"/>
+      </w:pPr>
+      <w:r>
+        <w:t xml:space="preserve">gem install </w:t>
+      </w:r>
+      <w:proofErr w:type="spellStart"/>
+      <w:r>
         <w:t>rallyeif</w:t>
       </w:r>
-      <w:proofErr w:type="gramEnd"/>
-      <w:r>
-        <w:rPr>
-          <w:color w:val="000000"/>
-          <w:szCs w:val="20"/>
-        </w:rPr>
-        <w:t>-</w:t>
-      </w:r>
-      <w:r>
-        <w:rPr>
-          <w:color w:val="000000"/>
-          <w:szCs w:val="20"/>
-        </w:rPr>
-        <w:t>xml-4.0.0.gem - library that includes the code needed to write the XML output.</w:t>
-      </w:r>
-    </w:p>
-    <w:p>
-      <w:pPr>
-        <w:numPr>
-          <w:ilvl w:val="0"/>
-          <w:numId w:val="16"/>
-        </w:numPr>
-        <w:spacing w:after="0" w:line="260" w:lineRule="atLeast"/>
-        <w:rPr>
-          <w:color w:val="000000"/>
-          <w:szCs w:val="20"/>
-        </w:rPr>
-      </w:pPr>
-      <w:r>
-        <w:rPr>
-          <w:color w:val="000000"/>
-          <w:szCs w:val="20"/>
-        </w:rPr>
-        <w:t>WinTail.exe -</w:t>
-      </w:r>
-      <w:r>
-        <w:rPr>
-          <w:color w:val="000000"/>
-          <w:szCs w:val="20"/>
-        </w:rPr>
-        <w:t xml:space="preserve"> Utility to tail the log file output for debugging purposes.</w:t>
-      </w:r>
-    </w:p>
-    <w:p>
-      <w:r>
-        <w:t xml:space="preserve">Note: </w:t>
-      </w:r>
+      <w:proofErr w:type="spellEnd"/>
+      <w:r>
+        <w:t>*.gem</w:t>
+      </w:r>
+    </w:p>
+    <w:p>
+      <w:pPr>
+        <w:ind w:left="648"/>
+      </w:pPr>
+      <w:bookmarkStart w:id="7" w:name="ClearQuest-4.1.2MakeConfigurationChanges"/>
+      <w:bookmarkEnd w:id="7"/>
+      <w:r>
+        <w:t>Or when u</w:t>
+      </w:r>
+      <w:r>
+        <w:t>sing a proxy:</w:t>
+      </w:r>
+    </w:p>
+    <w:p>
+      <w:pPr>
+        <w:pStyle w:val="Code"/>
+        <w:rPr>
+          <w:lang w:val="de-DE"/>
+        </w:rPr>
+      </w:pPr>
       <w:proofErr w:type="spellStart"/>
       <w:r>
-        <w:t>WinTail</w:t>
+        <w:rPr>
+          <w:lang w:val="de-DE"/>
+        </w:rPr>
+        <w:t>gem</w:t>
       </w:r>
       <w:proofErr w:type="spellEnd"/>
       <w:r>
-        <w:t xml:space="preserve"> is a free text file tail utility for Windows, generously made available by Bare Metal Software Pty Ltd. for redistribution without restriction.  We have found it to be far superior to Notepad and other text editors for watching log files in real time as they are updated by the connector.</w:t>
-      </w:r>
-      <w:r>
+        <w:rPr>
+          <w:lang w:val="de-DE"/>
+        </w:rPr>
         <w:t xml:space="preserve"> </w:t>
       </w:r>
-    </w:p>
-    <w:p>
-      <w:pPr>
-        <w:ind w:left="360"/>
-      </w:pPr>
-      <w:r>
-        <w:t xml:space="preserve">3.  </w:t>
-      </w:r>
-      <w:r>
-        <w:t xml:space="preserve">Install the </w:t>
-      </w:r>
-      <w:r>
-        <w:t>provided</w:t>
-      </w:r>
-      <w:r>
-        <w:t xml:space="preserve"> gem</w:t>
-      </w:r>
-      <w:r>
-        <w:t>s</w:t>
-      </w:r>
-      <w:r>
-        <w:t xml:space="preserve"> by navigating to wherever you extracted the zip file:</w:t>
-      </w:r>
-    </w:p>
-    <w:p>
-      <w:pPr>
-        <w:pStyle w:val="Code"/>
-      </w:pPr>
-      <w:proofErr w:type="gramStart"/>
-      <w:r>
+      <w:proofErr w:type="spellStart"/>
+      <w:r>
+        <w:rPr>
+          <w:lang w:val="de-DE"/>
+        </w:rPr>
+        <w:t>install</w:t>
+      </w:r>
+      <w:proofErr w:type="spellEnd"/>
+      <w:r>
+        <w:rPr>
+          <w:lang w:val="de-DE"/>
+        </w:rPr>
+        <w:t xml:space="preserve"> -p http://proxyhost:portnumber </w:t>
+      </w:r>
+      <w:proofErr w:type="spellStart"/>
+      <w:r>
+        <w:rPr>
+          <w:lang w:val="de-DE"/>
+        </w:rPr>
+        <w:t>rallyeif</w:t>
+      </w:r>
+      <w:proofErr w:type="spellEnd"/>
+      <w:r>
+        <w:rPr>
+          <w:lang w:val="de-DE"/>
+        </w:rPr>
+        <w:t>*.</w:t>
+      </w:r>
+      <w:proofErr w:type="spellStart"/>
+      <w:r>
+        <w:rPr>
+          <w:lang w:val="de-DE"/>
+        </w:rPr>
         <w:t>gem</w:t>
       </w:r>
-      <w:proofErr w:type="gramEnd"/>
-      <w:r>
-        <w:t xml:space="preserve"> install </w:t>
-      </w:r>
-      <w:proofErr w:type="spellStart"/>
-      <w:r>
-        <w:t>rallyeif</w:t>
-      </w:r>
       <w:proofErr w:type="spellEnd"/>
       <w:r>
-        <w:t>*.gem</w:t>
-      </w:r>
-    </w:p>
-    <w:p>
-      <w:pPr>
-        <w:ind w:left="648"/>
-      </w:pPr>
-      <w:bookmarkStart w:id="8" w:name="ClearQuest-4.1.2MakeConfigurationChanges"/>
-      <w:bookmarkEnd w:id="8"/>
-      <w:r>
-        <w:t>Or when u</w:t>
-      </w:r>
-      <w:r>
-        <w:t>sing a proxy:</w:t>
-      </w:r>
-    </w:p>
-    <w:p>
-      <w:pPr>
-        <w:pStyle w:val="Code"/>
-      </w:pPr>
-      <w:proofErr w:type="gramStart"/>
-      <w:r>
-        <w:t>gem</w:t>
-      </w:r>
-      <w:proofErr w:type="gramEnd"/>
-      <w:r>
-        <w:t xml:space="preserve"> install </w:t>
-      </w:r>
-      <w:r>
-        <w:t xml:space="preserve">-p http://proxyhost:portnumber </w:t>
-      </w:r>
-      <w:proofErr w:type="spellStart"/>
-      <w:r>
-        <w:t>rallyeif</w:t>
-      </w:r>
-      <w:proofErr w:type="spellEnd"/>
-      <w:r>
-        <w:t xml:space="preserve">*.gem </w:t>
+        <w:rPr>
+          <w:lang w:val="de-DE"/>
+        </w:rPr>
+        <w:t xml:space="preserve"> </w:t>
       </w:r>
     </w:p>
     <w:p>
       <w:pPr>
         <w:pStyle w:val="Heading4"/>
         <w:spacing w:before="2" w:after="120"/>
+        <w:rPr>
+          <w:lang w:val="de-DE"/>
+        </w:rPr>
       </w:pPr>
     </w:p>
     <w:p>
@@ -2301,8 +2295,8 @@
           <w:i/>
         </w:rPr>
       </w:pPr>
-      <w:bookmarkStart w:id="9" w:name="ClearQuest-CreateanExternalIDFieldinRall"/>
-      <w:bookmarkEnd w:id="9"/>
+      <w:bookmarkStart w:id="8" w:name="ClearQuest-CreateanExternalIDFieldinRall"/>
+      <w:bookmarkEnd w:id="8"/>
       <w:r>
         <w:rPr>
           <w:i/>
@@ -2427,13 +2421,8 @@
         <w:t xml:space="preserve">Make note of the name of this field.  Once you start using the connector, this will contain the id of the </w:t>
       </w:r>
       <w:r>
-        <w:t xml:space="preserve">work </w:t>
-      </w:r>
-      <w:proofErr w:type="gramStart"/>
-      <w:r>
-        <w:t>item</w:t>
-      </w:r>
-      <w:proofErr w:type="gramEnd"/>
+        <w:t>work item</w:t>
+      </w:r>
       <w:r>
         <w:t xml:space="preserve"> as it exists in the other system</w:t>
       </w:r>
@@ -2447,10 +2436,10 @@
         <w:pStyle w:val="Heading4"/>
         <w:spacing w:before="2" w:after="120"/>
       </w:pPr>
-      <w:bookmarkStart w:id="10" w:name="ClearQuest-CreateanExternalIDFieldinClea"/>
-      <w:bookmarkStart w:id="11" w:name="ClearQuest-4.1.3EdittheConfigurationFile"/>
+      <w:bookmarkStart w:id="9" w:name="ClearQuest-CreateanExternalIDFieldinClea"/>
+      <w:bookmarkStart w:id="10" w:name="ClearQuest-4.1.3EdittheConfigurationFile"/>
+      <w:bookmarkEnd w:id="9"/>
       <w:bookmarkEnd w:id="10"/>
-      <w:bookmarkEnd w:id="11"/>
       <w:r>
         <w:t>Edit the Configuration File</w:t>
       </w:r>
@@ -2532,1175 +2521,1164 @@
           <w:b/>
           <w:i/>
         </w:rPr>
-        <w:t xml:space="preserve">You will need to make a separate configuration file for each record type that needs to be synchronized.  </w:t>
-      </w:r>
-      <w:proofErr w:type="gramStart"/>
+        <w:t xml:space="preserve">You will need to make a separate configuration file for each record type that needs to be synchronized.  The example below for </w:t>
+      </w:r>
       <w:r>
         <w:rPr>
           <w:b/>
           <w:i/>
         </w:rPr>
-        <w:t xml:space="preserve">The example below for </w:t>
+        <w:t>defects</w:t>
       </w:r>
       <w:r>
         <w:rPr>
           <w:b/>
           <w:i/>
         </w:rPr>
-        <w:t>defects</w:t>
-      </w:r>
+        <w:t>.</w:t>
+      </w:r>
+    </w:p>
+    <w:p>
+      <w:pPr>
+        <w:pStyle w:val="Code"/>
+        <w:rPr>
+          <w:rStyle w:val="HTMLCode"/>
+        </w:rPr>
+      </w:pPr>
+      <w:r>
+        <w:rPr>
+          <w:rStyle w:val="HTMLCode"/>
+        </w:rPr>
+        <w:t>&lt;</w:t>
+      </w:r>
+      <w:proofErr w:type="spellStart"/>
+      <w:r>
+        <w:rPr>
+          <w:rStyle w:val="HTMLCode"/>
+        </w:rPr>
+        <w:t>config</w:t>
+      </w:r>
+      <w:proofErr w:type="spellEnd"/>
+      <w:r>
+        <w:rPr>
+          <w:rStyle w:val="HTMLCode"/>
+        </w:rPr>
+        <w:t>&gt;</w:t>
+      </w:r>
+    </w:p>
+    <w:p>
+      <w:pPr>
+        <w:pStyle w:val="Code"/>
+        <w:rPr>
+          <w:rStyle w:val="HTMLCode"/>
+        </w:rPr>
+      </w:pPr>
+      <w:r>
+        <w:rPr>
+          <w:rStyle w:val="HTMLCode"/>
+        </w:rPr>
+        <w:t>  &lt;</w:t>
+      </w:r>
+      <w:proofErr w:type="spellStart"/>
+      <w:r>
+        <w:rPr>
+          <w:rStyle w:val="HTMLCode"/>
+        </w:rPr>
+        <w:t>RallyConnection</w:t>
+      </w:r>
+      <w:proofErr w:type="spellEnd"/>
+      <w:r>
+        <w:rPr>
+          <w:rStyle w:val="HTMLCode"/>
+        </w:rPr>
+        <w:t>&gt;</w:t>
+      </w:r>
+    </w:p>
+    <w:p>
+      <w:pPr>
+        <w:pStyle w:val="Code"/>
+        <w:rPr>
+          <w:rStyle w:val="HTMLCode"/>
+        </w:rPr>
+      </w:pPr>
+    </w:p>
+    <w:p>
+      <w:pPr>
+        <w:pStyle w:val="Code"/>
+        <w:rPr>
+          <w:rStyle w:val="HTMLCode"/>
+        </w:rPr>
+      </w:pPr>
+      <w:r>
+        <w:rPr>
+          <w:rStyle w:val="HTMLCode"/>
+        </w:rPr>
+        <w:t>    &lt;</w:t>
+      </w:r>
+      <w:proofErr w:type="spellStart"/>
+      <w:r>
+        <w:rPr>
+          <w:rStyle w:val="HTMLCode"/>
+        </w:rPr>
+        <w:t>Url</w:t>
+      </w:r>
+      <w:proofErr w:type="spellEnd"/>
+      <w:r>
+        <w:rPr>
+          <w:rStyle w:val="HTMLCode"/>
+        </w:rPr>
+        <w:t>&gt;rally1.rallydev.com&lt;/</w:t>
+      </w:r>
+      <w:proofErr w:type="spellStart"/>
+      <w:r>
+        <w:rPr>
+          <w:rStyle w:val="HTMLCode"/>
+        </w:rPr>
+        <w:t>Url</w:t>
+      </w:r>
+      <w:proofErr w:type="spellEnd"/>
+      <w:r>
+        <w:rPr>
+          <w:rStyle w:val="HTMLCode"/>
+        </w:rPr>
+        <w:t>&gt;</w:t>
+      </w:r>
+    </w:p>
+    <w:p>
+      <w:pPr>
+        <w:pStyle w:val="Code"/>
+        <w:rPr>
+          <w:rStyle w:val="HTMLCode"/>
+        </w:rPr>
+      </w:pPr>
+      <w:r>
+        <w:rPr>
+          <w:rStyle w:val="HTMLCode"/>
+        </w:rPr>
+        <w:t>    &lt;</w:t>
+      </w:r>
+      <w:proofErr w:type="spellStart"/>
+      <w:r>
+        <w:rPr>
+          <w:rStyle w:val="HTMLCode"/>
+        </w:rPr>
+        <w:t>WorkspaceName</w:t>
+      </w:r>
+      <w:proofErr w:type="spellEnd"/>
+      <w:r>
+        <w:rPr>
+          <w:rStyle w:val="HTMLCode"/>
+        </w:rPr>
+        <w:t>&gt;Workspace Name&lt;/</w:t>
+      </w:r>
+      <w:proofErr w:type="spellStart"/>
+      <w:r>
+        <w:rPr>
+          <w:rStyle w:val="HTMLCode"/>
+        </w:rPr>
+        <w:t>WorkspaceName</w:t>
+      </w:r>
+      <w:proofErr w:type="spellEnd"/>
+      <w:r>
+        <w:rPr>
+          <w:rStyle w:val="HTMLCode"/>
+        </w:rPr>
+        <w:t>&gt;</w:t>
+      </w:r>
+    </w:p>
+    <w:p>
+      <w:pPr>
+        <w:pStyle w:val="Code"/>
+        <w:rPr>
+          <w:rStyle w:val="HTMLCode"/>
+        </w:rPr>
+      </w:pPr>
+    </w:p>
+    <w:p>
+      <w:pPr>
+        <w:pStyle w:val="Code"/>
+        <w:rPr>
+          <w:rStyle w:val="HTMLCode"/>
+        </w:rPr>
+      </w:pPr>
+      <w:r>
+        <w:rPr>
+          <w:rStyle w:val="HTMLCode"/>
+        </w:rPr>
+        <w:t>    &lt;Projects&gt;</w:t>
+      </w:r>
+    </w:p>
+    <w:p>
+      <w:pPr>
+        <w:pStyle w:val="Code"/>
+        <w:rPr>
+          <w:rStyle w:val="HTMLCode"/>
+        </w:rPr>
+      </w:pPr>
+      <w:r>
+        <w:rPr>
+          <w:rStyle w:val="HTMLCode"/>
+        </w:rPr>
+        <w:t>      &lt;Project&gt;Rally Project 1&lt;/Project&gt;</w:t>
+      </w:r>
+    </w:p>
+    <w:p>
+      <w:pPr>
+        <w:pStyle w:val="Code"/>
+        <w:ind w:firstLine="720"/>
+        <w:rPr>
+          <w:rStyle w:val="HTMLCode"/>
+        </w:rPr>
+      </w:pPr>
+      <w:r>
+        <w:rPr>
+          <w:rStyle w:val="HTMLCode"/>
+        </w:rPr>
+        <w:t>&lt;Project&gt;Rally Project 2&lt;/Project&gt;</w:t>
+      </w:r>
+    </w:p>
+    <w:p>
+      <w:pPr>
+        <w:pStyle w:val="Code"/>
+        <w:rPr>
+          <w:rStyle w:val="HTMLCode"/>
+        </w:rPr>
+      </w:pPr>
+      <w:r>
+        <w:rPr>
+          <w:rStyle w:val="HTMLCode"/>
+        </w:rPr>
+        <w:t>    &lt;/Projects&gt;</w:t>
+      </w:r>
+    </w:p>
+    <w:p>
+      <w:pPr>
+        <w:pStyle w:val="Code"/>
+        <w:rPr>
+          <w:rStyle w:val="HTMLCode"/>
+        </w:rPr>
+      </w:pPr>
+    </w:p>
+    <w:p>
+      <w:pPr>
+        <w:pStyle w:val="Code"/>
+        <w:rPr>
+          <w:rStyle w:val="HTMLCode"/>
+        </w:rPr>
+      </w:pPr>
+      <w:r>
+        <w:rPr>
+          <w:rStyle w:val="HTMLCode"/>
+        </w:rPr>
+        <w:t>    &lt;User&gt;user@company.com&lt;/User&gt;</w:t>
+      </w:r>
+    </w:p>
+    <w:p>
+      <w:pPr>
+        <w:pStyle w:val="Code"/>
+        <w:rPr>
+          <w:rStyle w:val="HTMLCode"/>
+        </w:rPr>
+      </w:pPr>
+      <w:r>
+        <w:rPr>
+          <w:rStyle w:val="HTMLCode"/>
+        </w:rPr>
+        <w:t>    &lt;Password&gt;password&lt;/Password&gt;</w:t>
+      </w:r>
+    </w:p>
+    <w:p>
+      <w:pPr>
+        <w:pStyle w:val="Code"/>
+        <w:rPr>
+          <w:rStyle w:val="HTMLCode"/>
+        </w:rPr>
+      </w:pPr>
+    </w:p>
+    <w:p>
+      <w:pPr>
+        <w:pStyle w:val="Code"/>
+        <w:rPr>
+          <w:rStyle w:val="HTMLCode"/>
+        </w:rPr>
+      </w:pPr>
+      <w:r>
+        <w:rPr>
+          <w:rStyle w:val="HTMLCode"/>
+        </w:rPr>
+        <w:t>    &lt;</w:t>
+      </w:r>
+      <w:proofErr w:type="spellStart"/>
+      <w:r>
+        <w:rPr>
+          <w:rStyle w:val="HTMLCode"/>
+        </w:rPr>
+        <w:t>ArtifactType</w:t>
+      </w:r>
+      <w:proofErr w:type="spellEnd"/>
+      <w:r>
+        <w:rPr>
+          <w:rStyle w:val="HTMLCode"/>
+        </w:rPr>
+        <w:t>&gt;</w:t>
+      </w:r>
+      <w:r>
+        <w:rPr>
+          <w:rStyle w:val="HTMLCode"/>
+        </w:rPr>
+        <w:t>Defect</w:t>
+      </w:r>
+      <w:r>
+        <w:rPr>
+          <w:rStyle w:val="HTMLCode"/>
+        </w:rPr>
+        <w:t>&lt;/</w:t>
+      </w:r>
+      <w:proofErr w:type="spellStart"/>
+      <w:r>
+        <w:rPr>
+          <w:rStyle w:val="HTMLCode"/>
+        </w:rPr>
+        <w:t>ArtifactType</w:t>
+      </w:r>
+      <w:proofErr w:type="spellEnd"/>
+      <w:r>
+        <w:rPr>
+          <w:rStyle w:val="HTMLCode"/>
+        </w:rPr>
+        <w:t>&gt;</w:t>
+      </w:r>
+    </w:p>
+    <w:p>
+      <w:pPr>
+        <w:pStyle w:val="Code"/>
+        <w:rPr>
+          <w:rStyle w:val="HTMLCode"/>
+        </w:rPr>
+      </w:pPr>
+      <w:r>
+        <w:rPr>
+          <w:rStyle w:val="HTMLCode"/>
+        </w:rPr>
+        <w:t>    &lt;</w:t>
+      </w:r>
+      <w:proofErr w:type="spellStart"/>
+      <w:r>
+        <w:rPr>
+          <w:rStyle w:val="HTMLCode"/>
+        </w:rPr>
+        <w:t>ExternalIDField</w:t>
+      </w:r>
+      <w:proofErr w:type="spellEnd"/>
+      <w:r>
+        <w:rPr>
+          <w:rStyle w:val="HTMLCode"/>
+        </w:rPr>
+        <w:t>&gt;</w:t>
+      </w:r>
+      <w:proofErr w:type="spellStart"/>
+      <w:r>
+        <w:rPr>
+          <w:rStyle w:val="HTMLCode"/>
+        </w:rPr>
+        <w:t>ExternalID</w:t>
+      </w:r>
+      <w:proofErr w:type="spellEnd"/>
+      <w:r>
+        <w:rPr>
+          <w:rStyle w:val="HTMLCode"/>
+        </w:rPr>
+        <w:t>&lt;/</w:t>
+      </w:r>
+      <w:proofErr w:type="spellStart"/>
+      <w:r>
+        <w:rPr>
+          <w:rStyle w:val="HTMLCode"/>
+        </w:rPr>
+        <w:t>ExternalIDField</w:t>
+      </w:r>
+      <w:proofErr w:type="spellEnd"/>
+      <w:r>
+        <w:rPr>
+          <w:rStyle w:val="HTMLCode"/>
+        </w:rPr>
+        <w:t>&gt;</w:t>
+      </w:r>
+    </w:p>
+    <w:p>
+      <w:pPr>
+        <w:pStyle w:val="Code"/>
+        <w:rPr>
+          <w:rStyle w:val="HTMLCode"/>
+        </w:rPr>
+      </w:pPr>
+      <w:r>
+        <w:rPr>
+          <w:rStyle w:val="HTMLCode"/>
+        </w:rPr>
+        <w:t>    </w:t>
+      </w:r>
+      <w:r>
+        <w:rPr>
+          <w:rStyle w:val="HTMLCode"/>
+        </w:rPr>
+        <w:t>&lt;</w:t>
+      </w:r>
+      <w:proofErr w:type="spellStart"/>
+      <w:r>
+        <w:rPr>
+          <w:rStyle w:val="HTMLCode"/>
+        </w:rPr>
+        <w:t>CreationFilter</w:t>
+      </w:r>
+      <w:proofErr w:type="spellEnd"/>
+      <w:r>
+        <w:rPr>
+          <w:rStyle w:val="HTMLCode"/>
+        </w:rPr>
+        <w:t>&gt;</w:t>
+      </w:r>
+      <w:proofErr w:type="spellStart"/>
+      <w:r>
+        <w:rPr>
+          <w:rStyle w:val="HTMLCode"/>
+        </w:rPr>
+        <w:t>Schedule</w:t>
+      </w:r>
+      <w:r>
+        <w:rPr>
+          <w:rStyle w:val="HTMLCode"/>
+        </w:rPr>
+        <w:t>State</w:t>
+      </w:r>
+      <w:proofErr w:type="spellEnd"/>
+      <w:r>
+        <w:rPr>
+          <w:rStyle w:val="HTMLCode"/>
+        </w:rPr>
+        <w:t xml:space="preserve"> = Open&lt;/</w:t>
+      </w:r>
+      <w:proofErr w:type="spellStart"/>
+      <w:r>
+        <w:rPr>
+          <w:rStyle w:val="HTMLCode"/>
+        </w:rPr>
+        <w:t>CreationFilter</w:t>
+      </w:r>
+      <w:proofErr w:type="spellEnd"/>
+      <w:r>
+        <w:rPr>
+          <w:rStyle w:val="HTMLCode"/>
+        </w:rPr>
+        <w:t>&gt;</w:t>
+      </w:r>
+    </w:p>
+    <w:p>
+      <w:pPr>
+        <w:pStyle w:val="Code"/>
+        <w:rPr>
+          <w:rStyle w:val="HTMLCode"/>
+        </w:rPr>
+      </w:pPr>
+      <w:r>
+        <w:rPr>
+          <w:rStyle w:val="HTMLCode"/>
+        </w:rPr>
+        <w:t>  &lt;/</w:t>
+      </w:r>
+      <w:proofErr w:type="spellStart"/>
+      <w:r>
+        <w:rPr>
+          <w:rStyle w:val="HTMLCode"/>
+        </w:rPr>
+        <w:t>RallyConnection</w:t>
+      </w:r>
+      <w:proofErr w:type="spellEnd"/>
+      <w:r>
+        <w:rPr>
+          <w:rStyle w:val="HTMLCode"/>
+        </w:rPr>
+        <w:t>&gt;</w:t>
+      </w:r>
+    </w:p>
+    <w:p>
+      <w:pPr>
+        <w:pStyle w:val="Code"/>
+        <w:rPr>
+          <w:rStyle w:val="HTMLCode"/>
+        </w:rPr>
+      </w:pPr>
+    </w:p>
+    <w:p>
+      <w:pPr>
+        <w:pStyle w:val="Code"/>
+        <w:rPr>
+          <w:rStyle w:val="HTMLCode"/>
+        </w:rPr>
+      </w:pPr>
+      <w:r>
+        <w:rPr>
+          <w:rStyle w:val="HTMLCode"/>
+        </w:rPr>
+        <w:t>  </w:t>
+      </w:r>
+      <w:r>
+        <w:rPr>
+          <w:rStyle w:val="HTMLCode"/>
+        </w:rPr>
+        <w:t>&lt;</w:t>
+      </w:r>
+      <w:proofErr w:type="spellStart"/>
+      <w:r>
+        <w:rPr>
+          <w:rStyle w:val="HTMLCode"/>
+        </w:rPr>
+        <w:t>XML</w:t>
+      </w:r>
+      <w:r>
+        <w:rPr>
+          <w:rStyle w:val="HTMLCode"/>
+        </w:rPr>
+        <w:t>Connection</w:t>
+      </w:r>
+      <w:proofErr w:type="spellEnd"/>
+      <w:r>
+        <w:rPr>
+          <w:rStyle w:val="HTMLCode"/>
+        </w:rPr>
+        <w:t>&gt;</w:t>
+      </w:r>
+    </w:p>
+    <w:p>
+      <w:pPr>
+        <w:pStyle w:val="Code"/>
+        <w:rPr>
+          <w:rStyle w:val="HTMLCode"/>
+        </w:rPr>
+      </w:pPr>
+      <w:r>
+        <w:rPr>
+          <w:rStyle w:val="HTMLCode"/>
+        </w:rPr>
+        <w:t xml:space="preserve">    </w:t>
+      </w:r>
+      <w:proofErr w:type="gramStart"/>
+      <w:r>
+        <w:rPr>
+          <w:rStyle w:val="HTMLCode"/>
+        </w:rPr>
+        <w:t>&lt;!--</w:t>
+      </w:r>
+      <w:proofErr w:type="gramEnd"/>
+      <w:r>
+        <w:rPr>
+          <w:rStyle w:val="HTMLCode"/>
+        </w:rPr>
+        <w:t xml:space="preserve"> user/password are required but ignored </w:t>
+      </w:r>
+      <w:r>
+        <w:rPr>
+          <w:rStyle w:val="HTMLCode"/>
+        </w:rPr>
+        <w:sym w:font="Wingdings" w:char="F0E0"/>
+      </w:r>
+    </w:p>
+    <w:p>
+      <w:pPr>
+        <w:pStyle w:val="Code"/>
+        <w:rPr>
+          <w:rStyle w:val="HTMLCode"/>
+        </w:rPr>
+      </w:pPr>
+      <w:r>
+        <w:rPr>
+          <w:rStyle w:val="HTMLCode"/>
+        </w:rPr>
+        <w:t>    &lt;User&gt;</w:t>
+      </w:r>
+      <w:r>
+        <w:rPr>
+          <w:rStyle w:val="HTMLCode"/>
+        </w:rPr>
+        <w:t>None</w:t>
+      </w:r>
+      <w:r>
+        <w:rPr>
+          <w:rStyle w:val="HTMLCode"/>
+        </w:rPr>
+        <w:t>&lt;/User&gt;</w:t>
+      </w:r>
+    </w:p>
+    <w:p>
+      <w:pPr>
+        <w:pStyle w:val="Code"/>
+        <w:rPr>
+          <w:rStyle w:val="HTMLCode"/>
+        </w:rPr>
+      </w:pPr>
+      <w:r>
+        <w:rPr>
+          <w:rStyle w:val="HTMLCode"/>
+        </w:rPr>
+        <w:t>    &lt;Password&gt;</w:t>
+      </w:r>
+      <w:r>
+        <w:rPr>
+          <w:rStyle w:val="HTMLCode"/>
+        </w:rPr>
+        <w:t>None</w:t>
+      </w:r>
+      <w:r>
+        <w:rPr>
+          <w:rStyle w:val="HTMLCode"/>
+        </w:rPr>
+        <w:t>&lt;/Password&gt;</w:t>
+      </w:r>
+    </w:p>
+    <w:p>
+      <w:pPr>
+        <w:pStyle w:val="Code"/>
+        <w:rPr>
+          <w:rStyle w:val="HTMLCode"/>
+        </w:rPr>
+      </w:pPr>
+      <w:r>
+        <w:rPr>
+          <w:rStyle w:val="HTMLCode"/>
+        </w:rPr>
+        <w:t xml:space="preserve">    &lt;</w:t>
+      </w:r>
+      <w:proofErr w:type="spellStart"/>
+      <w:r>
+        <w:rPr>
+          <w:rStyle w:val="HTMLCode"/>
+        </w:rPr>
+        <w:t>ArtifactType</w:t>
+      </w:r>
+      <w:proofErr w:type="spellEnd"/>
+      <w:r>
+        <w:rPr>
+          <w:rStyle w:val="HTMLCode"/>
+        </w:rPr>
+        <w:t>&gt;Defect&lt;/</w:t>
+      </w:r>
+      <w:proofErr w:type="spellStart"/>
+      <w:r>
+        <w:rPr>
+          <w:rStyle w:val="HTMLCode"/>
+        </w:rPr>
+        <w:t>ArtifactType</w:t>
+      </w:r>
+      <w:proofErr w:type="spellEnd"/>
+      <w:r>
+        <w:rPr>
+          <w:rStyle w:val="HTMLCode"/>
+        </w:rPr>
+        <w:t>&gt;</w:t>
+      </w:r>
+    </w:p>
+    <w:p>
+      <w:pPr>
+        <w:pStyle w:val="Code"/>
+        <w:rPr>
+          <w:rStyle w:val="HTMLCode"/>
+        </w:rPr>
+      </w:pPr>
+      <w:r>
+        <w:rPr>
+          <w:rStyle w:val="HTMLCode"/>
+        </w:rPr>
+        <w:t xml:space="preserve">    &lt;</w:t>
+      </w:r>
+      <w:proofErr w:type="spellStart"/>
+      <w:r>
+        <w:rPr>
+          <w:rStyle w:val="HTMLCode"/>
+        </w:rPr>
+        <w:t>IDField</w:t>
+      </w:r>
+      <w:proofErr w:type="spellEnd"/>
+      <w:r>
+        <w:rPr>
+          <w:rStyle w:val="HTMLCode"/>
+        </w:rPr>
+        <w:t>&gt;</w:t>
+      </w:r>
+      <w:r>
+        <w:rPr>
+          <w:rStyle w:val="HTMLCode"/>
+        </w:rPr>
+        <w:t>PLI_ID</w:t>
+      </w:r>
+      <w:r>
+        <w:rPr>
+          <w:rStyle w:val="HTMLCode"/>
+        </w:rPr>
+        <w:t>&lt;/</w:t>
+      </w:r>
+      <w:proofErr w:type="spellStart"/>
+      <w:r>
+        <w:rPr>
+          <w:rStyle w:val="HTMLCode"/>
+        </w:rPr>
+        <w:t>IDField</w:t>
+      </w:r>
+      <w:proofErr w:type="spellEnd"/>
+      <w:r>
+        <w:rPr>
+          <w:rStyle w:val="HTMLCode"/>
+        </w:rPr>
+        <w:t>&gt;</w:t>
+      </w:r>
+    </w:p>
+    <w:p>
+      <w:pPr>
+        <w:pStyle w:val="Code"/>
+        <w:rPr>
+          <w:rStyle w:val="HTMLCode"/>
+        </w:rPr>
+      </w:pPr>
+      <w:r>
+        <w:rPr>
+          <w:rStyle w:val="HTMLCode"/>
+        </w:rPr>
+        <w:t>    &lt;</w:t>
+      </w:r>
+      <w:proofErr w:type="spellStart"/>
+      <w:r>
+        <w:rPr>
+          <w:rStyle w:val="HTMLCode"/>
+        </w:rPr>
+        <w:t>ExternalIDField</w:t>
+      </w:r>
+      <w:proofErr w:type="spellEnd"/>
+      <w:r>
+        <w:rPr>
+          <w:rStyle w:val="HTMLCode"/>
+        </w:rPr>
+        <w:t>&gt;</w:t>
+      </w:r>
+      <w:proofErr w:type="spellStart"/>
+      <w:r>
+        <w:rPr>
+          <w:rStyle w:val="HTMLCode"/>
+        </w:rPr>
+        <w:t>RallyID</w:t>
+      </w:r>
+      <w:proofErr w:type="spellEnd"/>
+      <w:r>
+        <w:rPr>
+          <w:rStyle w:val="HTMLCode"/>
+        </w:rPr>
+        <w:t>&lt;/</w:t>
+      </w:r>
+      <w:proofErr w:type="spellStart"/>
+      <w:r>
+        <w:rPr>
+          <w:rStyle w:val="HTMLCode"/>
+        </w:rPr>
+        <w:t>ExternalIDField</w:t>
+      </w:r>
+      <w:proofErr w:type="spellEnd"/>
+      <w:r>
+        <w:rPr>
+          <w:rStyle w:val="HTMLCode"/>
+        </w:rPr>
+        <w:t>&gt;</w:t>
+      </w:r>
+    </w:p>
+    <w:p>
+      <w:pPr>
+        <w:pStyle w:val="Code"/>
+        <w:rPr>
+          <w:rStyle w:val="HTMLCode"/>
+        </w:rPr>
+      </w:pPr>
+      <w:r>
+        <w:rPr>
+          <w:rStyle w:val="HTMLCode"/>
+        </w:rPr>
+        <w:t xml:space="preserve">    &lt;Path&gt;/path/to/</w:t>
+      </w:r>
+      <w:proofErr w:type="spellStart"/>
+      <w:r>
+        <w:rPr>
+          <w:rStyle w:val="HTMLCode"/>
+        </w:rPr>
+        <w:t>dir</w:t>
+      </w:r>
+      <w:proofErr w:type="spellEnd"/>
+      <w:r>
+        <w:rPr>
+          <w:rStyle w:val="HTMLCode"/>
+        </w:rPr>
+        <w:t>&lt;/Path&gt;</w:t>
+      </w:r>
+    </w:p>
+    <w:p>
+      <w:pPr>
+        <w:pStyle w:val="Code"/>
+        <w:rPr>
+          <w:rStyle w:val="HTMLCode"/>
+        </w:rPr>
+      </w:pPr>
+      <w:r>
+        <w:rPr>
+          <w:rStyle w:val="HTMLCode"/>
+        </w:rPr>
+        <w:t>  &lt;/</w:t>
+      </w:r>
+      <w:proofErr w:type="spellStart"/>
+      <w:r>
+        <w:rPr>
+          <w:rStyle w:val="HTMLCode"/>
+        </w:rPr>
+        <w:t>XML</w:t>
+      </w:r>
+      <w:r>
+        <w:rPr>
+          <w:rStyle w:val="HTMLCode"/>
+        </w:rPr>
+        <w:t>Connection</w:t>
+      </w:r>
+      <w:proofErr w:type="spellEnd"/>
+      <w:r>
+        <w:rPr>
+          <w:rStyle w:val="HTMLCode"/>
+        </w:rPr>
+        <w:t>&gt;</w:t>
+      </w:r>
+    </w:p>
+    <w:p>
+      <w:pPr>
+        <w:pStyle w:val="Code"/>
+        <w:rPr>
+          <w:rStyle w:val="HTMLCode"/>
+        </w:rPr>
+      </w:pPr>
+      <w:r>
+        <w:rPr>
+          <w:rStyle w:val="HTMLCode"/>
+        </w:rPr>
+        <w:t>  &lt;Connector&gt;</w:t>
+      </w:r>
+    </w:p>
+    <w:p>
+      <w:pPr>
+        <w:pStyle w:val="Code"/>
+        <w:rPr>
+          <w:rStyle w:val="HTMLCode"/>
+        </w:rPr>
+      </w:pPr>
+      <w:r>
+        <w:rPr>
+          <w:rStyle w:val="HTMLCode"/>
+        </w:rPr>
+        <w:t>    &lt;</w:t>
+      </w:r>
+      <w:proofErr w:type="spellStart"/>
+      <w:r>
+        <w:rPr>
+          <w:rStyle w:val="HTMLCode"/>
+        </w:rPr>
+        <w:t>FieldMapping</w:t>
+      </w:r>
+      <w:proofErr w:type="spellEnd"/>
+      <w:r>
+        <w:rPr>
+          <w:rStyle w:val="HTMLCode"/>
+        </w:rPr>
+        <w:t xml:space="preserve"> </w:t>
+      </w:r>
+      <w:proofErr w:type="spellStart"/>
+      <w:r>
+        <w:rPr>
+          <w:rStyle w:val="HTMLCode"/>
+        </w:rPr>
+        <w:t>all_rally_fields</w:t>
+      </w:r>
+      <w:proofErr w:type="spellEnd"/>
+      <w:r>
+        <w:rPr>
+          <w:rStyle w:val="HTMLCode"/>
+        </w:rPr>
+        <w:t>='true'</w:t>
+      </w:r>
+      <w:r>
+        <w:rPr>
+          <w:rStyle w:val="HTMLCode"/>
+        </w:rPr>
+        <w:t>&gt;</w:t>
+      </w:r>
+    </w:p>
+    <w:p>
+      <w:pPr>
+        <w:pStyle w:val="Code"/>
+        <w:rPr>
+          <w:rStyle w:val="HTMLCode"/>
+        </w:rPr>
+      </w:pPr>
+      <w:r>
+        <w:rPr>
+          <w:rStyle w:val="HTMLCode"/>
+        </w:rPr>
+        <w:t>      &lt;Field&gt;&lt;Rally&gt;Name&lt;/Rally&gt;&lt;Other&gt;</w:t>
+      </w:r>
+      <w:r>
+        <w:rPr>
+          <w:rStyle w:val="HTMLCode"/>
+        </w:rPr>
+        <w:t>Title</w:t>
+      </w:r>
+      <w:r>
+        <w:rPr>
+          <w:rStyle w:val="HTMLCode"/>
+        </w:rPr>
+        <w:t>&lt;/Other&gt;&lt;/Field&gt;</w:t>
+      </w:r>
+    </w:p>
+    <w:p>
+      <w:pPr>
+        <w:pStyle w:val="Code"/>
+        <w:rPr>
+          <w:rStyle w:val="HTMLCode"/>
+        </w:rPr>
+      </w:pPr>
+      <w:r>
+        <w:rPr>
+          <w:rStyle w:val="HTMLCode"/>
+        </w:rPr>
+        <w:t>    &lt;/</w:t>
+      </w:r>
+      <w:proofErr w:type="spellStart"/>
+      <w:r>
+        <w:rPr>
+          <w:rStyle w:val="HTMLCode"/>
+        </w:rPr>
+        <w:t>FieldMapping</w:t>
+      </w:r>
+      <w:proofErr w:type="spellEnd"/>
+      <w:r>
+        <w:rPr>
+          <w:rStyle w:val="HTMLCode"/>
+        </w:rPr>
+        <w:t>&gt;</w:t>
+      </w:r>
+    </w:p>
+    <w:p>
+      <w:pPr>
+        <w:pStyle w:val="Code"/>
+        <w:rPr>
+          <w:rStyle w:val="HTMLCode"/>
+        </w:rPr>
+      </w:pPr>
+      <w:r>
+        <w:rPr>
+          <w:rStyle w:val="HTMLCode"/>
+        </w:rPr>
+        <w:t>&lt;/Connector&gt;</w:t>
+      </w:r>
+    </w:p>
+    <w:p>
+      <w:pPr>
+        <w:pStyle w:val="Code"/>
+        <w:rPr>
+          <w:rStyle w:val="HTMLCode"/>
+        </w:rPr>
+      </w:pPr>
+    </w:p>
+    <w:p>
+      <w:pPr>
+        <w:pStyle w:val="Code"/>
+        <w:rPr>
+          <w:rStyle w:val="HTMLCode"/>
+        </w:rPr>
+      </w:pPr>
+      <w:r>
+        <w:rPr>
+          <w:rStyle w:val="HTMLCode"/>
+        </w:rPr>
+        <w:t>  &lt;</w:t>
+      </w:r>
+      <w:proofErr w:type="spellStart"/>
+      <w:r>
+        <w:rPr>
+          <w:rStyle w:val="HTMLCode"/>
+        </w:rPr>
+        <w:t>ConnectorRunner</w:t>
+      </w:r>
+      <w:proofErr w:type="spellEnd"/>
+      <w:r>
+        <w:rPr>
+          <w:rStyle w:val="HTMLCode"/>
+        </w:rPr>
+        <w:t>&gt;</w:t>
+      </w:r>
+    </w:p>
+    <w:p>
+      <w:pPr>
+        <w:pStyle w:val="Code"/>
+        <w:rPr>
+          <w:rStyle w:val="HTMLCode"/>
+        </w:rPr>
+      </w:pPr>
+      <w:r>
+        <w:rPr>
+          <w:rStyle w:val="HTMLCode"/>
+        </w:rPr>
+        <w:t>    &lt;Preview&gt;false&lt;/Preview&gt;</w:t>
+      </w:r>
+    </w:p>
+    <w:p>
+      <w:pPr>
+        <w:pStyle w:val="Code"/>
+        <w:rPr>
+          <w:rStyle w:val="HTMLCode"/>
+        </w:rPr>
+      </w:pPr>
+      <w:r>
+        <w:rPr>
+          <w:rStyle w:val="HTMLCode"/>
+        </w:rPr>
+        <w:t>    &lt;Services&gt;</w:t>
+      </w:r>
+      <w:r>
+        <w:rPr>
+          <w:rStyle w:val="HTMLCode"/>
+        </w:rPr>
+        <w:t>COPY</w:t>
+      </w:r>
+      <w:r>
+        <w:rPr>
+          <w:rStyle w:val="HTMLCode"/>
+        </w:rPr>
+        <w:t>_RALLY_TO_</w:t>
+      </w:r>
+      <w:proofErr w:type="gramStart"/>
+      <w:r>
+        <w:rPr>
+          <w:rStyle w:val="HTMLCode"/>
+        </w:rPr>
+        <w:t>OTHER</w:t>
+      </w:r>
+      <w:r>
+        <w:rPr>
+          <w:rStyle w:val="HTMLCode"/>
+        </w:rPr>
+        <w:t>,UPDATE</w:t>
+      </w:r>
+      <w:proofErr w:type="gramEnd"/>
+      <w:r>
+        <w:rPr>
+          <w:rStyle w:val="HTMLCode"/>
+        </w:rPr>
+        <w:t>_RALLY_TO_OTHER</w:t>
+      </w:r>
+      <w:r>
+        <w:rPr>
+          <w:rStyle w:val="HTMLCode"/>
+        </w:rPr>
+        <w:t>&lt;/Services&gt;</w:t>
+      </w:r>
+    </w:p>
+    <w:p>
+      <w:pPr>
+        <w:pStyle w:val="Code"/>
+        <w:rPr>
+          <w:rStyle w:val="HTMLCode"/>
+        </w:rPr>
+      </w:pPr>
+      <w:r>
+        <w:rPr>
+          <w:rStyle w:val="HTMLCode"/>
+        </w:rPr>
+        <w:t>  &lt;/</w:t>
+      </w:r>
+      <w:proofErr w:type="spellStart"/>
+      <w:r>
+        <w:rPr>
+          <w:rStyle w:val="HTMLCode"/>
+        </w:rPr>
+        <w:t>ConnectorRunner</w:t>
+      </w:r>
+      <w:proofErr w:type="spellEnd"/>
+      <w:r>
+        <w:rPr>
+          <w:rStyle w:val="HTMLCode"/>
+        </w:rPr>
+        <w:t>&gt;</w:t>
+      </w:r>
+    </w:p>
+    <w:p>
+      <w:pPr>
+        <w:pStyle w:val="Code"/>
+        <w:rPr>
+          <w:rStyle w:val="HTMLCode"/>
+        </w:rPr>
+      </w:pPr>
+    </w:p>
+    <w:p>
+      <w:pPr>
+        <w:pStyle w:val="Code"/>
+        <w:rPr>
+          <w:rStyle w:val="HTMLCode"/>
+        </w:rPr>
+      </w:pPr>
+      <w:r>
+        <w:rPr>
+          <w:rStyle w:val="HTMLCode"/>
+        </w:rPr>
+        <w:t>&lt;/</w:t>
+      </w:r>
+      <w:proofErr w:type="spellStart"/>
+      <w:r>
+        <w:rPr>
+          <w:rStyle w:val="HTMLCode"/>
+        </w:rPr>
+        <w:t>config</w:t>
+      </w:r>
+      <w:proofErr w:type="spellEnd"/>
+      <w:r>
+        <w:rPr>
+          <w:rStyle w:val="HTMLCode"/>
+        </w:rPr>
+        <w:t>&gt;</w:t>
+      </w:r>
+    </w:p>
+    <w:p/>
+    <w:p>
+      <w:r>
+        <w:t>Each major section is surrounded by a tag to delineate that section. In the example above, here is a description of each section:</w:t>
+      </w:r>
+    </w:p>
+    <w:p>
+      <w:proofErr w:type="spellStart"/>
       <w:r>
         <w:rPr>
           <w:b/>
-          <w:i/>
-        </w:rPr>
-        <w:t>.</w:t>
-      </w:r>
-      <w:proofErr w:type="gramEnd"/>
-    </w:p>
-    <w:p>
-      <w:pPr>
-        <w:pStyle w:val="Code"/>
-        <w:rPr>
-          <w:rStyle w:val="HTMLCode"/>
-        </w:rPr>
-      </w:pPr>
-      <w:r>
-        <w:rPr>
-          <w:rStyle w:val="HTMLCode"/>
-        </w:rPr>
-        <w:t>&lt;</w:t>
-      </w:r>
+        </w:rPr>
+        <w:t>RallyConnection</w:t>
+      </w:r>
+      <w:proofErr w:type="spellEnd"/>
+      <w:r>
+        <w:t> - Defines the connection information to Rally including Rally URL, username, password, etc.</w:t>
+      </w:r>
+    </w:p>
+    <w:p>
       <w:proofErr w:type="spellStart"/>
-      <w:proofErr w:type="gramStart"/>
-      <w:r>
-        <w:rPr>
-          <w:rStyle w:val="HTMLCode"/>
-        </w:rPr>
-        <w:t>config</w:t>
+      <w:r>
+        <w:rPr>
+          <w:b/>
+        </w:rPr>
+        <w:t>XML</w:t>
+      </w:r>
+      <w:r>
+        <w:rPr>
+          <w:b/>
+        </w:rPr>
+        <w:t>Connection</w:t>
       </w:r>
       <w:proofErr w:type="spellEnd"/>
-      <w:proofErr w:type="gramEnd"/>
-      <w:r>
-        <w:rPr>
-          <w:rStyle w:val="HTMLCode"/>
-        </w:rPr>
-        <w:t>&gt;</w:t>
-      </w:r>
-    </w:p>
-    <w:p>
-      <w:pPr>
-        <w:pStyle w:val="Code"/>
-        <w:rPr>
-          <w:rStyle w:val="HTMLCode"/>
-        </w:rPr>
-      </w:pPr>
-      <w:r>
-        <w:rPr>
-          <w:rStyle w:val="HTMLCode"/>
-        </w:rPr>
-        <w:t>  &lt;</w:t>
-      </w:r>
-      <w:proofErr w:type="spellStart"/>
-      <w:r>
-        <w:rPr>
-          <w:rStyle w:val="HTMLCode"/>
-        </w:rPr>
-        <w:t>RallyConnection</w:t>
-      </w:r>
-      <w:proofErr w:type="spellEnd"/>
-      <w:r>
-        <w:rPr>
-          <w:rStyle w:val="HTMLCode"/>
-        </w:rPr>
-        <w:t>&gt;</w:t>
-      </w:r>
-    </w:p>
-    <w:p>
-      <w:pPr>
-        <w:pStyle w:val="Code"/>
-        <w:rPr>
-          <w:rStyle w:val="HTMLCode"/>
-        </w:rPr>
-      </w:pPr>
-    </w:p>
-    <w:p>
-      <w:pPr>
-        <w:pStyle w:val="Code"/>
-        <w:rPr>
-          <w:rStyle w:val="HTMLCode"/>
-        </w:rPr>
-      </w:pPr>
-      <w:r>
-        <w:rPr>
-          <w:rStyle w:val="HTMLCode"/>
-        </w:rPr>
-        <w:t>    &lt;</w:t>
-      </w:r>
-      <w:proofErr w:type="spellStart"/>
-      <w:r>
-        <w:rPr>
-          <w:rStyle w:val="HTMLCode"/>
-        </w:rPr>
-        <w:t>Url</w:t>
-      </w:r>
-      <w:proofErr w:type="spellEnd"/>
-      <w:r>
-        <w:rPr>
-          <w:rStyle w:val="HTMLCode"/>
-        </w:rPr>
-        <w:t>&gt;rally1.rallydev.com&lt;/</w:t>
-      </w:r>
-      <w:proofErr w:type="spellStart"/>
-      <w:r>
-        <w:rPr>
-          <w:rStyle w:val="HTMLCode"/>
-        </w:rPr>
-        <w:t>Url</w:t>
-      </w:r>
-      <w:proofErr w:type="spellEnd"/>
-      <w:r>
-        <w:rPr>
-          <w:rStyle w:val="HTMLCode"/>
-        </w:rPr>
-        <w:t>&gt;</w:t>
-      </w:r>
-    </w:p>
-    <w:p>
-      <w:pPr>
-        <w:pStyle w:val="Code"/>
-        <w:rPr>
-          <w:rStyle w:val="HTMLCode"/>
-        </w:rPr>
-      </w:pPr>
-      <w:r>
-        <w:rPr>
-          <w:rStyle w:val="HTMLCode"/>
-        </w:rPr>
-        <w:t>    &lt;</w:t>
-      </w:r>
-      <w:proofErr w:type="spellStart"/>
-      <w:r>
-        <w:rPr>
-          <w:rStyle w:val="HTMLCode"/>
-        </w:rPr>
-        <w:t>WorkspaceName</w:t>
-      </w:r>
-      <w:proofErr w:type="spellEnd"/>
-      <w:r>
-        <w:rPr>
-          <w:rStyle w:val="HTMLCode"/>
-        </w:rPr>
-        <w:t>&gt;Workspace Name&lt;/</w:t>
-      </w:r>
-      <w:proofErr w:type="spellStart"/>
-      <w:r>
-        <w:rPr>
-          <w:rStyle w:val="HTMLCode"/>
-        </w:rPr>
-        <w:t>WorkspaceName</w:t>
-      </w:r>
-      <w:proofErr w:type="spellEnd"/>
-      <w:r>
-        <w:rPr>
-          <w:rStyle w:val="HTMLCode"/>
-        </w:rPr>
-        <w:t>&gt;</w:t>
-      </w:r>
-    </w:p>
-    <w:p>
-      <w:pPr>
-        <w:pStyle w:val="Code"/>
-        <w:rPr>
-          <w:rStyle w:val="HTMLCode"/>
-        </w:rPr>
-      </w:pPr>
-    </w:p>
-    <w:p>
-      <w:pPr>
-        <w:pStyle w:val="Code"/>
-        <w:rPr>
-          <w:rStyle w:val="HTMLCode"/>
-        </w:rPr>
-      </w:pPr>
-      <w:r>
-        <w:rPr>
-          <w:rStyle w:val="HTMLCode"/>
-        </w:rPr>
-        <w:t>    &lt;Projects&gt;</w:t>
-      </w:r>
-    </w:p>
-    <w:p>
-      <w:pPr>
-        <w:pStyle w:val="Code"/>
-        <w:rPr>
-          <w:rStyle w:val="HTMLCode"/>
-        </w:rPr>
-      </w:pPr>
-      <w:r>
-        <w:rPr>
-          <w:rStyle w:val="HTMLCode"/>
-        </w:rPr>
-        <w:t>      &lt;Project&gt;Rally Project 1&lt;/Project&gt;</w:t>
-      </w:r>
-    </w:p>
-    <w:p>
-      <w:pPr>
-        <w:pStyle w:val="Code"/>
-        <w:ind w:firstLine="720"/>
-        <w:rPr>
-          <w:rStyle w:val="HTMLCode"/>
-        </w:rPr>
-      </w:pPr>
-      <w:r>
-        <w:rPr>
-          <w:rStyle w:val="HTMLCode"/>
-        </w:rPr>
-        <w:t>&lt;Project&gt;Rally Project 2&lt;/Project&gt;</w:t>
-      </w:r>
-    </w:p>
-    <w:p>
-      <w:pPr>
-        <w:pStyle w:val="Code"/>
-        <w:rPr>
-          <w:rStyle w:val="HTMLCode"/>
-        </w:rPr>
-      </w:pPr>
-      <w:r>
-        <w:rPr>
-          <w:rStyle w:val="HTMLCode"/>
-        </w:rPr>
-        <w:t>    &lt;/Projects&gt;</w:t>
-      </w:r>
-    </w:p>
-    <w:p>
-      <w:pPr>
-        <w:pStyle w:val="Code"/>
-        <w:rPr>
-          <w:rStyle w:val="HTMLCode"/>
-        </w:rPr>
-      </w:pPr>
-    </w:p>
-    <w:p>
-      <w:pPr>
-        <w:pStyle w:val="Code"/>
-        <w:rPr>
-          <w:rStyle w:val="HTMLCode"/>
-        </w:rPr>
-      </w:pPr>
-      <w:r>
-        <w:rPr>
-          <w:rStyle w:val="HTMLCode"/>
-        </w:rPr>
-        <w:t>    &lt;User&gt;user@company.com&lt;/User&gt;</w:t>
-      </w:r>
-    </w:p>
-    <w:p>
-      <w:pPr>
-        <w:pStyle w:val="Code"/>
-        <w:rPr>
-          <w:rStyle w:val="HTMLCode"/>
-        </w:rPr>
-      </w:pPr>
-      <w:r>
-        <w:rPr>
-          <w:rStyle w:val="HTMLCode"/>
-        </w:rPr>
-        <w:t>    &lt;Password&gt;password&lt;/Password&gt;</w:t>
-      </w:r>
-    </w:p>
-    <w:p>
-      <w:pPr>
-        <w:pStyle w:val="Code"/>
-        <w:rPr>
-          <w:rStyle w:val="HTMLCode"/>
-        </w:rPr>
-      </w:pPr>
-    </w:p>
-    <w:p>
-      <w:pPr>
-        <w:pStyle w:val="Code"/>
-        <w:rPr>
-          <w:rStyle w:val="HTMLCode"/>
-        </w:rPr>
-      </w:pPr>
-      <w:r>
-        <w:rPr>
-          <w:rStyle w:val="HTMLCode"/>
-        </w:rPr>
-        <w:t>    &lt;</w:t>
-      </w:r>
-      <w:proofErr w:type="spellStart"/>
-      <w:r>
-        <w:rPr>
-          <w:rStyle w:val="HTMLCode"/>
-        </w:rPr>
-        <w:t>ArtifactType</w:t>
-      </w:r>
-      <w:proofErr w:type="spellEnd"/>
-      <w:r>
-        <w:rPr>
-          <w:rStyle w:val="HTMLCode"/>
-        </w:rPr>
-        <w:t>&gt;</w:t>
-      </w:r>
-      <w:r>
-        <w:rPr>
-          <w:rStyle w:val="HTMLCode"/>
-        </w:rPr>
-        <w:t>Defect</w:t>
-      </w:r>
-      <w:r>
-        <w:rPr>
-          <w:rStyle w:val="HTMLCode"/>
-        </w:rPr>
-        <w:t>&lt;/</w:t>
-      </w:r>
-      <w:proofErr w:type="spellStart"/>
-      <w:r>
-        <w:rPr>
-          <w:rStyle w:val="HTMLCode"/>
-        </w:rPr>
-        <w:t>ArtifactType</w:t>
-      </w:r>
-      <w:proofErr w:type="spellEnd"/>
-      <w:r>
-        <w:rPr>
-          <w:rStyle w:val="HTMLCode"/>
-        </w:rPr>
-        <w:t>&gt;</w:t>
-      </w:r>
-    </w:p>
-    <w:p>
-      <w:pPr>
-        <w:pStyle w:val="Code"/>
-        <w:rPr>
-          <w:rStyle w:val="HTMLCode"/>
-        </w:rPr>
-      </w:pPr>
-      <w:r>
-        <w:rPr>
-          <w:rStyle w:val="HTMLCode"/>
-        </w:rPr>
-        <w:t>    &lt;</w:t>
-      </w:r>
-      <w:proofErr w:type="spellStart"/>
-      <w:r>
-        <w:rPr>
-          <w:rStyle w:val="HTMLCode"/>
-        </w:rPr>
-        <w:t>ExternalIDField</w:t>
-      </w:r>
-      <w:proofErr w:type="spellEnd"/>
-      <w:r>
-        <w:rPr>
-          <w:rStyle w:val="HTMLCode"/>
-        </w:rPr>
-        <w:t>&gt;</w:t>
-      </w:r>
-      <w:proofErr w:type="spellStart"/>
-      <w:r>
-        <w:rPr>
-          <w:rStyle w:val="HTMLCode"/>
-        </w:rPr>
-        <w:t>ExternalID</w:t>
-      </w:r>
-      <w:proofErr w:type="spellEnd"/>
-      <w:r>
-        <w:rPr>
-          <w:rStyle w:val="HTMLCode"/>
-        </w:rPr>
-        <w:t>&lt;/</w:t>
-      </w:r>
-      <w:proofErr w:type="spellStart"/>
-      <w:r>
-        <w:rPr>
-          <w:rStyle w:val="HTMLCode"/>
-        </w:rPr>
-        <w:t>ExternalIDField</w:t>
-      </w:r>
-      <w:proofErr w:type="spellEnd"/>
-      <w:r>
-        <w:rPr>
-          <w:rStyle w:val="HTMLCode"/>
-        </w:rPr>
-        <w:t>&gt;</w:t>
-      </w:r>
-    </w:p>
-    <w:p>
-      <w:pPr>
-        <w:pStyle w:val="Code"/>
-        <w:rPr>
-          <w:rStyle w:val="HTMLCode"/>
-        </w:rPr>
-      </w:pPr>
-      <w:r>
-        <w:rPr>
-          <w:rStyle w:val="HTMLCode"/>
-        </w:rPr>
-        <w:t>    </w:t>
-      </w:r>
-      <w:r>
-        <w:rPr>
-          <w:rStyle w:val="HTMLCode"/>
-        </w:rPr>
-        <w:t>&lt;</w:t>
-      </w:r>
-      <w:proofErr w:type="spellStart"/>
-      <w:r>
-        <w:rPr>
-          <w:rStyle w:val="HTMLCode"/>
-        </w:rPr>
-        <w:t>CreationFilter</w:t>
-      </w:r>
-      <w:proofErr w:type="spellEnd"/>
-      <w:r>
-        <w:rPr>
-          <w:rStyle w:val="HTMLCode"/>
-        </w:rPr>
-        <w:t>&gt;</w:t>
-      </w:r>
-      <w:proofErr w:type="spellStart"/>
-      <w:r>
-        <w:rPr>
-          <w:rStyle w:val="HTMLCode"/>
-        </w:rPr>
-        <w:t>Schedule</w:t>
-      </w:r>
-      <w:r>
-        <w:rPr>
-          <w:rStyle w:val="HTMLCode"/>
-        </w:rPr>
-        <w:t>State</w:t>
-      </w:r>
-      <w:proofErr w:type="spellEnd"/>
-      <w:r>
-        <w:rPr>
-          <w:rStyle w:val="HTMLCode"/>
-        </w:rPr>
-        <w:t xml:space="preserve"> = Open&lt;/</w:t>
-      </w:r>
-      <w:proofErr w:type="spellStart"/>
-      <w:r>
-        <w:rPr>
-          <w:rStyle w:val="HTMLCode"/>
-        </w:rPr>
-        <w:t>CreationFilter</w:t>
-      </w:r>
-      <w:proofErr w:type="spellEnd"/>
-      <w:r>
-        <w:rPr>
-          <w:rStyle w:val="HTMLCode"/>
-        </w:rPr>
-        <w:t>&gt;</w:t>
-      </w:r>
-    </w:p>
-    <w:p>
-      <w:pPr>
-        <w:pStyle w:val="Code"/>
-        <w:rPr>
-          <w:rStyle w:val="HTMLCode"/>
-        </w:rPr>
-      </w:pPr>
-      <w:r>
-        <w:rPr>
-          <w:rStyle w:val="HTMLCode"/>
-        </w:rPr>
-        <w:t>  &lt;/</w:t>
-      </w:r>
-      <w:proofErr w:type="spellStart"/>
-      <w:r>
-        <w:rPr>
-          <w:rStyle w:val="HTMLCode"/>
-        </w:rPr>
-        <w:t>RallyConnection</w:t>
-      </w:r>
-      <w:proofErr w:type="spellEnd"/>
-      <w:r>
-        <w:rPr>
-          <w:rStyle w:val="HTMLCode"/>
-        </w:rPr>
-        <w:t>&gt;</w:t>
-      </w:r>
-    </w:p>
-    <w:p>
-      <w:pPr>
-        <w:pStyle w:val="Code"/>
-        <w:rPr>
-          <w:rStyle w:val="HTMLCode"/>
-        </w:rPr>
-      </w:pPr>
-    </w:p>
-    <w:p>
-      <w:pPr>
-        <w:pStyle w:val="Code"/>
-        <w:rPr>
-          <w:rStyle w:val="HTMLCode"/>
-        </w:rPr>
-      </w:pPr>
-      <w:r>
-        <w:rPr>
-          <w:rStyle w:val="HTMLCode"/>
-        </w:rPr>
-        <w:t>  </w:t>
-      </w:r>
-      <w:r>
-        <w:rPr>
-          <w:rStyle w:val="HTMLCode"/>
-        </w:rPr>
-        <w:t>&lt;</w:t>
-      </w:r>
-      <w:proofErr w:type="spellStart"/>
-      <w:r>
-        <w:rPr>
-          <w:rStyle w:val="HTMLCode"/>
-        </w:rPr>
-        <w:t>XML</w:t>
-      </w:r>
-      <w:r>
-        <w:rPr>
-          <w:rStyle w:val="HTMLCode"/>
-        </w:rPr>
-        <w:t>Connection</w:t>
-      </w:r>
-      <w:proofErr w:type="spellEnd"/>
-      <w:r>
-        <w:rPr>
-          <w:rStyle w:val="HTMLCode"/>
-        </w:rPr>
-        <w:t>&gt;</w:t>
-      </w:r>
-    </w:p>
-    <w:p>
-      <w:pPr>
-        <w:pStyle w:val="Code"/>
-        <w:rPr>
-          <w:rStyle w:val="HTMLCode"/>
-        </w:rPr>
-      </w:pPr>
-      <w:r>
-        <w:rPr>
-          <w:rStyle w:val="HTMLCode"/>
-        </w:rPr>
-        <w:t xml:space="preserve">    &lt;</w:t>
-      </w:r>
-      <w:proofErr w:type="gramStart"/>
-      <w:r>
-        <w:rPr>
-          <w:rStyle w:val="HTMLCode"/>
-        </w:rPr>
-        <w:t>!-</w:t>
-      </w:r>
-      <w:proofErr w:type="gramEnd"/>
-      <w:r>
-        <w:rPr>
-          <w:rStyle w:val="HTMLCode"/>
-        </w:rPr>
-        <w:t xml:space="preserve">- user/password are required but ignored </w:t>
-      </w:r>
-      <w:r>
-        <w:rPr>
-          <w:rStyle w:val="HTMLCode"/>
-        </w:rPr>
-        <w:sym w:font="Wingdings" w:char="F0E0"/>
-      </w:r>
-    </w:p>
-    <w:p>
-      <w:pPr>
-        <w:pStyle w:val="Code"/>
-        <w:rPr>
-          <w:rStyle w:val="HTMLCode"/>
-        </w:rPr>
-      </w:pPr>
-      <w:r>
-        <w:rPr>
-          <w:rStyle w:val="HTMLCode"/>
-        </w:rPr>
-        <w:t>    &lt;User&gt;</w:t>
-      </w:r>
-      <w:r>
-        <w:rPr>
-          <w:rStyle w:val="HTMLCode"/>
-        </w:rPr>
-        <w:t>None</w:t>
-      </w:r>
-      <w:r>
-        <w:rPr>
-          <w:rStyle w:val="HTMLCode"/>
-        </w:rPr>
-        <w:t>&lt;/User&gt;</w:t>
-      </w:r>
-    </w:p>
-    <w:p>
-      <w:pPr>
-        <w:pStyle w:val="Code"/>
-        <w:rPr>
-          <w:rStyle w:val="HTMLCode"/>
-        </w:rPr>
-      </w:pPr>
-      <w:r>
-        <w:rPr>
-          <w:rStyle w:val="HTMLCode"/>
-        </w:rPr>
-        <w:t>    &lt;Password&gt;</w:t>
-      </w:r>
-      <w:r>
-        <w:rPr>
-          <w:rStyle w:val="HTMLCode"/>
-        </w:rPr>
-        <w:t>None</w:t>
-      </w:r>
-      <w:r>
-        <w:rPr>
-          <w:rStyle w:val="HTMLCode"/>
-        </w:rPr>
-        <w:t>&lt;/Password&gt;</w:t>
-      </w:r>
-    </w:p>
-    <w:p>
-      <w:pPr>
-        <w:pStyle w:val="Code"/>
-        <w:rPr>
-          <w:rStyle w:val="HTMLCode"/>
-        </w:rPr>
-      </w:pPr>
-      <w:r>
-        <w:rPr>
-          <w:rStyle w:val="HTMLCode"/>
-        </w:rPr>
-        <w:t xml:space="preserve">    &lt;</w:t>
-      </w:r>
-      <w:proofErr w:type="spellStart"/>
-      <w:r>
-        <w:rPr>
-          <w:rStyle w:val="HTMLCode"/>
-        </w:rPr>
-        <w:t>ArtifactType</w:t>
-      </w:r>
-      <w:proofErr w:type="spellEnd"/>
-      <w:r>
-        <w:rPr>
-          <w:rStyle w:val="HTMLCode"/>
-        </w:rPr>
-        <w:t>&gt;Defect&lt;/</w:t>
-      </w:r>
-      <w:proofErr w:type="spellStart"/>
-      <w:r>
-        <w:rPr>
-          <w:rStyle w:val="HTMLCode"/>
-        </w:rPr>
-        <w:t>ArtifactType</w:t>
-      </w:r>
-      <w:proofErr w:type="spellEnd"/>
-      <w:r>
-        <w:rPr>
-          <w:rStyle w:val="HTMLCode"/>
-        </w:rPr>
-        <w:t>&gt;</w:t>
-      </w:r>
-    </w:p>
-    <w:p>
-      <w:pPr>
-        <w:pStyle w:val="Code"/>
-        <w:rPr>
-          <w:rStyle w:val="HTMLCode"/>
-        </w:rPr>
-      </w:pPr>
-      <w:r>
-        <w:rPr>
-          <w:rStyle w:val="HTMLCode"/>
-        </w:rPr>
-        <w:t xml:space="preserve">    &lt;</w:t>
-      </w:r>
-      <w:proofErr w:type="spellStart"/>
-      <w:r>
-        <w:rPr>
-          <w:rStyle w:val="HTMLCode"/>
-        </w:rPr>
-        <w:t>IDField</w:t>
-      </w:r>
-      <w:proofErr w:type="spellEnd"/>
-      <w:r>
-        <w:rPr>
-          <w:rStyle w:val="HTMLCode"/>
-        </w:rPr>
-        <w:t>&gt;</w:t>
-      </w:r>
-      <w:r>
-        <w:rPr>
-          <w:rStyle w:val="HTMLCode"/>
-        </w:rPr>
-        <w:t>PLI_ID</w:t>
-      </w:r>
-      <w:r>
-        <w:rPr>
-          <w:rStyle w:val="HTMLCode"/>
-        </w:rPr>
-        <w:t>&lt;/</w:t>
-      </w:r>
-      <w:proofErr w:type="spellStart"/>
-      <w:r>
-        <w:rPr>
-          <w:rStyle w:val="HTMLCode"/>
-        </w:rPr>
-        <w:t>IDField</w:t>
-      </w:r>
-      <w:proofErr w:type="spellEnd"/>
-      <w:r>
-        <w:rPr>
-          <w:rStyle w:val="HTMLCode"/>
-        </w:rPr>
-        <w:t>&gt;</w:t>
-      </w:r>
-    </w:p>
-    <w:p>
-      <w:pPr>
-        <w:pStyle w:val="Code"/>
-        <w:rPr>
-          <w:rStyle w:val="HTMLCode"/>
-        </w:rPr>
-      </w:pPr>
-      <w:r>
-        <w:rPr>
-          <w:rStyle w:val="HTMLCode"/>
-        </w:rPr>
-        <w:t>    &lt;</w:t>
-      </w:r>
-      <w:proofErr w:type="spellStart"/>
-      <w:r>
-        <w:rPr>
-          <w:rStyle w:val="HTMLCode"/>
-        </w:rPr>
-        <w:t>ExternalIDField</w:t>
-      </w:r>
-      <w:proofErr w:type="spellEnd"/>
-      <w:r>
-        <w:rPr>
-          <w:rStyle w:val="HTMLCode"/>
-        </w:rPr>
-        <w:t>&gt;</w:t>
-      </w:r>
-      <w:proofErr w:type="spellStart"/>
-      <w:r>
-        <w:rPr>
-          <w:rStyle w:val="HTMLCode"/>
-        </w:rPr>
-        <w:t>RallyID</w:t>
-      </w:r>
-      <w:proofErr w:type="spellEnd"/>
-      <w:r>
-        <w:rPr>
-          <w:rStyle w:val="HTMLCode"/>
-        </w:rPr>
-        <w:t>&lt;/</w:t>
-      </w:r>
-      <w:proofErr w:type="spellStart"/>
-      <w:r>
-        <w:rPr>
-          <w:rStyle w:val="HTMLCode"/>
-        </w:rPr>
-        <w:t>ExternalIDField</w:t>
-      </w:r>
-      <w:proofErr w:type="spellEnd"/>
-      <w:r>
-        <w:rPr>
-          <w:rStyle w:val="HTMLCode"/>
-        </w:rPr>
-        <w:t>&gt;</w:t>
-      </w:r>
-    </w:p>
-    <w:p>
-      <w:pPr>
-        <w:pStyle w:val="Code"/>
-        <w:rPr>
-          <w:rStyle w:val="HTMLCode"/>
-        </w:rPr>
-      </w:pPr>
-      <w:r>
-        <w:rPr>
-          <w:rStyle w:val="HTMLCode"/>
-        </w:rPr>
-        <w:t xml:space="preserve">    &lt;Path&gt;/path/to/</w:t>
-      </w:r>
-      <w:proofErr w:type="spellStart"/>
-      <w:r>
-        <w:rPr>
-          <w:rStyle w:val="HTMLCode"/>
-        </w:rPr>
-        <w:t>dir</w:t>
-      </w:r>
-      <w:proofErr w:type="spellEnd"/>
-      <w:r>
-        <w:rPr>
-          <w:rStyle w:val="HTMLCode"/>
-        </w:rPr>
-        <w:t>&lt;/Path&gt;</w:t>
-      </w:r>
-    </w:p>
-    <w:p>
-      <w:pPr>
-        <w:pStyle w:val="Code"/>
-        <w:rPr>
-          <w:rStyle w:val="HTMLCode"/>
-        </w:rPr>
-      </w:pPr>
-      <w:r>
-        <w:rPr>
-          <w:rStyle w:val="HTMLCode"/>
-        </w:rPr>
-        <w:t>  &lt;/</w:t>
-      </w:r>
-      <w:proofErr w:type="spellStart"/>
-      <w:r>
-        <w:rPr>
-          <w:rStyle w:val="HTMLCode"/>
-        </w:rPr>
-        <w:t>XML</w:t>
-      </w:r>
-      <w:r>
-        <w:rPr>
-          <w:rStyle w:val="HTMLCode"/>
-        </w:rPr>
-        <w:t>Connection</w:t>
-      </w:r>
-      <w:proofErr w:type="spellEnd"/>
-      <w:r>
-        <w:rPr>
-          <w:rStyle w:val="HTMLCode"/>
-        </w:rPr>
-        <w:t>&gt;</w:t>
-      </w:r>
-    </w:p>
-    <w:p>
-      <w:pPr>
-        <w:pStyle w:val="Code"/>
-        <w:rPr>
-          <w:rStyle w:val="HTMLCode"/>
-        </w:rPr>
-      </w:pPr>
-      <w:r>
-        <w:rPr>
-          <w:rStyle w:val="HTMLCode"/>
-        </w:rPr>
-        <w:t>  &lt;Connector&gt;</w:t>
-      </w:r>
-    </w:p>
-    <w:p>
-      <w:pPr>
-        <w:pStyle w:val="Code"/>
-        <w:rPr>
-          <w:rStyle w:val="HTMLCode"/>
-        </w:rPr>
-      </w:pPr>
-      <w:r>
-        <w:rPr>
-          <w:rStyle w:val="HTMLCode"/>
-        </w:rPr>
-        <w:t>    &lt;</w:t>
-      </w:r>
-      <w:proofErr w:type="spellStart"/>
-      <w:r>
-        <w:rPr>
-          <w:rStyle w:val="HTMLCode"/>
-        </w:rPr>
-        <w:t>FieldMapping</w:t>
-      </w:r>
-      <w:proofErr w:type="spellEnd"/>
-      <w:r>
-        <w:rPr>
-          <w:rStyle w:val="HTMLCode"/>
-        </w:rPr>
-        <w:t xml:space="preserve"> </w:t>
-      </w:r>
-      <w:proofErr w:type="spellStart"/>
-      <w:r>
-        <w:rPr>
-          <w:rStyle w:val="HTMLCode"/>
-        </w:rPr>
-        <w:t>all_rally_fields</w:t>
-      </w:r>
-      <w:proofErr w:type="spellEnd"/>
-      <w:r>
-        <w:rPr>
-          <w:rStyle w:val="HTMLCode"/>
-        </w:rPr>
-        <w:t>='true'</w:t>
-      </w:r>
-      <w:r>
-        <w:rPr>
-          <w:rStyle w:val="HTMLCode"/>
-        </w:rPr>
-        <w:t>&gt;</w:t>
-      </w:r>
-    </w:p>
-    <w:p>
-      <w:pPr>
-        <w:pStyle w:val="Code"/>
-        <w:rPr>
-          <w:rStyle w:val="HTMLCode"/>
-        </w:rPr>
-      </w:pPr>
-      <w:r>
-        <w:rPr>
-          <w:rStyle w:val="HTMLCode"/>
-        </w:rPr>
-        <w:t>      &lt;Field&gt;&lt;Rally&gt;Name&lt;/Rally&gt;&lt;Other&gt;</w:t>
-      </w:r>
-      <w:r>
-        <w:rPr>
-          <w:rStyle w:val="HTMLCode"/>
-        </w:rPr>
-        <w:t>Title</w:t>
-      </w:r>
-      <w:r>
-        <w:rPr>
-          <w:rStyle w:val="HTMLCode"/>
-        </w:rPr>
-        <w:t>&lt;/Other&gt;&lt;/Field&gt;</w:t>
-      </w:r>
-    </w:p>
-    <w:p>
-      <w:pPr>
-        <w:pStyle w:val="Code"/>
-        <w:rPr>
-          <w:rStyle w:val="HTMLCode"/>
-        </w:rPr>
-      </w:pPr>
-      <w:r>
-        <w:rPr>
-          <w:rStyle w:val="HTMLCode"/>
-        </w:rPr>
-        <w:t>    &lt;/</w:t>
-      </w:r>
-      <w:proofErr w:type="spellStart"/>
-      <w:r>
-        <w:rPr>
-          <w:rStyle w:val="HTMLCode"/>
-        </w:rPr>
-        <w:t>FieldMapping</w:t>
-      </w:r>
-      <w:proofErr w:type="spellEnd"/>
-      <w:r>
-        <w:rPr>
-          <w:rStyle w:val="HTMLCode"/>
-        </w:rPr>
-        <w:t>&gt;</w:t>
-      </w:r>
-    </w:p>
-    <w:p>
-      <w:pPr>
-        <w:pStyle w:val="Code"/>
-        <w:rPr>
-          <w:rStyle w:val="HTMLCode"/>
-        </w:rPr>
-      </w:pPr>
-      <w:r>
-        <w:rPr>
-          <w:rStyle w:val="HTMLCode"/>
-        </w:rPr>
-        <w:t>&lt;/Connector&gt;</w:t>
-      </w:r>
-    </w:p>
-    <w:p>
-      <w:pPr>
-        <w:pStyle w:val="Code"/>
-        <w:rPr>
-          <w:rStyle w:val="HTMLCode"/>
-        </w:rPr>
-      </w:pPr>
-    </w:p>
-    <w:p>
-      <w:pPr>
-        <w:pStyle w:val="Code"/>
-        <w:rPr>
-          <w:rStyle w:val="HTMLCode"/>
-        </w:rPr>
-      </w:pPr>
-      <w:r>
-        <w:rPr>
-          <w:rStyle w:val="HTMLCode"/>
-        </w:rPr>
-        <w:t>  &lt;</w:t>
-      </w:r>
-      <w:proofErr w:type="spellStart"/>
-      <w:r>
-        <w:rPr>
-          <w:rStyle w:val="HTMLCode"/>
-        </w:rPr>
-        <w:t>ConnectorRunner</w:t>
-      </w:r>
-      <w:proofErr w:type="spellEnd"/>
-      <w:r>
-        <w:rPr>
-          <w:rStyle w:val="HTMLCode"/>
-        </w:rPr>
-        <w:t>&gt;</w:t>
-      </w:r>
-    </w:p>
-    <w:p>
-      <w:pPr>
-        <w:pStyle w:val="Code"/>
-        <w:rPr>
-          <w:rStyle w:val="HTMLCode"/>
-        </w:rPr>
-      </w:pPr>
-      <w:r>
-        <w:rPr>
-          <w:rStyle w:val="HTMLCode"/>
-        </w:rPr>
-        <w:t>    &lt;Preview&gt;false&lt;/Preview&gt;</w:t>
-      </w:r>
-    </w:p>
-    <w:p>
-      <w:pPr>
-        <w:pStyle w:val="Code"/>
-        <w:rPr>
-          <w:rStyle w:val="HTMLCode"/>
-        </w:rPr>
-      </w:pPr>
-      <w:r>
-        <w:rPr>
-          <w:rStyle w:val="HTMLCode"/>
-        </w:rPr>
-        <w:t>    &lt;Services&gt;</w:t>
-      </w:r>
-      <w:r>
-        <w:rPr>
-          <w:rStyle w:val="HTMLCode"/>
-        </w:rPr>
-        <w:t>COPY</w:t>
-      </w:r>
-      <w:r>
-        <w:rPr>
-          <w:rStyle w:val="HTMLCode"/>
-        </w:rPr>
-        <w:t>_RALLY_TO_OTHER</w:t>
-      </w:r>
-      <w:proofErr w:type="gramStart"/>
-      <w:r>
-        <w:rPr>
-          <w:rStyle w:val="HTMLCode"/>
-        </w:rPr>
-        <w:t>,UPDATE</w:t>
-      </w:r>
-      <w:proofErr w:type="gramEnd"/>
-      <w:r>
-        <w:rPr>
-          <w:rStyle w:val="HTMLCode"/>
-        </w:rPr>
-        <w:t>_RALLY_TO_OTHER</w:t>
-      </w:r>
-      <w:r>
-        <w:rPr>
-          <w:rStyle w:val="HTMLCode"/>
-        </w:rPr>
-        <w:t>&lt;/Services&gt;</w:t>
-      </w:r>
-    </w:p>
-    <w:p>
-      <w:pPr>
-        <w:pStyle w:val="Code"/>
-        <w:rPr>
-          <w:rStyle w:val="HTMLCode"/>
-        </w:rPr>
-      </w:pPr>
-      <w:r>
-        <w:rPr>
-          <w:rStyle w:val="HTMLCode"/>
-        </w:rPr>
-        <w:t>  &lt;/</w:t>
-      </w:r>
-      <w:proofErr w:type="spellStart"/>
-      <w:r>
-        <w:rPr>
-          <w:rStyle w:val="HTMLCode"/>
-        </w:rPr>
-        <w:t>ConnectorRunner</w:t>
-      </w:r>
-      <w:proofErr w:type="spellEnd"/>
-      <w:r>
-        <w:rPr>
-          <w:rStyle w:val="HTMLCode"/>
-        </w:rPr>
-        <w:t>&gt;</w:t>
-      </w:r>
-    </w:p>
-    <w:p>
-      <w:pPr>
-        <w:pStyle w:val="Code"/>
-        <w:rPr>
-          <w:rStyle w:val="HTMLCode"/>
-        </w:rPr>
-      </w:pPr>
-    </w:p>
-    <w:p>
-      <w:pPr>
-        <w:pStyle w:val="Code"/>
-        <w:rPr>
-          <w:rStyle w:val="HTMLCode"/>
-        </w:rPr>
-      </w:pPr>
-      <w:r>
-        <w:rPr>
-          <w:rStyle w:val="HTMLCode"/>
-        </w:rPr>
-        <w:t>&lt;/</w:t>
-      </w:r>
-      <w:proofErr w:type="spellStart"/>
-      <w:r>
-        <w:rPr>
-          <w:rStyle w:val="HTMLCode"/>
-        </w:rPr>
-        <w:t>config</w:t>
-      </w:r>
-      <w:proofErr w:type="spellEnd"/>
-      <w:r>
-        <w:rPr>
-          <w:rStyle w:val="HTMLCode"/>
-        </w:rPr>
-        <w:t>&gt;</w:t>
-      </w:r>
-    </w:p>
-    <w:p/>
-    <w:p>
-      <w:proofErr w:type="gramStart"/>
-      <w:r>
-        <w:t>Each major section is surrounded by a tag to delineate that</w:t>
-      </w:r>
-      <w:proofErr w:type="gramEnd"/>
-      <w:r>
-        <w:t xml:space="preserve"> section. In the example above, here is a description of each section:</w:t>
-      </w:r>
-    </w:p>
-    <w:p>
-      <w:proofErr w:type="spellStart"/>
-      <w:r>
-        <w:rPr>
-          <w:b/>
-        </w:rPr>
-        <w:t>RallyConnection</w:t>
-      </w:r>
-      <w:proofErr w:type="spellEnd"/>
-      <w:r>
-        <w:t> - Defines the connection information to Rally including Rally URL, username, password, etc.</w:t>
-      </w:r>
-    </w:p>
-    <w:p>
-      <w:proofErr w:type="spellStart"/>
-      <w:proofErr w:type="gramStart"/>
-      <w:r>
-        <w:rPr>
-          <w:b/>
-        </w:rPr>
-        <w:t>XML</w:t>
-      </w:r>
-      <w:r>
-        <w:rPr>
-          <w:b/>
-        </w:rPr>
-        <w:t>Connection</w:t>
-      </w:r>
-      <w:proofErr w:type="spellEnd"/>
       <w:r>
         <w:t> -Define</w:t>
       </w:r>
@@ -3716,7 +3694,6 @@
       <w:r>
         <w:t>, artifact type, etc.</w:t>
       </w:r>
-      <w:proofErr w:type="gramEnd"/>
       <w:r>
         <w:t xml:space="preserve">  For now, user and password are required but ignored.  The user running the script must have permission to</w:t>
       </w:r>
@@ -3777,8 +3754,8 @@
         <w:pStyle w:val="Heading4"/>
         <w:spacing w:before="2" w:after="120"/>
       </w:pPr>
-      <w:bookmarkStart w:id="12" w:name="ClearQuest-DefinitionofTagsinConfigurati"/>
-      <w:bookmarkEnd w:id="12"/>
+      <w:bookmarkStart w:id="11" w:name="ClearQuest-DefinitionofTagsinConfigurati"/>
+      <w:bookmarkEnd w:id="11"/>
       <w:r>
         <w:t>Definition of Tags in Configuration File</w:t>
       </w:r>
@@ -3806,7 +3783,7 @@
         <w:tblStyle w:val="TableGrid"/>
         <w:tblW w:w="10728" w:type="dxa"/>
         <w:tblLayout w:type="fixed"/>
-        <w:tblLook w:val="00BF" w:firstRow="1" w:lastRow="0" w:firstColumn="1" w:lastColumn="0" w:noHBand="0" w:noVBand="0"/>
+        <w:tblLook w:val="00A0" w:firstRow="1" w:lastRow="0" w:firstColumn="1" w:lastColumn="0" w:noHBand="0" w:noVBand="0"/>
       </w:tblPr>
       <w:tblGrid>
         <w:gridCol w:w="1716"/>
@@ -4568,7 +4545,7 @@
           <w:szCs w:val="20"/>
         </w:rPr>
       </w:pPr>
-      <w:bookmarkStart w:id="13" w:name="ClearQuest-"/>
+      <w:bookmarkStart w:id="12" w:name="ClearQuest-"/>
     </w:p>
     <w:p>
       <w:r>
@@ -4580,31 +4557,15 @@
         <w:pStyle w:val="Code"/>
       </w:pPr>
       <w:r>
-        <w:t>"&amp;" </w:t>
-      </w:r>
-      <w:proofErr w:type="gramStart"/>
-      <w:r>
-        <w:t>ampersand</w:t>
-      </w:r>
-      <w:proofErr w:type="gramEnd"/>
-      <w:r>
-        <w:t xml:space="preserve"> becomes "&amp;amp;"</w:t>
-      </w:r>
-    </w:p>
-    <w:p>
-      <w:pPr>
-        <w:pStyle w:val="Code"/>
-      </w:pPr>
-      <w:r>
-        <w:t>"&gt;" </w:t>
-      </w:r>
-      <w:proofErr w:type="gramStart"/>
-      <w:r>
-        <w:t>greater</w:t>
-      </w:r>
-      <w:proofErr w:type="gramEnd"/>
-      <w:r>
-        <w:t xml:space="preserve"> than becomes "&amp;</w:t>
+        <w:t>"&amp;" ampersand becomes "&amp;amp;"</w:t>
+      </w:r>
+    </w:p>
+    <w:p>
+      <w:pPr>
+        <w:pStyle w:val="Code"/>
+      </w:pPr>
+      <w:r>
+        <w:t>"&gt;" greater than becomes "&amp;</w:t>
       </w:r>
       <w:proofErr w:type="spellStart"/>
       <w:r>
@@ -4631,15 +4592,7 @@
         <w:pStyle w:val="Code"/>
       </w:pPr>
       <w:r>
-        <w:t>"&lt;" </w:t>
-      </w:r>
-      <w:proofErr w:type="gramStart"/>
-      <w:r>
-        <w:t>less</w:t>
-      </w:r>
-      <w:proofErr w:type="gramEnd"/>
-      <w:r>
-        <w:t xml:space="preserve"> than becomes "&amp;</w:t>
+        <w:t>"&lt;" less than becomes "&amp;</w:t>
       </w:r>
       <w:proofErr w:type="spellStart"/>
       <w:r>
@@ -4729,7 +4682,7 @@
         <w:tblStyle w:val="TableGrid"/>
         <w:tblW w:w="11016" w:type="dxa"/>
         <w:tblLayout w:type="fixed"/>
-        <w:tblLook w:val="00BF" w:firstRow="1" w:lastRow="0" w:firstColumn="1" w:lastColumn="0" w:noHBand="0" w:noVBand="0"/>
+        <w:tblLook w:val="00A0" w:firstRow="1" w:lastRow="0" w:firstColumn="1" w:lastColumn="0" w:noHBand="0" w:noVBand="0"/>
       </w:tblPr>
       <w:tblGrid>
         <w:gridCol w:w="2178"/>
@@ -5100,12 +5053,9 @@
               <w:t>artifacttype</w:t>
             </w:r>
             <w:proofErr w:type="spellEnd"/>
-            <w:r>
-              <w:t>&gt;</w:t>
-            </w:r>
             <w:proofErr w:type="gramStart"/>
             <w:r>
-              <w:t>.YYMMDDHH</w:t>
+              <w:t>&gt;.YYMMDDHH</w:t>
             </w:r>
             <w:r>
               <w:t>mmSS</w:t>
@@ -5385,18 +5335,14 @@
             <w:tcW w:w="2430" w:type="dxa"/>
           </w:tcPr>
           <w:p>
-            <w:proofErr w:type="gramStart"/>
             <w:r>
               <w:t>false</w:t>
             </w:r>
-            <w:proofErr w:type="gramEnd"/>
           </w:p>
           <w:p>
-            <w:proofErr w:type="gramStart"/>
             <w:r>
               <w:t>true</w:t>
             </w:r>
-            <w:proofErr w:type="gramEnd"/>
           </w:p>
         </w:tc>
         <w:tc>
@@ -5448,11 +5394,11 @@
             <w:r>
               <w:t>Determine what type of services to run.  Be careful if you update in both directions because </w:t>
             </w:r>
-            <w:proofErr w:type="gramStart"/>
+            <w:proofErr w:type="spellStart"/>
             <w:r>
               <w:t>which ever</w:t>
             </w:r>
-            <w:proofErr w:type="gramEnd"/>
+            <w:proofErr w:type="spellEnd"/>
             <w:r>
               <w:t xml:space="preserve"> system runs the update first will overwrite the updates of the other system.</w:t>
             </w:r>
@@ -5538,15 +5484,7 @@
           </w:tcPr>
           <w:p>
             <w:r>
-              <w:t xml:space="preserve">Determines what </w:t>
-            </w:r>
-            <w:proofErr w:type="gramStart"/>
-            <w:r>
-              <w:t>type of messages are</w:t>
-            </w:r>
-            <w:proofErr w:type="gramEnd"/>
-            <w:r>
-              <w:t xml:space="preserve"> written to the log file.  </w:t>
+              <w:t>Determines what type of messages are written to the log file.  </w:t>
             </w:r>
             <w:r>
               <w:rPr>
@@ -5555,15 +5493,7 @@
               <w:br/>
             </w:r>
             <w:r>
-              <w:t>Highest level is '</w:t>
-            </w:r>
-            <w:proofErr w:type="gramStart"/>
-            <w:r>
-              <w:t>Debug</w:t>
-            </w:r>
-            <w:proofErr w:type="gramEnd"/>
-            <w:r>
-              <w:t>' where all messages are displayed. Default log level is 'Info'. </w:t>
+              <w:t>Highest level is 'Debug' where all messages are displayed. Default log level is 'Info'. </w:t>
             </w:r>
           </w:p>
         </w:tc>
@@ -5669,7 +5599,7 @@
         <w:t> </w:t>
       </w:r>
     </w:p>
-    <w:bookmarkEnd w:id="13"/>
+    <w:bookmarkEnd w:id="12"/>
     <w:p>
       <w:pPr>
         <w:rPr>
@@ -5709,8 +5639,8 @@
         <w:pStyle w:val="Heading4"/>
         <w:spacing w:before="2" w:after="120"/>
       </w:pPr>
-      <w:bookmarkStart w:id="14" w:name="ClearQuest-FieldMapping"/>
-      <w:bookmarkEnd w:id="14"/>
+      <w:bookmarkStart w:id="13" w:name="ClearQuest-FieldMapping"/>
+      <w:bookmarkEnd w:id="13"/>
       <w:r>
         <w:t>Field Mapping</w:t>
       </w:r>
@@ -5720,15 +5650,15 @@
         <w:t>The field mapping section is located between the &lt;Connector&gt; tags in the configuration file and defines what fields map between the two systems.</w:t>
       </w:r>
       <w:r>
-        <w:t xml:space="preserve">  In addition to mapping each </w:t>
+        <w:t xml:space="preserve">  In addition to mapping each Rally field name to an output field name, it's possible to ask for </w:t>
       </w:r>
       <w:proofErr w:type="gramStart"/>
       <w:r>
-        <w:t>Rally</w:t>
+        <w:t>all of</w:t>
       </w:r>
       <w:proofErr w:type="gramEnd"/>
       <w:r>
-        <w:t xml:space="preserve"> field name to an output field name, it's possible to ask for all of the Rally fields by adding the attribute "</w:t>
+        <w:t xml:space="preserve"> the Rally fields by adding the attribute "</w:t>
       </w:r>
       <w:proofErr w:type="spellStart"/>
       <w:r>
@@ -5755,15 +5685,7 @@
         <w:t>'Title'</w:t>
       </w:r>
       <w:r>
-        <w:t xml:space="preserve"> in the other system.  On </w:t>
-      </w:r>
-      <w:proofErr w:type="gramStart"/>
-      <w:r>
-        <w:t>a create</w:t>
-      </w:r>
-      <w:proofErr w:type="gramEnd"/>
-      <w:r>
-        <w:t xml:space="preserve"> and/or update, the connector will only update the Name field in Rally and the </w:t>
+        <w:t xml:space="preserve"> in the other system.  On a create and/or update, the connector will only update the Name field in Rally and the </w:t>
       </w:r>
       <w:r>
         <w:t>Title</w:t>
@@ -5885,7 +5807,15 @@
     </w:p>
     <w:p>
       <w:r>
-        <w:t>When you setup your mapping between the two systems, </w:t>
+        <w:t xml:space="preserve">When </w:t>
+      </w:r>
+      <w:proofErr w:type="gramStart"/>
+      <w:r>
+        <w:t>you</w:t>
+      </w:r>
+      <w:proofErr w:type="gramEnd"/>
+      <w:r>
+        <w:t xml:space="preserve"> setup your mapping between the two systems, </w:t>
       </w:r>
       <w:r>
         <w:rPr>
@@ -5900,7 +5830,15 @@
     </w:p>
     <w:p>
       <w:r>
-        <w:t>Otherwise, you might experience situations where information is not created/updated between the two systems and you will see an error in the log file.  For example, the connector will post an error for a particular work item if you try to post a string to a custom field of type 'integer' in Rally.</w:t>
+        <w:t xml:space="preserve">Otherwise, you might experience situations where information is not created/updated between the two systems and you will see an error in the log file.  For example, the connector will post an error for a </w:t>
+      </w:r>
+      <w:proofErr w:type="gramStart"/>
+      <w:r>
+        <w:t>particular work</w:t>
+      </w:r>
+      <w:proofErr w:type="gramEnd"/>
+      <w:r>
+        <w:t xml:space="preserve"> item if you try to post a string to a custom field of type 'integer' in Rally.</w:t>
       </w:r>
     </w:p>
     <w:p>
@@ -5911,7 +5849,15 @@
         <w:t>apping to Rally Name &gt;&gt; Title</w:t>
       </w:r>
       <w:r>
-        <w:t xml:space="preserve">, Rally Description &gt;&gt; Description, Rally Priority &gt;&gt; </w:t>
+        <w:t xml:space="preserve">, Rally Description &gt;&gt; </w:t>
+      </w:r>
+      <w:proofErr w:type="spellStart"/>
+      <w:r>
+        <w:t>Description</w:t>
+      </w:r>
+      <w:proofErr w:type="spellEnd"/>
+      <w:r>
+        <w:t xml:space="preserve">, Rally Priority &gt;&gt; </w:t>
       </w:r>
       <w:r>
         <w:t>Importance</w:t>
@@ -6289,7 +6235,15 @@
       </w:r>
       <w:proofErr w:type="spellEnd"/>
       <w:r>
-        <w:t xml:space="preserve"> is selected or not.</w:t>
+        <w:t xml:space="preserve"> </w:t>
+      </w:r>
+      <w:proofErr w:type="gramStart"/>
+      <w:r>
+        <w:t>is</w:t>
+      </w:r>
+      <w:proofErr w:type="gramEnd"/>
+      <w:r>
+        <w:t xml:space="preserve"> selected or not.</w:t>
       </w:r>
     </w:p>
     <w:p/>
@@ -6308,8 +6262,8 @@
         <w:pStyle w:val="Heading4"/>
         <w:spacing w:before="2" w:after="120"/>
       </w:pPr>
-      <w:bookmarkStart w:id="15" w:name="ClearQuest-MappingDropdownValues%28Optio"/>
-      <w:bookmarkEnd w:id="15"/>
+      <w:bookmarkStart w:id="14" w:name="ClearQuest-MappingDropdownValues%28Optio"/>
+      <w:bookmarkEnd w:id="14"/>
       <w:r>
         <w:t>Mapping Drop-down Values (Optional)</w:t>
       </w:r>
@@ -6632,8 +6586,8 @@
         <w:pStyle w:val="Heading4"/>
         <w:spacing w:before="2" w:after="120"/>
       </w:pPr>
-      <w:bookmarkStart w:id="16" w:name="ClearQuest-MappingUsers%28Optional%29"/>
-      <w:bookmarkEnd w:id="16"/>
+      <w:bookmarkStart w:id="15" w:name="ClearQuest-MappingUsers%28Optional%29"/>
+      <w:bookmarkEnd w:id="15"/>
       <w:r>
         <w:t>Mapping Users (Optional)</w:t>
       </w:r>
@@ -6840,15 +6794,7 @@
       </w:r>
       <w:proofErr w:type="spellEnd"/>
       <w:r>
-        <w:t xml:space="preserve">&gt; is the name of the field in the other system and the &lt;Domain&gt; determines the expected domain for usernames in Rally.  </w:t>
-      </w:r>
-      <w:proofErr w:type="gramStart"/>
-      <w:r>
-        <w:t>e</w:t>
-      </w:r>
-      <w:proofErr w:type="gramEnd"/>
-      <w:r>
-        <w:t>.g. john in other system maps to john@company.com in Rally </w:t>
+        <w:t>&gt; is the name of the field in the other system and the &lt;Domain&gt; determines the expected domain for usernames in Rally.  e.g. john in other system maps to john@company.com in Rally </w:t>
       </w:r>
     </w:p>
     <w:p>
@@ -6952,15 +6898,7 @@
     </w:p>
     <w:p>
       <w:r>
-        <w:t xml:space="preserve">Then the connector would map </w:t>
-      </w:r>
-      <w:proofErr w:type="gramStart"/>
-      <w:r>
-        <w:t>an 'Owner'</w:t>
-      </w:r>
-      <w:proofErr w:type="gramEnd"/>
-      <w:r>
-        <w:t xml:space="preserve"> value of 'john' to a Rally 'Owner' value of 'john@company.com'. </w:t>
+        <w:t>Then the connector would map an 'Owner' value of 'john' to a Rally 'Owner' value of 'john@company.com'. </w:t>
       </w:r>
     </w:p>
     <w:p>
@@ -7022,8 +6960,8 @@
         <w:pStyle w:val="Heading4"/>
         <w:spacing w:before="2" w:after="120"/>
       </w:pPr>
-      <w:bookmarkStart w:id="17" w:name="ClearQuest-MappingProjectFields%28Option"/>
-      <w:bookmarkEnd w:id="17"/>
+      <w:bookmarkStart w:id="16" w:name="ClearQuest-MappingProjectFields%28Option"/>
+      <w:bookmarkEnd w:id="16"/>
       <w:r>
         <w:t>Mapping Project Fields (Optional)</w:t>
       </w:r>
@@ -7055,8 +6993,8 @@
         <w:pStyle w:val="Heading3"/>
         <w:spacing w:before="120" w:after="120"/>
       </w:pPr>
-      <w:bookmarkStart w:id="18" w:name="ClearQuest-4.1.4RuntheConnector"/>
-      <w:bookmarkEnd w:id="18"/>
+      <w:bookmarkStart w:id="17" w:name="ClearQuest-4.1.4RuntheConnector"/>
+      <w:bookmarkEnd w:id="17"/>
       <w:r>
         <w:t>Run the Connector</w:t>
       </w:r>
@@ -7085,173 +7023,181 @@
       <w:pPr>
         <w:pStyle w:val="Code"/>
       </w:pPr>
+      <w:r>
+        <w:t>ruby rall</w:t>
+      </w:r>
+      <w:r>
+        <w:t>y2_</w:t>
+      </w:r>
+      <w:r>
+        <w:t>xml</w:t>
+      </w:r>
+      <w:r>
+        <w:t>_connector</w:t>
+      </w:r>
+      <w:r>
+        <w:t>.rb</w:t>
+      </w:r>
+      <w:r>
+        <w:t xml:space="preserve"> </w:t>
+      </w:r>
+      <w:r>
+        <w:t>example</w:t>
+      </w:r>
+      <w:r>
+        <w:t>.xml</w:t>
+      </w:r>
+      <w:r>
+        <w:t xml:space="preserve"> -1</w:t>
+      </w:r>
+    </w:p>
+    <w:p>
+      <w:pPr>
+        <w:spacing w:after="0" w:line="260" w:lineRule="atLeast"/>
+        <w:rPr>
+          <w:rFonts w:cs="Times New Roman"/>
+          <w:color w:val="000000"/>
+          <w:szCs w:val="20"/>
+        </w:rPr>
+      </w:pPr>
+    </w:p>
+    <w:p>
+      <w:r>
+        <w:t xml:space="preserve">to start the </w:t>
+      </w:r>
+      <w:r>
+        <w:t>application</w:t>
+      </w:r>
+      <w:r>
+        <w:t>.</w:t>
+      </w:r>
+      <w:r>
+        <w:t xml:space="preserve">  (The -1 will cause it to run once and end.  Otherwise it will repeat its check every 15 minutes (or some other value if you put it in there.  See the Multiple Configuration Files section below.)</w:t>
+      </w:r>
+    </w:p>
+    <w:p>
+      <w:r>
+        <w:t xml:space="preserve">If using Windows:  </w:t>
+      </w:r>
+      <w:r>
+        <w:t xml:space="preserve">Double-click on WinTail.exe to run </w:t>
+      </w:r>
+      <w:proofErr w:type="spellStart"/>
+      <w:r>
+        <w:t>WinTail</w:t>
+      </w:r>
+      <w:proofErr w:type="spellEnd"/>
+      <w:r>
+        <w:t xml:space="preserve">.  In </w:t>
+      </w:r>
+      <w:proofErr w:type="spellStart"/>
+      <w:r>
+        <w:t>WinTail</w:t>
+      </w:r>
+      <w:proofErr w:type="spellEnd"/>
+      <w:r>
+        <w:t>, open the file rallylog.log to watch the log messages generated by the connector.  This is an easy way to confirm that the connector is working properly, or to discover any errors.</w:t>
+      </w:r>
+    </w:p>
+    <w:p>
+      <w:r>
+        <w:t>To stop the service, use Control-C in the command shell.</w:t>
+      </w:r>
+    </w:p>
+    <w:p>
+      <w:pPr>
+        <w:spacing w:after="0" w:line="260" w:lineRule="atLeast"/>
+        <w:rPr>
+          <w:rFonts w:cs="Times New Roman"/>
+          <w:color w:val="000000"/>
+          <w:szCs w:val="20"/>
+        </w:rPr>
+      </w:pPr>
+      <w:r>
+        <w:rPr>
+          <w:rFonts w:cs="Times New Roman"/>
+          <w:color w:val="000000"/>
+          <w:szCs w:val="20"/>
+        </w:rPr>
+        <w:t>Note</w:t>
+      </w:r>
+      <w:r>
+        <w:rPr>
+          <w:rFonts w:cs="Times New Roman"/>
+          <w:color w:val="000000"/>
+          <w:szCs w:val="20"/>
+        </w:rPr>
+        <w:t xml:space="preserve"> for Windows Users</w:t>
+      </w:r>
+      <w:r>
+        <w:rPr>
+          <w:rFonts w:cs="Times New Roman"/>
+          <w:color w:val="000000"/>
+          <w:szCs w:val="20"/>
+        </w:rPr>
+        <w:t xml:space="preserve">:  This software uses your Windows login credentials (not anything you put in the configuration file), so ensure that you are logged in as someone who has the right to </w:t>
+      </w:r>
+      <w:r>
+        <w:rPr>
+          <w:rFonts w:cs="Times New Roman"/>
+          <w:color w:val="000000"/>
+          <w:szCs w:val="20"/>
+        </w:rPr>
+        <w:t>modify the files</w:t>
+      </w:r>
+      <w:r>
+        <w:rPr>
+          <w:rFonts w:cs="Times New Roman"/>
+          <w:color w:val="000000"/>
+          <w:szCs w:val="20"/>
+        </w:rPr>
+        <w:t xml:space="preserve">.  If you use the above method to cycle, then the system will have to remain logged in.  We recommend creating a Windows Task for scheduling this work. </w:t>
+      </w:r>
+    </w:p>
+    <w:p>
+      <w:pPr>
+        <w:spacing w:after="0" w:line="260" w:lineRule="atLeast"/>
+        <w:rPr>
+          <w:rFonts w:cs="Times New Roman"/>
+          <w:color w:val="000000"/>
+          <w:szCs w:val="20"/>
+        </w:rPr>
+      </w:pPr>
+    </w:p>
+    <w:p>
+      <w:pPr>
+        <w:spacing w:after="0" w:line="260" w:lineRule="atLeast"/>
+        <w:rPr>
+          <w:rFonts w:cs="Times New Roman"/>
+          <w:color w:val="000000"/>
+          <w:szCs w:val="20"/>
+        </w:rPr>
+      </w:pPr>
+      <w:r>
+        <w:rPr>
+          <w:rFonts w:cs="Times New Roman"/>
+          <w:color w:val="000000"/>
+          <w:szCs w:val="20"/>
+        </w:rPr>
+        <w:t>The script will create a timestamp file to identify the proper start point for the next run.  This file will be named by inserting the word "time" into the configuration file name.  In the example above, we would generate a time file that is named "r2x_</w:t>
+      </w:r>
       <w:proofErr w:type="gramStart"/>
       <w:r>
-        <w:t>ruby</w:t>
+        <w:rPr>
+          <w:rFonts w:cs="Times New Roman"/>
+          <w:color w:val="000000"/>
+          <w:szCs w:val="20"/>
+        </w:rPr>
+        <w:t>configtime.file</w:t>
       </w:r>
       <w:proofErr w:type="gramEnd"/>
       <w:r>
-        <w:t xml:space="preserve"> rall</w:t>
-      </w:r>
-      <w:r>
-        <w:t>y2_</w:t>
-      </w:r>
-      <w:r>
-        <w:t>xml</w:t>
-      </w:r>
-      <w:r>
-        <w:t>_connector</w:t>
-      </w:r>
-      <w:r>
-        <w:t>.rb</w:t>
-      </w:r>
-      <w:r>
-        <w:t xml:space="preserve"> </w:t>
-      </w:r>
-      <w:r>
-        <w:t>example</w:t>
-      </w:r>
-      <w:r>
-        <w:t>.xml</w:t>
-      </w:r>
-      <w:r>
-        <w:t xml:space="preserve"> -1</w:t>
-      </w:r>
-    </w:p>
-    <w:p>
-      <w:pPr>
-        <w:spacing w:after="0" w:line="260" w:lineRule="atLeast"/>
         <w:rPr>
           <w:rFonts w:cs="Times New Roman"/>
           <w:color w:val="000000"/>
           <w:szCs w:val="20"/>
         </w:rPr>
-      </w:pPr>
-    </w:p>
-    <w:p>
-      <w:proofErr w:type="gramStart"/>
-      <w:r>
-        <w:t>to</w:t>
-      </w:r>
-      <w:proofErr w:type="gramEnd"/>
-      <w:r>
-        <w:t xml:space="preserve"> start the </w:t>
-      </w:r>
-      <w:r>
-        <w:t>application</w:t>
-      </w:r>
-      <w:r>
-        <w:t>.</w:t>
-      </w:r>
-      <w:r>
-        <w:t xml:space="preserve">  (The -1 will cause it to run once and end.  Otherwise it will repeat its check every 15 minutes (or some other value if you put it in there.  See the Multiple Configuration Files section below.)</w:t>
-      </w:r>
-    </w:p>
-    <w:p>
-      <w:r>
-        <w:t xml:space="preserve">If using Windows:  </w:t>
-      </w:r>
-      <w:r>
-        <w:t xml:space="preserve">Double-click on WinTail.exe to run </w:t>
-      </w:r>
-      <w:proofErr w:type="spellStart"/>
-      <w:r>
-        <w:t>WinTail</w:t>
-      </w:r>
-      <w:proofErr w:type="spellEnd"/>
-      <w:r>
-        <w:t xml:space="preserve">.  In </w:t>
-      </w:r>
-      <w:proofErr w:type="spellStart"/>
-      <w:r>
-        <w:t>WinTail</w:t>
-      </w:r>
-      <w:proofErr w:type="spellEnd"/>
-      <w:r>
-        <w:t>, open the file rallylog.log to watch the log messages generated by the connector.  This is an easy way to confirm that the connector is working properly, or to discover any errors.</w:t>
-      </w:r>
-    </w:p>
-    <w:p>
-      <w:r>
-        <w:t>To stop the service, use Control-C in the command shell.</w:t>
-      </w:r>
-    </w:p>
-    <w:p>
-      <w:pPr>
-        <w:spacing w:after="0" w:line="260" w:lineRule="atLeast"/>
-        <w:rPr>
-          <w:rFonts w:cs="Times New Roman"/>
-          <w:color w:val="000000"/>
-          <w:szCs w:val="20"/>
-        </w:rPr>
-      </w:pPr>
-      <w:r>
-        <w:rPr>
-          <w:rFonts w:cs="Times New Roman"/>
-          <w:color w:val="000000"/>
-          <w:szCs w:val="20"/>
-        </w:rPr>
-        <w:t>Note</w:t>
-      </w:r>
-      <w:r>
-        <w:rPr>
-          <w:rFonts w:cs="Times New Roman"/>
-          <w:color w:val="000000"/>
-          <w:szCs w:val="20"/>
-        </w:rPr>
-        <w:t xml:space="preserve"> for Windows Users</w:t>
-      </w:r>
-      <w:r>
-        <w:rPr>
-          <w:rFonts w:cs="Times New Roman"/>
-          <w:color w:val="000000"/>
-          <w:szCs w:val="20"/>
-        </w:rPr>
-        <w:t xml:space="preserve">:  This software uses your Windows login credentials (not anything you put in the configuration file), so ensure that you are logged in as someone who has the right to </w:t>
-      </w:r>
-      <w:r>
-        <w:rPr>
-          <w:rFonts w:cs="Times New Roman"/>
-          <w:color w:val="000000"/>
-          <w:szCs w:val="20"/>
-        </w:rPr>
-        <w:t>modify the files</w:t>
-      </w:r>
-      <w:r>
-        <w:rPr>
-          <w:rFonts w:cs="Times New Roman"/>
-          <w:color w:val="000000"/>
-          <w:szCs w:val="20"/>
-        </w:rPr>
-        <w:t xml:space="preserve">.  If you use the above method to cycle, then the system will have to remain logged in.  We recommend creating a Windows Task for scheduling this work. </w:t>
-      </w:r>
-    </w:p>
-    <w:p>
-      <w:pPr>
-        <w:spacing w:after="0" w:line="260" w:lineRule="atLeast"/>
-        <w:rPr>
-          <w:rFonts w:cs="Times New Roman"/>
-          <w:color w:val="000000"/>
-          <w:szCs w:val="20"/>
-        </w:rPr>
-      </w:pPr>
-    </w:p>
-    <w:p>
-      <w:pPr>
-        <w:spacing w:after="0" w:line="260" w:lineRule="atLeast"/>
-        <w:rPr>
-          <w:rFonts w:cs="Times New Roman"/>
-          <w:color w:val="000000"/>
-          <w:szCs w:val="20"/>
-        </w:rPr>
-      </w:pPr>
-      <w:r>
-        <w:rPr>
-          <w:rFonts w:cs="Times New Roman"/>
-          <w:color w:val="000000"/>
-          <w:szCs w:val="20"/>
-        </w:rPr>
-        <w:t>The script will create a timestamp file to identify the proper start point for the next run.  This file will be named by inserting the word "time" into the configuration file name.  In the example above, we would generate a time file that is named "r2x_configtime.file."</w:t>
+        <w:t>."</w:t>
       </w:r>
     </w:p>
     <w:p/>
@@ -7260,184 +7206,134 @@
         <w:pStyle w:val="Heading4"/>
         <w:spacing w:before="2" w:after="120"/>
       </w:pPr>
-      <w:bookmarkStart w:id="19" w:name="ClearQuest-MultipleConfigurationFiles"/>
+      <w:bookmarkStart w:id="18" w:name="ClearQuest-MultipleConfigurationFiles"/>
+      <w:bookmarkEnd w:id="18"/>
+      <w:r>
+        <w:t>Multiple Configuration Files</w:t>
+      </w:r>
+    </w:p>
+    <w:p>
+      <w:r>
+        <w:t>For users who want to map to more than one workspace in Rally, need to map multiple artifact types and/or need to map to multiple</w:t>
+      </w:r>
+      <w:r>
+        <w:t xml:space="preserve"> targets</w:t>
+      </w:r>
+      <w:r>
+        <w:t>, setting up multiple configuration files may make sense. Rally recommends naming the configuration files using descriptive names for easier troubleshooting.</w:t>
+      </w:r>
+    </w:p>
+    <w:p>
+      <w:r>
+        <w:t xml:space="preserve">To run multiple instances of the connector for different configuration files, pass in the list of </w:t>
+      </w:r>
+      <w:proofErr w:type="spellStart"/>
+      <w:r>
+        <w:t>config</w:t>
+      </w:r>
+      <w:proofErr w:type="spellEnd"/>
+      <w:r>
+        <w:t xml:space="preserve"> f</w:t>
+      </w:r>
+      <w:r>
+        <w:t>i</w:t>
+      </w:r>
+      <w:r>
+        <w:t>les as arguments to the rally2_</w:t>
+      </w:r>
+      <w:r>
+        <w:t>xml</w:t>
+      </w:r>
+      <w:r>
+        <w:t>_connector.rb script.</w:t>
+      </w:r>
+    </w:p>
+    <w:p>
+      <w:pPr>
+        <w:pStyle w:val="Code"/>
+      </w:pPr>
+      <w:r>
+        <w:t>ruby rally2_</w:t>
+      </w:r>
+      <w:r>
+        <w:t>xml</w:t>
+      </w:r>
+      <w:r>
+        <w:t>_connector.rb config_workspaceA.xml config_workspaceB.xml</w:t>
+      </w:r>
+    </w:p>
+    <w:p/>
+    <w:p>
+      <w:r>
+        <w:t>The connector will process the configuration files based on the command line argument ord</w:t>
+      </w:r>
+      <w:r>
+        <w:t>er, and processes one file at a</w:t>
+      </w:r>
+      <w:r>
+        <w:t xml:space="preserve"> time.</w:t>
+      </w:r>
+    </w:p>
+    <w:p>
+      <w:r>
+        <w:t>Once it processes every configuration file, the connector will sleep based on the sleep value. The default is 15 minutes. To change the sleep value between runs, set this value (in minutes) as the last command line argument.</w:t>
+      </w:r>
+    </w:p>
+    <w:p>
+      <w:pPr>
+        <w:pStyle w:val="Code"/>
+      </w:pPr>
+      <w:r>
+        <w:t>ruby rally2_</w:t>
+      </w:r>
+      <w:r>
+        <w:t>xml</w:t>
+      </w:r>
+      <w:r>
+        <w:t>_connector.rb config_workspaceA.xml config_workspaceB.xml </w:t>
+      </w:r>
+      <w:r>
+        <w:t>25</w:t>
+      </w:r>
+    </w:p>
+    <w:p>
+      <w:pPr>
+        <w:spacing w:after="0" w:line="260" w:lineRule="atLeast"/>
+        <w:rPr>
+          <w:rFonts w:cs="Times New Roman"/>
+          <w:color w:val="000000"/>
+          <w:szCs w:val="20"/>
+        </w:rPr>
+      </w:pPr>
+      <w:r>
+        <w:rPr>
+          <w:rFonts w:cs="Times New Roman"/>
+          <w:color w:val="000000"/>
+          <w:szCs w:val="20"/>
+        </w:rPr>
+        <w:t>*We recommend a sleep value of 10 minutes or greater and do not recommend anything less than that time interval.</w:t>
+      </w:r>
+    </w:p>
+    <w:p>
+      <w:pPr>
+        <w:spacing w:after="0" w:line="260" w:lineRule="atLeast"/>
+        <w:rPr>
+          <w:rFonts w:cs="Times New Roman"/>
+          <w:color w:val="000000"/>
+          <w:szCs w:val="20"/>
+        </w:rPr>
+      </w:pPr>
+    </w:p>
+    <w:p>
+      <w:pPr>
+        <w:rPr>
+          <w:rFonts w:cs="Times New Roman"/>
+          <w:color w:val="000000"/>
+          <w:szCs w:val="20"/>
+        </w:rPr>
+      </w:pPr>
+      <w:bookmarkStart w:id="19" w:name="_GoBack"/>
       <w:bookmarkEnd w:id="19"/>
-      <w:r>
-        <w:t>Multiple Configuration Files</w:t>
-      </w:r>
-    </w:p>
-    <w:p>
-      <w:r>
-        <w:t>For users who want to map to more than one workspace in Rally, need to map multiple artifact types and/or need to map to multiple</w:t>
-      </w:r>
-      <w:r>
-        <w:t xml:space="preserve"> targets</w:t>
-      </w:r>
-      <w:r>
-        <w:t xml:space="preserve">, setting up multiple configuration files may make sense. Rally recommends naming the configuration </w:t>
-      </w:r>
-      <w:proofErr w:type="gramStart"/>
-      <w:r>
-        <w:t>files</w:t>
-      </w:r>
-      <w:proofErr w:type="gramEnd"/>
-      <w:r>
-        <w:t xml:space="preserve"> using descriptive names for easier troubleshooting.</w:t>
-      </w:r>
-    </w:p>
-    <w:p>
-      <w:r>
-        <w:t xml:space="preserve">To run multiple instances of the connector for different configuration files, pass in the list of </w:t>
-      </w:r>
-      <w:proofErr w:type="spellStart"/>
-      <w:r>
-        <w:t>config</w:t>
-      </w:r>
-      <w:proofErr w:type="spellEnd"/>
-      <w:r>
-        <w:t xml:space="preserve"> f</w:t>
-      </w:r>
-      <w:r>
-        <w:t>i</w:t>
-      </w:r>
-      <w:r>
-        <w:t>les as arguments to the rally2_</w:t>
-      </w:r>
-      <w:r>
-        <w:t>xml</w:t>
-      </w:r>
-      <w:r>
-        <w:t>_connector.rb script.</w:t>
-      </w:r>
-    </w:p>
-    <w:p>
-      <w:pPr>
-        <w:pStyle w:val="Code"/>
-      </w:pPr>
-      <w:proofErr w:type="gramStart"/>
-      <w:r>
-        <w:t>ruby</w:t>
-      </w:r>
-      <w:proofErr w:type="gramEnd"/>
-      <w:r>
-        <w:t xml:space="preserve"> rally2_</w:t>
-      </w:r>
-      <w:r>
-        <w:t>xml</w:t>
-      </w:r>
-      <w:r>
-        <w:t>_connector.rb config_workspaceA.xml config_workspaceB.xml</w:t>
-      </w:r>
-    </w:p>
-    <w:p/>
-    <w:p>
-      <w:r>
-        <w:t>The connector will process the configuration files based on the command line argument ord</w:t>
-      </w:r>
-      <w:r>
-        <w:t>er, and processes one file at a</w:t>
-      </w:r>
-      <w:r>
-        <w:t xml:space="preserve"> time.</w:t>
-      </w:r>
-    </w:p>
-    <w:p>
-      <w:r>
-        <w:t>Once it processes every configuration file, the connector will sleep based on the sleep value. The default is 15 minutes. To change the sleep value between runs, set this value (in minutes) as the last command line argument.</w:t>
-      </w:r>
-    </w:p>
-    <w:p>
-      <w:pPr>
-        <w:pStyle w:val="Code"/>
-      </w:pPr>
-      <w:proofErr w:type="gramStart"/>
-      <w:r>
-        <w:t>ruby</w:t>
-      </w:r>
-      <w:proofErr w:type="gramEnd"/>
-      <w:r>
-        <w:t xml:space="preserve"> rally2_</w:t>
-      </w:r>
-      <w:r>
-        <w:t>xml</w:t>
-      </w:r>
-      <w:r>
-        <w:t>_connector.rb config_workspaceA.xml config_workspaceB.xml </w:t>
-      </w:r>
-      <w:r>
-        <w:t>25</w:t>
-      </w:r>
-    </w:p>
-    <w:p>
-      <w:pPr>
-        <w:spacing w:after="0" w:line="260" w:lineRule="atLeast"/>
-        <w:rPr>
-          <w:rFonts w:cs="Times New Roman"/>
-          <w:color w:val="000000"/>
-          <w:szCs w:val="20"/>
-        </w:rPr>
-      </w:pPr>
-      <w:r>
-        <w:rPr>
-          <w:rFonts w:cs="Times New Roman"/>
-          <w:color w:val="000000"/>
-          <w:szCs w:val="20"/>
-        </w:rPr>
-        <w:t>*We recommend a sleep value of 10 minutes or greater and do not recommend anything less than that time interval.</w:t>
-      </w:r>
-    </w:p>
-    <w:p>
-      <w:pPr>
-        <w:spacing w:after="0" w:line="260" w:lineRule="atLeast"/>
-        <w:rPr>
-          <w:rFonts w:cs="Times New Roman"/>
-          <w:color w:val="000000"/>
-          <w:szCs w:val="20"/>
-        </w:rPr>
-      </w:pPr>
-    </w:p>
-    <w:p>
-      <w:pPr>
-        <w:pStyle w:val="Heading4"/>
-        <w:spacing w:before="2" w:after="120"/>
-      </w:pPr>
-      <w:r>
-        <w:t>First Run Starting From Scratch</w:t>
-      </w:r>
-    </w:p>
-    <w:p>
-      <w:r>
-        <w:t xml:space="preserve">By default, if there is not an existing time file (that is, the script has not yet been run successfully), the script will start its search from five minutes before its execution.  This only applies to the very first run, and the purpose is to prevent the unexpected copying of all the data ever collected in the tool.  After a successful run, the time file now has the current time and the next run will search from that point.  One easy way to force the script to grab earlier data is to modify the time file by hand. </w:t>
-      </w:r>
-    </w:p>
-    <w:p>
-      <w:pPr>
-        <w:rPr>
-          <w:rFonts w:cs="Times New Roman"/>
-          <w:color w:val="000000"/>
-          <w:szCs w:val="20"/>
-        </w:rPr>
-      </w:pPr>
-      <w:r>
-        <w:t>It is also possible to execute the script with a switch to force this behavior: Use either -s or -scratch to indicate that the script should start from scratch and gather all the data.</w:t>
-      </w:r>
-    </w:p>
-    <w:p>
-      <w:pPr>
-        <w:rPr>
-          <w:rFonts w:cs="Times New Roman"/>
-          <w:color w:val="000000"/>
-          <w:szCs w:val="20"/>
-        </w:rPr>
-      </w:pPr>
-      <w:r>
-        <w:rPr>
-          <w:rFonts w:cs="Times New Roman"/>
-          <w:color w:val="000000"/>
-          <w:szCs w:val="20"/>
-        </w:rPr>
-        <w:t xml:space="preserve"> </w:t>
-      </w:r>
     </w:p>
     <w:p>
       <w:pPr>
@@ -7558,7 +7454,27 @@
         <w:rPr>
           <w:i/>
         </w:rPr>
-        <w:t>When the Defect is created in Rally and then pushed into the delivery XML file, it does not yet know what the other system's identifier will be, so the script pushes "waiting XML" into the external identifier field in Rally.  The other system will need to tell Rally what its ID is.</w:t>
+        <w:t xml:space="preserve">When the Defect is created in Rally and then pushed into the delivery XML file, it does not yet know what the other system's identifier will be, so the script pushes </w:t>
+      </w:r>
+      <w:r>
+        <w:rPr>
+          <w:i/>
+        </w:rPr>
+        <w:t xml:space="preserve">the item's Rally </w:t>
+      </w:r>
+      <w:proofErr w:type="spellStart"/>
+      <w:r>
+        <w:rPr>
+          <w:i/>
+        </w:rPr>
+        <w:t>ObjectID</w:t>
+      </w:r>
+      <w:proofErr w:type="spellEnd"/>
+      <w:r>
+        <w:rPr>
+          <w:i/>
+        </w:rPr>
+        <w:t xml:space="preserve"> into the external identifier field in Rally.  The other system will need to tell Rally what its ID is.</w:t>
       </w:r>
     </w:p>
     <w:p>
@@ -7611,7 +7527,7 @@
 </file>
 
 <file path=word/numbering.xml><?xml version="1.0" encoding="utf-8"?>
-<w:numbering xmlns:wpc="http://schemas.microsoft.com/office/word/2010/wordprocessingCanvas" xmlns:mo="http://schemas.microsoft.com/office/mac/office/2008/main" xmlns:mc="http://schemas.openxmlformats.org/markup-compatibility/2006" xmlns:mv="urn:schemas-microsoft-com:mac:vml" xmlns:o="urn:schemas-microsoft-com:office:office" xmlns:r="http://schemas.openxmlformats.org/officeDocument/2006/relationships" xmlns:m="http://schemas.openxmlformats.org/officeDocument/2006/math" xmlns:v="urn:schemas-microsoft-com:vml" xmlns:wp14="http://schemas.microsoft.com/office/word/2010/wordprocessingDrawing" xmlns:wp="http://schemas.openxmlformats.org/drawingml/2006/wordprocessingDrawing" xmlns:w10="urn:schemas-microsoft-com:office:word" xmlns:w="http://schemas.openxmlformats.org/wordprocessingml/2006/main" xmlns:w14="http://schemas.microsoft.com/office/word/2010/wordml" xmlns:wpg="http://schemas.microsoft.com/office/word/2010/wordprocessingGroup" xmlns:wpi="http://schemas.microsoft.com/office/word/2010/wordprocessingInk" xmlns:wne="http://schemas.microsoft.com/office/word/2006/wordml" xmlns:wps="http://schemas.microsoft.com/office/word/2010/wordprocessingShape" mc:Ignorable="w14 wp14">
+<w:numbering xmlns:wpc="http://schemas.microsoft.com/office/word/2010/wordprocessingCanvas" xmlns:mo="http://schemas.microsoft.com/office/mac/office/2008/main" xmlns:mc="http://schemas.openxmlformats.org/markup-compatibility/2006" xmlns:mv="urn:schemas-microsoft-com:mac:vml" xmlns:o="urn:schemas-microsoft-com:office:office" xmlns:r="http://schemas.openxmlformats.org/officeDocument/2006/relationships" xmlns:m="http://schemas.openxmlformats.org/officeDocument/2006/math" xmlns:v="urn:schemas-microsoft-com:vml" xmlns:wp14="http://schemas.microsoft.com/office/word/2010/wordprocessingDrawing" xmlns:wp="http://schemas.openxmlformats.org/drawingml/2006/wordprocessingDrawing" xmlns:w10="urn:schemas-microsoft-com:office:word" xmlns:w="http://schemas.openxmlformats.org/wordprocessingml/2006/main" xmlns:w14="http://schemas.microsoft.com/office/word/2010/wordml" xmlns:w15="http://schemas.microsoft.com/office/word/2012/wordml" xmlns:wpg="http://schemas.microsoft.com/office/word/2010/wordprocessingGroup" xmlns:wpi="http://schemas.microsoft.com/office/word/2010/wordprocessingInk" xmlns:wne="http://schemas.microsoft.com/office/word/2006/wordml" xmlns:wps="http://schemas.microsoft.com/office/word/2010/wordprocessingShape" mc:Ignorable="w14 w15 wp14">
   <w:abstractNum w:abstractNumId="0">
     <w:nsid w:val="00D46F44"/>
     <w:multiLevelType w:val="hybridMultilevel"/>
@@ -10449,7 +10365,7 @@
 </file>
 
 <file path=word/styles.xml><?xml version="1.0" encoding="utf-8"?>
-<w:styles xmlns:mc="http://schemas.openxmlformats.org/markup-compatibility/2006" xmlns:r="http://schemas.openxmlformats.org/officeDocument/2006/relationships" xmlns:w="http://schemas.openxmlformats.org/wordprocessingml/2006/main" xmlns:w14="http://schemas.microsoft.com/office/word/2010/wordml" mc:Ignorable="w14">
+<w:styles xmlns:mc="http://schemas.openxmlformats.org/markup-compatibility/2006" xmlns:r="http://schemas.openxmlformats.org/officeDocument/2006/relationships" xmlns:w="http://schemas.openxmlformats.org/wordprocessingml/2006/main" xmlns:w14="http://schemas.microsoft.com/office/word/2010/wordml" xmlns:w15="http://schemas.microsoft.com/office/word/2012/wordml" mc:Ignorable="w14 w15">
   <w:docDefaults>
     <w:rPrDefault>
       <w:rPr>
@@ -10465,7 +10381,347 @@
       </w:pPr>
     </w:pPrDefault>
   </w:docDefaults>
-  <w:latentStyles w:defLockedState="0" w:defUIPriority="0" w:defSemiHidden="0" w:defUnhideWhenUsed="0" w:defQFormat="0" w:count="276"/>
+  <w:latentStyles w:defLockedState="0" w:defUIPriority="0" w:defSemiHidden="0" w:defUnhideWhenUsed="0" w:defQFormat="0" w:count="382">
+    <w:lsdException w:name="heading 5" w:semiHidden="1" w:unhideWhenUsed="1"/>
+    <w:lsdException w:name="heading 6" w:semiHidden="1" w:unhideWhenUsed="1"/>
+    <w:lsdException w:name="heading 7" w:semiHidden="1" w:unhideWhenUsed="1"/>
+    <w:lsdException w:name="heading 8" w:semiHidden="1" w:unhideWhenUsed="1"/>
+    <w:lsdException w:name="heading 9" w:semiHidden="1" w:unhideWhenUsed="1"/>
+    <w:lsdException w:name="index 1" w:semiHidden="1" w:unhideWhenUsed="1"/>
+    <w:lsdException w:name="index 2" w:semiHidden="1" w:unhideWhenUsed="1"/>
+    <w:lsdException w:name="index 3" w:semiHidden="1" w:unhideWhenUsed="1"/>
+    <w:lsdException w:name="index 4" w:semiHidden="1" w:unhideWhenUsed="1"/>
+    <w:lsdException w:name="index 5" w:semiHidden="1" w:unhideWhenUsed="1"/>
+    <w:lsdException w:name="index 6" w:semiHidden="1" w:unhideWhenUsed="1"/>
+    <w:lsdException w:name="index 7" w:semiHidden="1" w:unhideWhenUsed="1"/>
+    <w:lsdException w:name="index 8" w:semiHidden="1" w:unhideWhenUsed="1"/>
+    <w:lsdException w:name="index 9" w:semiHidden="1" w:unhideWhenUsed="1"/>
+    <w:lsdException w:name="toc 1" w:semiHidden="1" w:unhideWhenUsed="1"/>
+    <w:lsdException w:name="toc 2" w:semiHidden="1" w:unhideWhenUsed="1"/>
+    <w:lsdException w:name="toc 3" w:semiHidden="1" w:unhideWhenUsed="1"/>
+    <w:lsdException w:name="toc 4" w:semiHidden="1" w:unhideWhenUsed="1"/>
+    <w:lsdException w:name="toc 5" w:semiHidden="1" w:unhideWhenUsed="1"/>
+    <w:lsdException w:name="toc 6" w:semiHidden="1" w:unhideWhenUsed="1"/>
+    <w:lsdException w:name="toc 7" w:semiHidden="1" w:unhideWhenUsed="1"/>
+    <w:lsdException w:name="toc 8" w:semiHidden="1" w:unhideWhenUsed="1"/>
+    <w:lsdException w:name="toc 9" w:semiHidden="1" w:unhideWhenUsed="1"/>
+    <w:lsdException w:name="Normal Indent" w:semiHidden="1" w:unhideWhenUsed="1"/>
+    <w:lsdException w:name="footnote text" w:semiHidden="1" w:unhideWhenUsed="1"/>
+    <w:lsdException w:name="annotation text" w:semiHidden="1" w:unhideWhenUsed="1"/>
+    <w:lsdException w:name="header" w:semiHidden="1" w:unhideWhenUsed="1"/>
+    <w:lsdException w:name="footer" w:semiHidden="1" w:unhideWhenUsed="1"/>
+    <w:lsdException w:name="index heading" w:semiHidden="1" w:unhideWhenUsed="1"/>
+    <w:lsdException w:name="caption" w:semiHidden="1" w:unhideWhenUsed="1"/>
+    <w:lsdException w:name="table of figures" w:semiHidden="1" w:unhideWhenUsed="1"/>
+    <w:lsdException w:name="envelope address" w:semiHidden="1" w:unhideWhenUsed="1"/>
+    <w:lsdException w:name="envelope return" w:semiHidden="1" w:unhideWhenUsed="1"/>
+    <w:lsdException w:name="footnote reference" w:semiHidden="1" w:unhideWhenUsed="1"/>
+    <w:lsdException w:name="annotation reference" w:semiHidden="1" w:unhideWhenUsed="1"/>
+    <w:lsdException w:name="line number" w:semiHidden="1" w:unhideWhenUsed="1"/>
+    <w:lsdException w:name="page number" w:semiHidden="1" w:unhideWhenUsed="1"/>
+    <w:lsdException w:name="endnote reference" w:semiHidden="1" w:unhideWhenUsed="1"/>
+    <w:lsdException w:name="endnote text" w:semiHidden="1" w:unhideWhenUsed="1"/>
+    <w:lsdException w:name="table of authorities" w:semiHidden="1" w:unhideWhenUsed="1"/>
+    <w:lsdException w:name="macro" w:semiHidden="1" w:unhideWhenUsed="1"/>
+    <w:lsdException w:name="toa heading" w:semiHidden="1" w:unhideWhenUsed="1"/>
+    <w:lsdException w:name="List Bullet" w:semiHidden="1" w:unhideWhenUsed="1"/>
+    <w:lsdException w:name="List Number" w:semiHidden="1" w:unhideWhenUsed="1"/>
+    <w:lsdException w:name="List Number 5" w:semiHidden="1" w:unhideWhenUsed="1"/>
+    <w:lsdException w:name="Closing" w:semiHidden="1" w:unhideWhenUsed="1"/>
+    <w:lsdException w:name="Signature" w:semiHidden="1" w:unhideWhenUsed="1"/>
+    <w:lsdException w:name="Default Paragraph Font" w:semiHidden="1" w:unhideWhenUsed="1"/>
+    <w:lsdException w:name="Body Text" w:semiHidden="1" w:unhideWhenUsed="1"/>
+    <w:lsdException w:name="Body Text Indent" w:semiHidden="1" w:unhideWhenUsed="1"/>
+    <w:lsdException w:name="List Continue" w:semiHidden="1" w:unhideWhenUsed="1"/>
+    <w:lsdException w:name="List Continue 2" w:semiHidden="1" w:unhideWhenUsed="1"/>
+    <w:lsdException w:name="List Continue 3" w:semiHidden="1" w:unhideWhenUsed="1"/>
+    <w:lsdException w:name="List Continue 4" w:semiHidden="1" w:unhideWhenUsed="1"/>
+    <w:lsdException w:name="List Continue 5" w:semiHidden="1" w:unhideWhenUsed="1"/>
+    <w:lsdException w:name="Message Header" w:semiHidden="1" w:unhideWhenUsed="1"/>
+    <w:lsdException w:name="Salutation" w:semiHidden="1" w:unhideWhenUsed="1"/>
+    <w:lsdException w:name="Date" w:semiHidden="1" w:unhideWhenUsed="1"/>
+    <w:lsdException w:name="Body Text First Indent" w:semiHidden="1" w:unhideWhenUsed="1"/>
+    <w:lsdException w:name="Body Text First Indent 2" w:semiHidden="1" w:unhideWhenUsed="1"/>
+    <w:lsdException w:name="Note Heading" w:semiHidden="1" w:unhideWhenUsed="1"/>
+    <w:lsdException w:name="Body Text 2" w:semiHidden="1" w:unhideWhenUsed="1"/>
+    <w:lsdException w:name="Hyperlink" w:semiHidden="1" w:unhideWhenUsed="1"/>
+    <w:lsdException w:name="FollowedHyperlink" w:semiHidden="1" w:unhideWhenUsed="1"/>
+    <w:lsdException w:name="Document Map" w:semiHidden="1" w:unhideWhenUsed="1"/>
+    <w:lsdException w:name="Plain Text" w:semiHidden="1" w:unhideWhenUsed="1"/>
+    <w:lsdException w:name="E-mail Signature" w:semiHidden="1" w:unhideWhenUsed="1"/>
+    <w:lsdException w:name="HTML Top of Form" w:semiHidden="1" w:unhideWhenUsed="1"/>
+    <w:lsdException w:name="HTML Bottom of Form" w:semiHidden="1" w:unhideWhenUsed="1"/>
+    <w:lsdException w:name="Normal (Web)" w:semiHidden="1" w:unhideWhenUsed="1"/>
+    <w:lsdException w:name="HTML Acronym" w:semiHidden="1" w:unhideWhenUsed="1"/>
+    <w:lsdException w:name="HTML Address" w:semiHidden="1" w:unhideWhenUsed="1"/>
+    <w:lsdException w:name="HTML Cite" w:semiHidden="1" w:unhideWhenUsed="1"/>
+    <w:lsdException w:name="HTML Code" w:semiHidden="1" w:unhideWhenUsed="1"/>
+    <w:lsdException w:name="HTML Definition" w:semiHidden="1" w:unhideWhenUsed="1"/>
+    <w:lsdException w:name="HTML Keyboard" w:semiHidden="1" w:unhideWhenUsed="1"/>
+    <w:lsdException w:name="HTML Preformatted" w:semiHidden="1" w:unhideWhenUsed="1"/>
+    <w:lsdException w:name="HTML Sample" w:semiHidden="1" w:unhideWhenUsed="1"/>
+    <w:lsdException w:name="HTML Typewriter" w:semiHidden="1" w:unhideWhenUsed="1"/>
+    <w:lsdException w:name="HTML Variable" w:semiHidden="1" w:unhideWhenUsed="1"/>
+    <w:lsdException w:name="Normal Table" w:semiHidden="1" w:unhideWhenUsed="1"/>
+    <w:lsdException w:name="annotation subject" w:semiHidden="1" w:unhideWhenUsed="1"/>
+    <w:lsdException w:name="No List" w:semiHidden="1" w:unhideWhenUsed="1"/>
+    <w:lsdException w:name="Outline List 1" w:semiHidden="1" w:unhideWhenUsed="1"/>
+    <w:lsdException w:name="Outline List 2" w:semiHidden="1" w:unhideWhenUsed="1"/>
+    <w:lsdException w:name="Outline List 3" w:semiHidden="1" w:unhideWhenUsed="1"/>
+    <w:lsdException w:name="Table Simple 1" w:semiHidden="1" w:unhideWhenUsed="1"/>
+    <w:lsdException w:name="Table Simple 2" w:semiHidden="1" w:unhideWhenUsed="1"/>
+    <w:lsdException w:name="Table Simple 3" w:semiHidden="1" w:unhideWhenUsed="1"/>
+    <w:lsdException w:name="Table Classic 1" w:semiHidden="1" w:unhideWhenUsed="1"/>
+    <w:lsdException w:name="Table Classic 2" w:semiHidden="1" w:unhideWhenUsed="1"/>
+    <w:lsdException w:name="Table Classic 3" w:semiHidden="1" w:unhideWhenUsed="1"/>
+    <w:lsdException w:name="Table Classic 4" w:semiHidden="1" w:unhideWhenUsed="1"/>
+    <w:lsdException w:name="Table Colorful 1" w:semiHidden="1" w:unhideWhenUsed="1"/>
+    <w:lsdException w:name="Table Colorful 2" w:semiHidden="1" w:unhideWhenUsed="1"/>
+    <w:lsdException w:name="Table Colorful 3" w:semiHidden="1" w:unhideWhenUsed="1"/>
+    <w:lsdException w:name="Table Columns 1" w:semiHidden="1" w:unhideWhenUsed="1"/>
+    <w:lsdException w:name="Table Columns 2" w:semiHidden="1" w:unhideWhenUsed="1"/>
+    <w:lsdException w:name="Table Columns 3" w:semiHidden="1" w:unhideWhenUsed="1"/>
+    <w:lsdException w:name="Table Columns 4" w:semiHidden="1" w:unhideWhenUsed="1"/>
+    <w:lsdException w:name="Table Columns 5" w:semiHidden="1" w:unhideWhenUsed="1"/>
+    <w:lsdException w:name="Table Grid 1" w:semiHidden="1" w:unhideWhenUsed="1"/>
+    <w:lsdException w:name="Table Grid 2" w:semiHidden="1" w:unhideWhenUsed="1"/>
+    <w:lsdException w:name="Table Grid 3" w:semiHidden="1" w:unhideWhenUsed="1"/>
+    <w:lsdException w:name="Table Grid 4" w:semiHidden="1" w:unhideWhenUsed="1"/>
+    <w:lsdException w:name="Table Grid 5" w:semiHidden="1" w:unhideWhenUsed="1"/>
+    <w:lsdException w:name="Table Grid 6" w:semiHidden="1" w:unhideWhenUsed="1"/>
+    <w:lsdException w:name="Table Grid 7" w:semiHidden="1" w:unhideWhenUsed="1"/>
+    <w:lsdException w:name="Table Grid 8" w:semiHidden="1" w:unhideWhenUsed="1"/>
+    <w:lsdException w:name="Table List 1" w:semiHidden="1" w:unhideWhenUsed="1"/>
+    <w:lsdException w:name="Table List 2" w:semiHidden="1" w:unhideWhenUsed="1"/>
+    <w:lsdException w:name="Table List 3" w:semiHidden="1" w:unhideWhenUsed="1"/>
+    <w:lsdException w:name="Table List 4" w:semiHidden="1" w:unhideWhenUsed="1"/>
+    <w:lsdException w:name="Table List 5" w:semiHidden="1" w:unhideWhenUsed="1"/>
+    <w:lsdException w:name="Table List 6" w:semiHidden="1" w:unhideWhenUsed="1"/>
+    <w:lsdException w:name="Table List 7" w:semiHidden="1" w:unhideWhenUsed="1"/>
+    <w:lsdException w:name="Table List 8" w:semiHidden="1" w:unhideWhenUsed="1"/>
+    <w:lsdException w:name="Table 3D effects 1" w:semiHidden="1" w:unhideWhenUsed="1"/>
+    <w:lsdException w:name="Table 3D effects 2" w:semiHidden="1" w:unhideWhenUsed="1"/>
+    <w:lsdException w:name="Table 3D effects 3" w:semiHidden="1" w:unhideWhenUsed="1"/>
+    <w:lsdException w:name="Table Contemporary" w:semiHidden="1" w:unhideWhenUsed="1"/>
+    <w:lsdException w:name="Table Elegant" w:semiHidden="1" w:unhideWhenUsed="1"/>
+    <w:lsdException w:name="Table Professional" w:semiHidden="1" w:unhideWhenUsed="1"/>
+    <w:lsdException w:name="Table Subtle 1" w:semiHidden="1" w:unhideWhenUsed="1"/>
+    <w:lsdException w:name="Table Subtle 2" w:semiHidden="1" w:unhideWhenUsed="1"/>
+    <w:lsdException w:name="Table Web 1" w:semiHidden="1" w:unhideWhenUsed="1"/>
+    <w:lsdException w:name="Table Web 2" w:semiHidden="1" w:unhideWhenUsed="1"/>
+    <w:lsdException w:name="Table Web 3" w:semiHidden="1" w:unhideWhenUsed="1"/>
+    <w:lsdException w:name="Balloon Text" w:semiHidden="1" w:unhideWhenUsed="1"/>
+    <w:lsdException w:name="Table Theme" w:semiHidden="1" w:unhideWhenUsed="1"/>
+    <w:lsdException w:name="Note Level 1" w:semiHidden="1" w:unhideWhenUsed="1"/>
+    <w:lsdException w:name="Note Level 2" w:semiHidden="1" w:unhideWhenUsed="1"/>
+    <w:lsdException w:name="Note Level 3" w:semiHidden="1" w:unhideWhenUsed="1"/>
+    <w:lsdException w:name="Note Level 4" w:semiHidden="1" w:unhideWhenUsed="1"/>
+    <w:lsdException w:name="Note Level 5" w:semiHidden="1" w:unhideWhenUsed="1"/>
+    <w:lsdException w:name="Note Level 6" w:semiHidden="1" w:unhideWhenUsed="1"/>
+    <w:lsdException w:name="Note Level 7" w:semiHidden="1" w:unhideWhenUsed="1"/>
+    <w:lsdException w:name="Medium Shading 1"/>
+    <w:lsdException w:name="Medium Shading 2"/>
+    <w:lsdException w:name="Medium List 1"/>
+    <w:lsdException w:name="Medium List 2"/>
+    <w:lsdException w:name="Medium Grid 1"/>
+    <w:lsdException w:name="Medium Grid 2"/>
+    <w:lsdException w:name="Medium Grid 3"/>
+    <w:lsdException w:name="Dark List"/>
+    <w:lsdException w:name="Colorful Shading"/>
+    <w:lsdException w:name="Colorful List"/>
+    <w:lsdException w:name="Colorful Grid"/>
+    <w:lsdException w:name="Light Shading Accent 1"/>
+    <w:lsdException w:name="Light List Accent 1"/>
+    <w:lsdException w:name="Light Grid Accent 1"/>
+    <w:lsdException w:name="Medium Shading 1 Accent 1"/>
+    <w:lsdException w:name="Medium Shading 2 Accent 1"/>
+    <w:lsdException w:name="Medium List 1 Accent 1"/>
+    <w:lsdException w:name="Revision" w:semiHidden="1"/>
+    <w:lsdException w:name="Medium List 2 Accent 1"/>
+    <w:lsdException w:name="Medium Grid 1 Accent 1"/>
+    <w:lsdException w:name="Medium Grid 2 Accent 1"/>
+    <w:lsdException w:name="Medium Grid 3 Accent 1"/>
+    <w:lsdException w:name="Dark List Accent 1"/>
+    <w:lsdException w:name="Colorful Shading Accent 1"/>
+    <w:lsdException w:name="Colorful List Accent 1"/>
+    <w:lsdException w:name="Colorful Grid Accent 1"/>
+    <w:lsdException w:name="Light Shading Accent 2"/>
+    <w:lsdException w:name="Light List Accent 2"/>
+    <w:lsdException w:name="Light Grid Accent 2"/>
+    <w:lsdException w:name="Medium Shading 1 Accent 2"/>
+    <w:lsdException w:name="Medium Shading 2 Accent 2"/>
+    <w:lsdException w:name="Medium List 1 Accent 2"/>
+    <w:lsdException w:name="Medium List 2 Accent 2"/>
+    <w:lsdException w:name="Medium Grid 1 Accent 2"/>
+    <w:lsdException w:name="Medium Grid 2 Accent 2"/>
+    <w:lsdException w:name="Medium Grid 3 Accent 2"/>
+    <w:lsdException w:name="Dark List Accent 2"/>
+    <w:lsdException w:name="Colorful Shading Accent 2"/>
+    <w:lsdException w:name="Colorful List Accent 2"/>
+    <w:lsdException w:name="Colorful Grid Accent 2"/>
+    <w:lsdException w:name="Light Shading Accent 3"/>
+    <w:lsdException w:name="Light List Accent 3"/>
+    <w:lsdException w:name="Light Grid Accent 3"/>
+    <w:lsdException w:name="Medium Shading 1 Accent 3"/>
+    <w:lsdException w:name="Medium Shading 2 Accent 3"/>
+    <w:lsdException w:name="Medium List 1 Accent 3"/>
+    <w:lsdException w:name="Medium List 2 Accent 3"/>
+    <w:lsdException w:name="Medium Grid 1 Accent 3"/>
+    <w:lsdException w:name="Medium Grid 2 Accent 3"/>
+    <w:lsdException w:name="Medium Grid 3 Accent 3"/>
+    <w:lsdException w:name="Dark List Accent 3"/>
+    <w:lsdException w:name="Colorful Shading Accent 3"/>
+    <w:lsdException w:name="Colorful List Accent 3"/>
+    <w:lsdException w:name="Colorful Grid Accent 3"/>
+    <w:lsdException w:name="Light Shading Accent 4"/>
+    <w:lsdException w:name="Light List Accent 4"/>
+    <w:lsdException w:name="Light Grid Accent 4"/>
+    <w:lsdException w:name="Medium Shading 1 Accent 4"/>
+    <w:lsdException w:name="Medium Shading 2 Accent 4"/>
+    <w:lsdException w:name="Medium List 1 Accent 4"/>
+    <w:lsdException w:name="Medium List 2 Accent 4"/>
+    <w:lsdException w:name="Medium Grid 1 Accent 4"/>
+    <w:lsdException w:name="Medium Grid 2 Accent 4"/>
+    <w:lsdException w:name="Medium Grid 3 Accent 4"/>
+    <w:lsdException w:name="Dark List Accent 4"/>
+    <w:lsdException w:name="Colorful Shading Accent 4"/>
+    <w:lsdException w:name="Colorful List Accent 4"/>
+    <w:lsdException w:name="Colorful Grid Accent 4"/>
+    <w:lsdException w:name="Light Shading Accent 5"/>
+    <w:lsdException w:name="Light List Accent 5"/>
+    <w:lsdException w:name="Light Grid Accent 5"/>
+    <w:lsdException w:name="Medium Shading 1 Accent 5"/>
+    <w:lsdException w:name="Medium Shading 2 Accent 5"/>
+    <w:lsdException w:name="Medium List 1 Accent 5"/>
+    <w:lsdException w:name="Medium List 2 Accent 5"/>
+    <w:lsdException w:name="Medium Grid 1 Accent 5"/>
+    <w:lsdException w:name="Medium Grid 2 Accent 5"/>
+    <w:lsdException w:name="Medium Grid 3 Accent 5"/>
+    <w:lsdException w:name="Dark List Accent 5"/>
+    <w:lsdException w:name="Colorful Shading Accent 5"/>
+    <w:lsdException w:name="Colorful List Accent 5"/>
+    <w:lsdException w:name="Colorful Grid Accent 5"/>
+    <w:lsdException w:name="Light Shading Accent 6"/>
+    <w:lsdException w:name="Light List Accent 6"/>
+    <w:lsdException w:name="Light Grid Accent 6"/>
+    <w:lsdException w:name="Medium Shading 1 Accent 6"/>
+    <w:lsdException w:name="Medium Shading 2 Accent 6"/>
+    <w:lsdException w:name="Medium List 1 Accent 6"/>
+    <w:lsdException w:name="Medium List 2 Accent 6"/>
+    <w:lsdException w:name="Medium Grid 1 Accent 6"/>
+    <w:lsdException w:name="Medium Grid 2 Accent 6"/>
+    <w:lsdException w:name="Medium Grid 3 Accent 6"/>
+    <w:lsdException w:name="Dark List Accent 6"/>
+    <w:lsdException w:name="Colorful Shading Accent 6"/>
+    <w:lsdException w:name="Colorful List Accent 6"/>
+    <w:lsdException w:name="Colorful Grid Accent 6"/>
+    <w:lsdException w:name="Plain Table 1" w:uiPriority="41"/>
+    <w:lsdException w:name="Plain Table 2" w:uiPriority="42"/>
+    <w:lsdException w:name="Plain Table 3" w:uiPriority="43"/>
+    <w:lsdException w:name="Plain Table 4" w:uiPriority="44"/>
+    <w:lsdException w:name="Plain Table 5" w:uiPriority="45"/>
+    <w:lsdException w:name="Grid Table Light" w:uiPriority="40"/>
+    <w:lsdException w:name="Grid Table 1 Light" w:uiPriority="46"/>
+    <w:lsdException w:name="Grid Table 2" w:uiPriority="47"/>
+    <w:lsdException w:name="Grid Table 3" w:uiPriority="48"/>
+    <w:lsdException w:name="Grid Table 4" w:uiPriority="49"/>
+    <w:lsdException w:name="Grid Table 5 Dark" w:uiPriority="50"/>
+    <w:lsdException w:name="Grid Table 6 Colorful" w:uiPriority="51"/>
+    <w:lsdException w:name="Grid Table 7 Colorful" w:uiPriority="52"/>
+    <w:lsdException w:name="Grid Table 1 Light Accent 1" w:uiPriority="46"/>
+    <w:lsdException w:name="Grid Table 2 Accent 1" w:uiPriority="47"/>
+    <w:lsdException w:name="Grid Table 3 Accent 1" w:uiPriority="48"/>
+    <w:lsdException w:name="Grid Table 4 Accent 1" w:uiPriority="49"/>
+    <w:lsdException w:name="Grid Table 5 Dark Accent 1" w:uiPriority="50"/>
+    <w:lsdException w:name="Grid Table 6 Colorful Accent 1" w:uiPriority="51"/>
+    <w:lsdException w:name="Grid Table 7 Colorful Accent 1" w:uiPriority="52"/>
+    <w:lsdException w:name="Grid Table 1 Light Accent 2" w:uiPriority="46"/>
+    <w:lsdException w:name="Grid Table 2 Accent 2" w:uiPriority="47"/>
+    <w:lsdException w:name="Grid Table 3 Accent 2" w:uiPriority="48"/>
+    <w:lsdException w:name="Grid Table 4 Accent 2" w:uiPriority="49"/>
+    <w:lsdException w:name="Grid Table 5 Dark Accent 2" w:uiPriority="50"/>
+    <w:lsdException w:name="Grid Table 6 Colorful Accent 2" w:uiPriority="51"/>
+    <w:lsdException w:name="Grid Table 7 Colorful Accent 2" w:uiPriority="52"/>
+    <w:lsdException w:name="Grid Table 1 Light Accent 3" w:uiPriority="46"/>
+    <w:lsdException w:name="Grid Table 2 Accent 3" w:uiPriority="47"/>
+    <w:lsdException w:name="Grid Table 3 Accent 3" w:uiPriority="48"/>
+    <w:lsdException w:name="Grid Table 4 Accent 3" w:uiPriority="49"/>
+    <w:lsdException w:name="Grid Table 5 Dark Accent 3" w:uiPriority="50"/>
+    <w:lsdException w:name="Grid Table 6 Colorful Accent 3" w:uiPriority="51"/>
+    <w:lsdException w:name="Grid Table 7 Colorful Accent 3" w:uiPriority="52"/>
+    <w:lsdException w:name="Grid Table 1 Light Accent 4" w:uiPriority="46"/>
+    <w:lsdException w:name="Grid Table 2 Accent 4" w:uiPriority="47"/>
+    <w:lsdException w:name="Grid Table 3 Accent 4" w:uiPriority="48"/>
+    <w:lsdException w:name="Grid Table 4 Accent 4" w:uiPriority="49"/>
+    <w:lsdException w:name="Grid Table 5 Dark Accent 4" w:uiPriority="50"/>
+    <w:lsdException w:name="Grid Table 6 Colorful Accent 4" w:uiPriority="51"/>
+    <w:lsdException w:name="Grid Table 7 Colorful Accent 4" w:uiPriority="52"/>
+    <w:lsdException w:name="Grid Table 1 Light Accent 5" w:uiPriority="46"/>
+    <w:lsdException w:name="Grid Table 2 Accent 5" w:uiPriority="47"/>
+    <w:lsdException w:name="Grid Table 3 Accent 5" w:uiPriority="48"/>
+    <w:lsdException w:name="Grid Table 4 Accent 5" w:uiPriority="49"/>
+    <w:lsdException w:name="Grid Table 5 Dark Accent 5" w:uiPriority="50"/>
+    <w:lsdException w:name="Grid Table 6 Colorful Accent 5" w:uiPriority="51"/>
+    <w:lsdException w:name="Grid Table 7 Colorful Accent 5" w:uiPriority="52"/>
+    <w:lsdException w:name="Grid Table 1 Light Accent 6" w:uiPriority="46"/>
+    <w:lsdException w:name="Grid Table 2 Accent 6" w:uiPriority="47"/>
+    <w:lsdException w:name="Grid Table 3 Accent 6" w:uiPriority="48"/>
+    <w:lsdException w:name="Grid Table 4 Accent 6" w:uiPriority="49"/>
+    <w:lsdException w:name="Grid Table 5 Dark Accent 6" w:uiPriority="50"/>
+    <w:lsdException w:name="Grid Table 6 Colorful Accent 6" w:uiPriority="51"/>
+    <w:lsdException w:name="Grid Table 7 Colorful Accent 6" w:uiPriority="52"/>
+    <w:lsdException w:name="List Table 1 Light" w:uiPriority="46"/>
+    <w:lsdException w:name="List Table 2" w:uiPriority="47"/>
+    <w:lsdException w:name="List Table 3" w:uiPriority="48"/>
+    <w:lsdException w:name="List Table 4" w:uiPriority="49"/>
+    <w:lsdException w:name="List Table 5 Dark" w:uiPriority="50"/>
+    <w:lsdException w:name="List Table 6 Colorful" w:uiPriority="51"/>
+    <w:lsdException w:name="List Table 7 Colorful" w:uiPriority="52"/>
+    <w:lsdException w:name="List Table 1 Light Accent 1" w:uiPriority="46"/>
+    <w:lsdException w:name="List Table 2 Accent 1" w:uiPriority="47"/>
+    <w:lsdException w:name="List Table 3 Accent 1" w:uiPriority="48"/>
+    <w:lsdException w:name="List Table 4 Accent 1" w:uiPriority="49"/>
+    <w:lsdException w:name="List Table 5 Dark Accent 1" w:uiPriority="50"/>
+    <w:lsdException w:name="List Table 6 Colorful Accent 1" w:uiPriority="51"/>
+    <w:lsdException w:name="List Table 7 Colorful Accent 1" w:uiPriority="52"/>
+    <w:lsdException w:name="List Table 1 Light Accent 2" w:uiPriority="46"/>
+    <w:lsdException w:name="List Table 2 Accent 2" w:uiPriority="47"/>
+    <w:lsdException w:name="List Table 3 Accent 2" w:uiPriority="48"/>
+    <w:lsdException w:name="List Table 4 Accent 2" w:uiPriority="49"/>
+    <w:lsdException w:name="List Table 5 Dark Accent 2" w:uiPriority="50"/>
+    <w:lsdException w:name="List Table 6 Colorful Accent 2" w:uiPriority="51"/>
+    <w:lsdException w:name="List Table 7 Colorful Accent 2" w:uiPriority="52"/>
+    <w:lsdException w:name="List Table 1 Light Accent 3" w:uiPriority="46"/>
+    <w:lsdException w:name="List Table 2 Accent 3" w:uiPriority="47"/>
+    <w:lsdException w:name="List Table 3 Accent 3" w:uiPriority="48"/>
+    <w:lsdException w:name="List Table 4 Accent 3" w:uiPriority="49"/>
+    <w:lsdException w:name="List Table 5 Dark Accent 3" w:uiPriority="50"/>
+    <w:lsdException w:name="List Table 6 Colorful Accent 3" w:uiPriority="51"/>
+    <w:lsdException w:name="List Table 7 Colorful Accent 3" w:uiPriority="52"/>
+    <w:lsdException w:name="List Table 1 Light Accent 4" w:uiPriority="46"/>
+    <w:lsdException w:name="List Table 2 Accent 4" w:uiPriority="47"/>
+    <w:lsdException w:name="List Table 3 Accent 4" w:uiPriority="48"/>
+    <w:lsdException w:name="List Table 4 Accent 4" w:uiPriority="49"/>
+    <w:lsdException w:name="List Table 5 Dark Accent 4" w:uiPriority="50"/>
+    <w:lsdException w:name="List Table 6 Colorful Accent 4" w:uiPriority="51"/>
+    <w:lsdException w:name="List Table 7 Colorful Accent 4" w:uiPriority="52"/>
+    <w:lsdException w:name="List Table 1 Light Accent 5" w:uiPriority="46"/>
+    <w:lsdException w:name="List Table 2 Accent 5" w:uiPriority="47"/>
+    <w:lsdException w:name="List Table 3 Accent 5" w:uiPriority="48"/>
+    <w:lsdException w:name="List Table 4 Accent 5" w:uiPriority="49"/>
+    <w:lsdException w:name="List Table 5 Dark Accent 5" w:uiPriority="50"/>
+    <w:lsdException w:name="List Table 6 Colorful Accent 5" w:uiPriority="51"/>
+    <w:lsdException w:name="List Table 7 Colorful Accent 5" w:uiPriority="52"/>
+    <w:lsdException w:name="List Table 1 Light Accent 6" w:uiPriority="46"/>
+    <w:lsdException w:name="List Table 2 Accent 6" w:uiPriority="47"/>
+    <w:lsdException w:name="List Table 3 Accent 6" w:uiPriority="48"/>
+    <w:lsdException w:name="List Table 4 Accent 6" w:uiPriority="49"/>
+    <w:lsdException w:name="List Table 5 Dark Accent 6" w:uiPriority="50"/>
+    <w:lsdException w:name="List Table 6 Colorful Accent 6" w:uiPriority="51"/>
+    <w:lsdException w:name="List Table 7 Colorful Accent 6" w:uiPriority="52"/>
+    <w:lsdException w:name="Mention" w:semiHidden="1" w:uiPriority="99" w:unhideWhenUsed="1"/>
+    <w:lsdException w:name="Smart Hyperlink" w:semiHidden="1" w:uiPriority="99" w:unhideWhenUsed="1"/>
+  </w:latentStyles>
   <w:style w:type="paragraph" w:default="1" w:styleId="Normal">
     <w:name w:val="Normal"/>
     <w:qFormat/>
@@ -10792,192 +11048,6 @@
 </w:styles>
 </file>
 
-<file path=word/stylesWithEffects.xml><?xml version="1.0" encoding="utf-8"?>
-<w:styles xmlns:wpc="http://schemas.microsoft.com/office/word/2010/wordprocessingCanvas" xmlns:mo="http://schemas.microsoft.com/office/mac/office/2008/main" xmlns:mc="http://schemas.openxmlformats.org/markup-compatibility/2006" xmlns:mv="urn:schemas-microsoft-com:mac:vml" xmlns:o="urn:schemas-microsoft-com:office:office" xmlns:r="http://schemas.openxmlformats.org/officeDocument/2006/relationships" xmlns:m="http://schemas.openxmlformats.org/officeDocument/2006/math" xmlns:v="urn:schemas-microsoft-com:vml" xmlns:wp14="http://schemas.microsoft.com/office/word/2010/wordprocessingDrawing" xmlns:wp="http://schemas.openxmlformats.org/drawingml/2006/wordprocessingDrawing" xmlns:w10="urn:schemas-microsoft-com:office:word" xmlns:w="http://schemas.openxmlformats.org/wordprocessingml/2006/main" xmlns:w14="http://schemas.microsoft.com/office/word/2010/wordml" xmlns:wpg="http://schemas.microsoft.com/office/word/2010/wordprocessingGroup" xmlns:wpi="http://schemas.microsoft.com/office/word/2010/wordprocessingInk" xmlns:wne="http://schemas.microsoft.com/office/word/2006/wordml" xmlns:wps="http://schemas.microsoft.com/office/word/2010/wordprocessingShape" mc:Ignorable="w14 wp14">
-  <w:docDefaults>
-    <w:rPrDefault>
-      <w:rPr>
-        <w:rFonts w:asciiTheme="minorHAnsi" w:eastAsiaTheme="minorEastAsia" w:hAnsiTheme="minorHAnsi" w:cstheme="minorBidi"/>
-        <w:sz w:val="24"/>
-        <w:szCs w:val="24"/>
-        <w:lang w:val="en-US" w:eastAsia="ja-JP" w:bidi="ar-SA"/>
-      </w:rPr>
-    </w:rPrDefault>
-    <w:pPrDefault/>
-  </w:docDefaults>
-  <w:latentStyles w:defLockedState="0" w:defUIPriority="99" w:defSemiHidden="1" w:defUnhideWhenUsed="1" w:defQFormat="0" w:count="276">
-    <w:lsdException w:name="Normal" w:semiHidden="0" w:uiPriority="0" w:unhideWhenUsed="0" w:qFormat="1"/>
-    <w:lsdException w:name="heading 1" w:semiHidden="0" w:uiPriority="9" w:unhideWhenUsed="0" w:qFormat="1"/>
-    <w:lsdException w:name="heading 2" w:uiPriority="9" w:qFormat="1"/>
-    <w:lsdException w:name="heading 3" w:uiPriority="9" w:qFormat="1"/>
-    <w:lsdException w:name="heading 4" w:uiPriority="9" w:qFormat="1"/>
-    <w:lsdException w:name="heading 5" w:uiPriority="9" w:qFormat="1"/>
-    <w:lsdException w:name="heading 6" w:uiPriority="9" w:qFormat="1"/>
-    <w:lsdException w:name="heading 7" w:uiPriority="9" w:qFormat="1"/>
-    <w:lsdException w:name="heading 8" w:uiPriority="9" w:qFormat="1"/>
-    <w:lsdException w:name="heading 9" w:uiPriority="9" w:qFormat="1"/>
-    <w:lsdException w:name="toc 1" w:uiPriority="39"/>
-    <w:lsdException w:name="toc 2" w:uiPriority="39"/>
-    <w:lsdException w:name="toc 3" w:uiPriority="39"/>
-    <w:lsdException w:name="toc 4" w:uiPriority="39"/>
-    <w:lsdException w:name="toc 5" w:uiPriority="39"/>
-    <w:lsdException w:name="toc 6" w:uiPriority="39"/>
-    <w:lsdException w:name="toc 7" w:uiPriority="39"/>
-    <w:lsdException w:name="toc 8" w:uiPriority="39"/>
-    <w:lsdException w:name="toc 9" w:uiPriority="39"/>
-    <w:lsdException w:name="caption" w:uiPriority="35" w:qFormat="1"/>
-    <w:lsdException w:name="Title" w:semiHidden="0" w:uiPriority="10" w:unhideWhenUsed="0" w:qFormat="1"/>
-    <w:lsdException w:name="Default Paragraph Font" w:uiPriority="1"/>
-    <w:lsdException w:name="Subtitle" w:semiHidden="0" w:uiPriority="11" w:unhideWhenUsed="0" w:qFormat="1"/>
-    <w:lsdException w:name="Strong" w:semiHidden="0" w:uiPriority="22" w:unhideWhenUsed="0" w:qFormat="1"/>
-    <w:lsdException w:name="Emphasis" w:semiHidden="0" w:uiPriority="20" w:unhideWhenUsed="0" w:qFormat="1"/>
-    <w:lsdException w:name="Table Grid" w:semiHidden="0" w:uiPriority="59" w:unhideWhenUsed="0"/>
-    <w:lsdException w:name="Placeholder Text" w:unhideWhenUsed="0"/>
-    <w:lsdException w:name="No Spacing" w:semiHidden="0" w:uiPriority="1" w:unhideWhenUsed="0" w:qFormat="1"/>
-    <w:lsdException w:name="Light Shading" w:semiHidden="0" w:uiPriority="60" w:unhideWhenUsed="0"/>
-    <w:lsdException w:name="Light List" w:semiHidden="0" w:uiPriority="61" w:unhideWhenUsed="0"/>
-    <w:lsdException w:name="Light Grid" w:semiHidden="0" w:uiPriority="62" w:unhideWhenUsed="0"/>
-    <w:lsdException w:name="Medium Shading 1" w:semiHidden="0" w:uiPriority="63" w:unhideWhenUsed="0"/>
-    <w:lsdException w:name="Medium Shading 2" w:semiHidden="0" w:uiPriority="64" w:unhideWhenUsed="0"/>
-    <w:lsdException w:name="Medium List 1" w:semiHidden="0" w:uiPriority="65" w:unhideWhenUsed="0"/>
-    <w:lsdException w:name="Medium List 2" w:semiHidden="0" w:uiPriority="66" w:unhideWhenUsed="0"/>
-    <w:lsdException w:name="Medium Grid 1" w:semiHidden="0" w:uiPriority="67" w:unhideWhenUsed="0"/>
-    <w:lsdException w:name="Medium Grid 2" w:semiHidden="0" w:uiPriority="68" w:unhideWhenUsed="0"/>
-    <w:lsdException w:name="Medium Grid 3" w:semiHidden="0" w:uiPriority="69" w:unhideWhenUsed="0"/>
-    <w:lsdException w:name="Dark List" w:semiHidden="0" w:uiPriority="70" w:unhideWhenUsed="0"/>
-    <w:lsdException w:name="Colorful Shading" w:semiHidden="0" w:uiPriority="71" w:unhideWhenUsed="0"/>
-    <w:lsdException w:name="Colorful List" w:semiHidden="0" w:uiPriority="72" w:unhideWhenUsed="0"/>
-    <w:lsdException w:name="Colorful Grid" w:semiHidden="0" w:uiPriority="73" w:unhideWhenUsed="0"/>
-    <w:lsdException w:name="Light Shading Accent 1" w:semiHidden="0" w:uiPriority="60" w:unhideWhenUsed="0"/>
-    <w:lsdException w:name="Light List Accent 1" w:semiHidden="0" w:uiPriority="61" w:unhideWhenUsed="0"/>
-    <w:lsdException w:name="Light Grid Accent 1" w:semiHidden="0" w:uiPriority="62" w:unhideWhenUsed="0"/>
-    <w:lsdException w:name="Medium Shading 1 Accent 1" w:semiHidden="0" w:uiPriority="63" w:unhideWhenUsed="0"/>
-    <w:lsdException w:name="Medium Shading 2 Accent 1" w:semiHidden="0" w:uiPriority="64" w:unhideWhenUsed="0"/>
-    <w:lsdException w:name="Medium List 1 Accent 1" w:semiHidden="0" w:uiPriority="65" w:unhideWhenUsed="0"/>
-    <w:lsdException w:name="Revision" w:unhideWhenUsed="0"/>
-    <w:lsdException w:name="List Paragraph" w:semiHidden="0" w:uiPriority="34" w:unhideWhenUsed="0" w:qFormat="1"/>
-    <w:lsdException w:name="Quote" w:semiHidden="0" w:uiPriority="29" w:unhideWhenUsed="0" w:qFormat="1"/>
-    <w:lsdException w:name="Intense Quote" w:semiHidden="0" w:uiPriority="30" w:unhideWhenUsed="0" w:qFormat="1"/>
-    <w:lsdException w:name="Medium List 2 Accent 1" w:semiHidden="0" w:uiPriority="66" w:unhideWhenUsed="0"/>
-    <w:lsdException w:name="Medium Grid 1 Accent 1" w:semiHidden="0" w:uiPriority="67" w:unhideWhenUsed="0"/>
-    <w:lsdException w:name="Medium Grid 2 Accent 1" w:semiHidden="0" w:uiPriority="68" w:unhideWhenUsed="0"/>
-    <w:lsdException w:name="Medium Grid 3 Accent 1" w:semiHidden="0" w:uiPriority="69" w:unhideWhenUsed="0"/>
-    <w:lsdException w:name="Dark List Accent 1" w:semiHidden="0" w:uiPriority="70" w:unhideWhenUsed="0"/>
-    <w:lsdException w:name="Colorful Shading Accent 1" w:semiHidden="0" w:uiPriority="71" w:unhideWhenUsed="0"/>
-    <w:lsdException w:name="Colorful List Accent 1" w:semiHidden="0" w:uiPriority="72" w:unhideWhenUsed="0"/>
-    <w:lsdException w:name="Colorful Grid Accent 1" w:semiHidden="0" w:uiPriority="73" w:unhideWhenUsed="0"/>
-    <w:lsdException w:name="Light Shading Accent 2" w:semiHidden="0" w:uiPriority="60" w:unhideWhenUsed="0"/>
-    <w:lsdException w:name="Light List Accent 2" w:semiHidden="0" w:uiPriority="61" w:unhideWhenUsed="0"/>
-    <w:lsdException w:name="Light Grid Accent 2" w:semiHidden="0" w:uiPriority="62" w:unhideWhenUsed="0"/>
-    <w:lsdException w:name="Medium Shading 1 Accent 2" w:semiHidden="0" w:uiPriority="63" w:unhideWhenUsed="0"/>
-    <w:lsdException w:name="Medium Shading 2 Accent 2" w:semiHidden="0" w:uiPriority="64" w:unhideWhenUsed="0"/>
-    <w:lsdException w:name="Medium List 1 Accent 2" w:semiHidden="0" w:uiPriority="65" w:unhideWhenUsed="0"/>
-    <w:lsdException w:name="Medium List 2 Accent 2" w:semiHidden="0" w:uiPriority="66" w:unhideWhenUsed="0"/>
-    <w:lsdException w:name="Medium Grid 1 Accent 2" w:semiHidden="0" w:uiPriority="67" w:unhideWhenUsed="0"/>
-    <w:lsdException w:name="Medium Grid 2 Accent 2" w:semiHidden="0" w:uiPriority="68" w:unhideWhenUsed="0"/>
-    <w:lsdException w:name="Medium Grid 3 Accent 2" w:semiHidden="0" w:uiPriority="69" w:unhideWhenUsed="0"/>
-    <w:lsdException w:name="Dark List Accent 2" w:semiHidden="0" w:uiPriority="70" w:unhideWhenUsed="0"/>
-    <w:lsdException w:name="Colorful Shading Accent 2" w:semiHidden="0" w:uiPriority="71" w:unhideWhenUsed="0"/>
-    <w:lsdException w:name="Colorful List Accent 2" w:semiHidden="0" w:uiPriority="72" w:unhideWhenUsed="0"/>
-    <w:lsdException w:name="Colorful Grid Accent 2" w:semiHidden="0" w:uiPriority="73" w:unhideWhenUsed="0"/>
-    <w:lsdException w:name="Light Shading Accent 3" w:semiHidden="0" w:uiPriority="60" w:unhideWhenUsed="0"/>
-    <w:lsdException w:name="Light List Accent 3" w:semiHidden="0" w:uiPriority="61" w:unhideWhenUsed="0"/>
-    <w:lsdException w:name="Light Grid Accent 3" w:semiHidden="0" w:uiPriority="62" w:unhideWhenUsed="0"/>
-    <w:lsdException w:name="Medium Shading 1 Accent 3" w:semiHidden="0" w:uiPriority="63" w:unhideWhenUsed="0"/>
-    <w:lsdException w:name="Medium Shading 2 Accent 3" w:semiHidden="0" w:uiPriority="64" w:unhideWhenUsed="0"/>
-    <w:lsdException w:name="Medium List 1 Accent 3" w:semiHidden="0" w:uiPriority="65" w:unhideWhenUsed="0"/>
-    <w:lsdException w:name="Medium List 2 Accent 3" w:semiHidden="0" w:uiPriority="66" w:unhideWhenUsed="0"/>
-    <w:lsdException w:name="Medium Grid 1 Accent 3" w:semiHidden="0" w:uiPriority="67" w:unhideWhenUsed="0"/>
-    <w:lsdException w:name="Medium Grid 2 Accent 3" w:semiHidden="0" w:uiPriority="68" w:unhideWhenUsed="0"/>
-    <w:lsdException w:name="Medium Grid 3 Accent 3" w:semiHidden="0" w:uiPriority="69" w:unhideWhenUsed="0"/>
-    <w:lsdException w:name="Dark List Accent 3" w:semiHidden="0" w:uiPriority="70" w:unhideWhenUsed="0"/>
-    <w:lsdException w:name="Colorful Shading Accent 3" w:semiHidden="0" w:uiPriority="71" w:unhideWhenUsed="0"/>
-    <w:lsdException w:name="Colorful List Accent 3" w:semiHidden="0" w:uiPriority="72" w:unhideWhenUsed="0"/>
-    <w:lsdException w:name="Colorful Grid Accent 3" w:semiHidden="0" w:uiPriority="73" w:unhideWhenUsed="0"/>
-    <w:lsdException w:name="Light Shading Accent 4" w:semiHidden="0" w:uiPriority="60" w:unhideWhenUsed="0"/>
-    <w:lsdException w:name="Light List Accent 4" w:semiHidden="0" w:uiPriority="61" w:unhideWhenUsed="0"/>
-    <w:lsdException w:name="Light Grid Accent 4" w:semiHidden="0" w:uiPriority="62" w:unhideWhenUsed="0"/>
-    <w:lsdException w:name="Medium Shading 1 Accent 4" w:semiHidden="0" w:uiPriority="63" w:unhideWhenUsed="0"/>
-    <w:lsdException w:name="Medium Shading 2 Accent 4" w:semiHidden="0" w:uiPriority="64" w:unhideWhenUsed="0"/>
-    <w:lsdException w:name="Medium List 1 Accent 4" w:semiHidden="0" w:uiPriority="65" w:unhideWhenUsed="0"/>
-    <w:lsdException w:name="Medium List 2 Accent 4" w:semiHidden="0" w:uiPriority="66" w:unhideWhenUsed="0"/>
-    <w:lsdException w:name="Medium Grid 1 Accent 4" w:semiHidden="0" w:uiPriority="67" w:unhideWhenUsed="0"/>
-    <w:lsdException w:name="Medium Grid 2 Accent 4" w:semiHidden="0" w:uiPriority="68" w:unhideWhenUsed="0"/>
-    <w:lsdException w:name="Medium Grid 3 Accent 4" w:semiHidden="0" w:uiPriority="69" w:unhideWhenUsed="0"/>
-    <w:lsdException w:name="Dark List Accent 4" w:semiHidden="0" w:uiPriority="70" w:unhideWhenUsed="0"/>
-    <w:lsdException w:name="Colorful Shading Accent 4" w:semiHidden="0" w:uiPriority="71" w:unhideWhenUsed="0"/>
-    <w:lsdException w:name="Colorful List Accent 4" w:semiHidden="0" w:uiPriority="72" w:unhideWhenUsed="0"/>
-    <w:lsdException w:name="Colorful Grid Accent 4" w:semiHidden="0" w:uiPriority="73" w:unhideWhenUsed="0"/>
-    <w:lsdException w:name="Light Shading Accent 5" w:semiHidden="0" w:uiPriority="60" w:unhideWhenUsed="0"/>
-    <w:lsdException w:name="Light List Accent 5" w:semiHidden="0" w:uiPriority="61" w:unhideWhenUsed="0"/>
-    <w:lsdException w:name="Light Grid Accent 5" w:semiHidden="0" w:uiPriority="62" w:unhideWhenUsed="0"/>
-    <w:lsdException w:name="Medium Shading 1 Accent 5" w:semiHidden="0" w:uiPriority="63" w:unhideWhenUsed="0"/>
-    <w:lsdException w:name="Medium Shading 2 Accent 5" w:semiHidden="0" w:uiPriority="64" w:unhideWhenUsed="0"/>
-    <w:lsdException w:name="Medium List 1 Accent 5" w:semiHidden="0" w:uiPriority="65" w:unhideWhenUsed="0"/>
-    <w:lsdException w:name="Medium List 2 Accent 5" w:semiHidden="0" w:uiPriority="66" w:unhideWhenUsed="0"/>
-    <w:lsdException w:name="Medium Grid 1 Accent 5" w:semiHidden="0" w:uiPriority="67" w:unhideWhenUsed="0"/>
-    <w:lsdException w:name="Medium Grid 2 Accent 5" w:semiHidden="0" w:uiPriority="68" w:unhideWhenUsed="0"/>
-    <w:lsdException w:name="Medium Grid 3 Accent 5" w:semiHidden="0" w:uiPriority="69" w:unhideWhenUsed="0"/>
-    <w:lsdException w:name="Dark List Accent 5" w:semiHidden="0" w:uiPriority="70" w:unhideWhenUsed="0"/>
-    <w:lsdException w:name="Colorful Shading Accent 5" w:semiHidden="0" w:uiPriority="71" w:unhideWhenUsed="0"/>
-    <w:lsdException w:name="Colorful List Accent 5" w:semiHidden="0" w:uiPriority="72" w:unhideWhenUsed="0"/>
-    <w:lsdException w:name="Colorful Grid Accent 5" w:semiHidden="0" w:uiPriority="73" w:unhideWhenUsed="0"/>
-    <w:lsdException w:name="Light Shading Accent 6" w:semiHidden="0" w:uiPriority="60" w:unhideWhenUsed="0"/>
-    <w:lsdException w:name="Light List Accent 6" w:semiHidden="0" w:uiPriority="61" w:unhideWhenUsed="0"/>
-    <w:lsdException w:name="Light Grid Accent 6" w:semiHidden="0" w:uiPriority="62" w:unhideWhenUsed="0"/>
-    <w:lsdException w:name="Medium Shading 1 Accent 6" w:semiHidden="0" w:uiPriority="63" w:unhideWhenUsed="0"/>
-    <w:lsdException w:name="Medium Shading 2 Accent 6" w:semiHidden="0" w:uiPriority="64" w:unhideWhenUsed="0"/>
-    <w:lsdException w:name="Medium List 1 Accent 6" w:semiHidden="0" w:uiPriority="65" w:unhideWhenUsed="0"/>
-    <w:lsdException w:name="Medium List 2 Accent 6" w:semiHidden="0" w:uiPriority="66" w:unhideWhenUsed="0"/>
-    <w:lsdException w:name="Medium Grid 1 Accent 6" w:semiHidden="0" w:uiPriority="67" w:unhideWhenUsed="0"/>
-    <w:lsdException w:name="Medium Grid 2 Accent 6" w:semiHidden="0" w:uiPriority="68" w:unhideWhenUsed="0"/>
-    <w:lsdException w:name="Medium Grid 3 Accent 6" w:semiHidden="0" w:uiPriority="69" w:unhideWhenUsed="0"/>
-    <w:lsdException w:name="Dark List Accent 6" w:semiHidden="0" w:uiPriority="70" w:unhideWhenUsed="0"/>
-    <w:lsdException w:name="Colorful Shading Accent 6" w:semiHidden="0" w:uiPriority="71" w:unhideWhenUsed="0"/>
-    <w:lsdException w:name="Colorful List Accent 6" w:semiHidden="0" w:uiPriority="72" w:unhideWhenUsed="0"/>
-    <w:lsdException w:name="Colorful Grid Accent 6" w:semiHidden="0" w:uiPriority="73" w:unhideWhenUsed="0"/>
-    <w:lsdException w:name="Subtle Emphasis" w:semiHidden="0" w:uiPriority="19" w:unhideWhenUsed="0" w:qFormat="1"/>
-    <w:lsdException w:name="Intense Emphasis" w:semiHidden="0" w:uiPriority="21" w:unhideWhenUsed="0" w:qFormat="1"/>
-    <w:lsdException w:name="Subtle Reference" w:semiHidden="0" w:uiPriority="31" w:unhideWhenUsed="0" w:qFormat="1"/>
-    <w:lsdException w:name="Intense Reference" w:semiHidden="0" w:uiPriority="32" w:unhideWhenUsed="0" w:qFormat="1"/>
-    <w:lsdException w:name="Book Title" w:semiHidden="0" w:uiPriority="33" w:unhideWhenUsed="0" w:qFormat="1"/>
-    <w:lsdException w:name="Bibliography" w:uiPriority="37"/>
-    <w:lsdException w:name="TOC Heading" w:uiPriority="39" w:qFormat="1"/>
-  </w:latentStyles>
-  <w:style w:type="paragraph" w:default="1" w:styleId="Normal">
-    <w:name w:val="Normal"/>
-    <w:qFormat/>
-  </w:style>
-  <w:style w:type="character" w:default="1" w:styleId="DefaultParagraphFont">
-    <w:name w:val="Default Paragraph Font"/>
-    <w:uiPriority w:val="1"/>
-    <w:semiHidden/>
-    <w:unhideWhenUsed/>
-  </w:style>
-  <w:style w:type="table" w:default="1" w:styleId="TableNormal">
-    <w:name w:val="Normal Table"/>
-    <w:uiPriority w:val="99"/>
-    <w:semiHidden/>
-    <w:unhideWhenUsed/>
-    <w:tblPr>
-      <w:tblInd w:w="0" w:type="dxa"/>
-      <w:tblCellMar>
-        <w:top w:w="0" w:type="dxa"/>
-        <w:left w:w="108" w:type="dxa"/>
-        <w:bottom w:w="0" w:type="dxa"/>
-        <w:right w:w="108" w:type="dxa"/>
-      </w:tblCellMar>
-    </w:tblPr>
-  </w:style>
-  <w:style w:type="numbering" w:default="1" w:styleId="NoList">
-    <w:name w:val="No List"/>
-    <w:uiPriority w:val="99"/>
-    <w:semiHidden/>
-    <w:unhideWhenUsed/>
-  </w:style>
-</w:styles>
-</file>
-
 <file path=word/theme/theme1.xml><?xml version="1.0" encoding="utf-8"?>
 <a:theme xmlns:a="http://schemas.openxmlformats.org/drawingml/2006/main" name="Office Theme">
   <a:themeElements>

</xml_diff>

<commit_message>
update will output all populated fields
</commit_message>
<xml_diff>
--- a/bin/Instructions_XMLConnector.docx
+++ b/bin/Instructions_XMLConnector.docx
@@ -140,6 +140,68 @@
         </w:rPr>
         <w:t>4.0.0.1 - 3 Dec 2017 - Update for updates; debugging</w:t>
       </w:r>
+    </w:p>
+    <w:p>
+      <w:pPr>
+        <w:pStyle w:val="Heading2"/>
+        <w:spacing w:before="240" w:after="240"/>
+        <w:rPr>
+          <w:b w:val="0"/>
+          <w:sz w:val="20"/>
+        </w:rPr>
+      </w:pPr>
+      <w:r>
+        <w:rPr>
+          <w:b w:val="0"/>
+          <w:sz w:val="20"/>
+        </w:rPr>
+        <w:t>4.0.0.</w:t>
+      </w:r>
+      <w:r>
+        <w:rPr>
+          <w:b w:val="0"/>
+          <w:sz w:val="20"/>
+        </w:rPr>
+        <w:t>2</w:t>
+      </w:r>
+      <w:r>
+        <w:rPr>
+          <w:b w:val="0"/>
+          <w:sz w:val="20"/>
+        </w:rPr>
+        <w:t xml:space="preserve"> - </w:t>
+      </w:r>
+      <w:r>
+        <w:rPr>
+          <w:b w:val="0"/>
+          <w:sz w:val="20"/>
+        </w:rPr>
+        <w:t>7</w:t>
+      </w:r>
+      <w:r>
+        <w:rPr>
+          <w:b w:val="0"/>
+          <w:sz w:val="20"/>
+        </w:rPr>
+        <w:t xml:space="preserve"> Dec 2017 - </w:t>
+      </w:r>
+      <w:r>
+        <w:rPr>
+          <w:b w:val="0"/>
+          <w:sz w:val="20"/>
+        </w:rPr>
+        <w:t>Allow updates to have all fields whether changed or not.</w:t>
+      </w:r>
+    </w:p>
+    <w:p>
+      <w:pPr>
+        <w:pStyle w:val="Heading2"/>
+        <w:spacing w:before="240" w:after="240"/>
+        <w:rPr>
+          <w:b w:val="0"/>
+          <w:sz w:val="20"/>
+        </w:rPr>
+      </w:pPr>
     </w:p>
     <w:p>
       <w:pPr>
@@ -1600,6 +1662,7 @@
       <w:bookmarkStart w:id="3" w:name="ClearQuest-3.0Software%2FHardwareRequire"/>
       <w:bookmarkEnd w:id="3"/>
       <w:r>
+        <w:lastRenderedPageBreak/>
         <w:t>Software/Hardware Requirements</w:t>
       </w:r>
     </w:p>
@@ -1619,7 +1682,6 @@
         <w:pStyle w:val="ListParagraph"/>
       </w:pPr>
       <w:r>
-        <w:lastRenderedPageBreak/>
         <w:t>A Rally subscription. Rally administrator privileges are needed for setup but not to run the connector.  You will need to know the URL for the Rally server hosting your subscription.  For example, rally1.rallydev.com.</w:t>
       </w:r>
     </w:p>
@@ -2093,7 +2155,21 @@
           <w:color w:val="000000"/>
           <w:szCs w:val="20"/>
         </w:rPr>
-        <w:t>xml-4.0.0.gem - library that includes the code needed to write the XML output.</w:t>
+        <w:t>xml-4.0.0.</w:t>
+      </w:r>
+      <w:r>
+        <w:rPr>
+          <w:color w:val="000000"/>
+          <w:szCs w:val="20"/>
+        </w:rPr>
+        <w:t>x.</w:t>
+      </w:r>
+      <w:r>
+        <w:rPr>
+          <w:color w:val="000000"/>
+          <w:szCs w:val="20"/>
+        </w:rPr>
+        <w:t>gem - library that includes the code needed to write the XML output.</w:t>
       </w:r>
     </w:p>
     <w:p>
@@ -3598,40 +3674,32 @@
         <w:rPr>
           <w:rStyle w:val="HTMLCode"/>
         </w:rPr>
+        <w:t>UPDATE_RALLY_TO_</w:t>
+      </w:r>
+      <w:r>
+        <w:rPr>
+          <w:rStyle w:val="HTMLCode"/>
+        </w:rPr>
+        <w:t>XML</w:t>
+      </w:r>
+      <w:r>
+        <w:rPr>
+          <w:rStyle w:val="HTMLCode"/>
+        </w:rPr>
+        <w:t>,</w:t>
+      </w:r>
+      <w:r>
+        <w:rPr>
+          <w:rStyle w:val="HTMLCode"/>
+        </w:rPr>
+        <w:t xml:space="preserve"> </w:t>
+      </w:r>
+      <w:r>
+        <w:rPr>
+          <w:rStyle w:val="HTMLCode"/>
+        </w:rPr>
         <w:t>COPY</w:t>
       </w:r>
-      <w:r>
-        <w:rPr>
-          <w:rStyle w:val="HTMLCode"/>
-        </w:rPr>
-        <w:t>_RALLY_TO_</w:t>
-      </w:r>
-      <w:proofErr w:type="gramStart"/>
-      <w:r>
-        <w:rPr>
-          <w:rStyle w:val="HTMLCode"/>
-        </w:rPr>
-        <w:t>XML</w:t>
-      </w:r>
-      <w:r>
-        <w:rPr>
-          <w:rStyle w:val="HTMLCode"/>
-        </w:rPr>
-        <w:t>,</w:t>
-      </w:r>
-      <w:r>
-        <w:rPr>
-          <w:rStyle w:val="HTMLCode"/>
-        </w:rPr>
-        <w:t xml:space="preserve">  </w:t>
-      </w:r>
-      <w:r>
-        <w:rPr>
-          <w:rStyle w:val="HTMLCode"/>
-        </w:rPr>
-        <w:t>UPDATE</w:t>
-      </w:r>
-      <w:proofErr w:type="gramEnd"/>
       <w:r>
         <w:rPr>
           <w:rStyle w:val="HTMLCode"/>
@@ -6077,7 +6145,13 @@
     </w:p>
     <w:p>
       <w:r>
-        <w:t>When you setup your mapping between the two systems, </w:t>
+        <w:t>When you set</w:t>
+      </w:r>
+      <w:r>
+        <w:t xml:space="preserve"> </w:t>
+      </w:r>
+      <w:r>
+        <w:t>up your mapping between the two systems, </w:t>
       </w:r>
       <w:r>
         <w:rPr>
@@ -6092,7 +6166,12 @@
     </w:p>
     <w:p>
       <w:r>
-        <w:t>Otherwise, you might experience situations where information is not created/updated between the two systems and you will see an error in the log file.  For example, the connector will post an error for a particular work item if you try to post a string to a custom field of type 'integer' in Rally.</w:t>
+        <w:t>Otherwise, you might experience situations where information is not created/updated between the two systems and you will see an error in the log file.  For example, the connector will post an error for a particular work item if you try to post a string to a custom field of type 'integer' in R</w:t>
+      </w:r>
+      <w:bookmarkStart w:id="14" w:name="_GoBack"/>
+      <w:bookmarkEnd w:id="14"/>
+      <w:r>
+        <w:t>ally.</w:t>
       </w:r>
     </w:p>
     <w:p>
@@ -6504,8 +6583,8 @@
         <w:pStyle w:val="Heading4"/>
         <w:spacing w:before="2" w:after="120"/>
       </w:pPr>
-      <w:bookmarkStart w:id="14" w:name="ClearQuest-MappingDropdownValues%28Optio"/>
-      <w:bookmarkEnd w:id="14"/>
+      <w:bookmarkStart w:id="15" w:name="ClearQuest-MappingDropdownValues%28Optio"/>
+      <w:bookmarkEnd w:id="15"/>
       <w:r>
         <w:t>Mapping Drop-down Values (Optional)</w:t>
       </w:r>
@@ -6995,8 +7074,8 @@
         <w:pStyle w:val="Heading4"/>
         <w:spacing w:before="2" w:after="120"/>
       </w:pPr>
-      <w:bookmarkStart w:id="15" w:name="ClearQuest-MappingUsers%28Optional%29"/>
-      <w:bookmarkEnd w:id="15"/>
+      <w:bookmarkStart w:id="16" w:name="ClearQuest-MappingUsers%28Optional%29"/>
+      <w:bookmarkEnd w:id="16"/>
       <w:r>
         <w:t>Mapping Users (Optional)</w:t>
       </w:r>
@@ -7369,8 +7448,8 @@
         <w:pStyle w:val="Heading4"/>
         <w:spacing w:before="2" w:after="120"/>
       </w:pPr>
-      <w:bookmarkStart w:id="16" w:name="ClearQuest-MappingProjectFields%28Option"/>
-      <w:bookmarkEnd w:id="16"/>
+      <w:bookmarkStart w:id="17" w:name="ClearQuest-MappingProjectFields%28Option"/>
+      <w:bookmarkEnd w:id="17"/>
       <w:r>
         <w:t>Mapping Project Fields (Optional)</w:t>
       </w:r>
@@ -7406,8 +7485,8 @@
         <w:pStyle w:val="Heading3"/>
         <w:spacing w:before="120" w:after="120"/>
       </w:pPr>
-      <w:bookmarkStart w:id="17" w:name="ClearQuest-4.1.4RuntheConnector"/>
-      <w:bookmarkEnd w:id="17"/>
+      <w:bookmarkStart w:id="18" w:name="ClearQuest-4.1.4RuntheConnector"/>
+      <w:bookmarkEnd w:id="18"/>
       <w:r>
         <w:t>Run the Connector</w:t>
       </w:r>
@@ -7622,8 +7701,8 @@
         <w:pStyle w:val="Heading4"/>
         <w:spacing w:before="2" w:after="120"/>
       </w:pPr>
-      <w:bookmarkStart w:id="18" w:name="ClearQuest-MultipleConfigurationFiles"/>
-      <w:bookmarkEnd w:id="18"/>
+      <w:bookmarkStart w:id="19" w:name="ClearQuest-MultipleConfigurationFiles"/>
+      <w:bookmarkEnd w:id="19"/>
       <w:r>
         <w:t>Multiple Configuration Files</w:t>
       </w:r>
@@ -7722,8 +7801,6 @@
           <w:szCs w:val="20"/>
         </w:rPr>
       </w:pPr>
-      <w:bookmarkStart w:id="19" w:name="_GoBack"/>
-      <w:bookmarkEnd w:id="19"/>
     </w:p>
     <w:p>
       <w:pPr>
@@ -7844,7 +7921,27 @@
         <w:rPr>
           <w:i/>
         </w:rPr>
-        <w:t>When the Defect is created in Rally and then pushed into the delivery XML file, it does not yet know what the other system's identifier will be, so the script pushes "waiting XML" into the external identifier field in Rally.  The other system will need to tell Rally what its ID is.</w:t>
+        <w:t>When the Defect is created in Rally and then pushed into the delivery XML file, it does not yet know what the other system's identifier will be</w:t>
+      </w:r>
+      <w:r>
+        <w:rPr>
+          <w:i/>
+        </w:rPr>
+        <w:t xml:space="preserve">, so the script pushes the defect's </w:t>
+      </w:r>
+      <w:proofErr w:type="spellStart"/>
+      <w:r>
+        <w:rPr>
+          <w:i/>
+        </w:rPr>
+        <w:t>ObjectID</w:t>
+      </w:r>
+      <w:proofErr w:type="spellEnd"/>
+      <w:r>
+        <w:rPr>
+          <w:i/>
+        </w:rPr>
+        <w:t xml:space="preserve"> into the external identifier field in Rally.  The other system will need to tell Rally what its ID is.</w:t>
       </w:r>
     </w:p>
     <w:p>
@@ -10889,6 +10986,9 @@
     <w:lsdException w:name="Note Level 5" w:semiHidden="1" w:unhideWhenUsed="1"/>
     <w:lsdException w:name="Note Level 6" w:semiHidden="1" w:unhideWhenUsed="1"/>
     <w:lsdException w:name="Note Level 7" w:semiHidden="1" w:unhideWhenUsed="1"/>
+    <w:lsdException w:name="Light Shading"/>
+    <w:lsdException w:name="Light List"/>
+    <w:lsdException w:name="Light Grid"/>
     <w:lsdException w:name="Medium Shading 1"/>
     <w:lsdException w:name="Medium Shading 2"/>
     <w:lsdException w:name="Medium List 1"/>

</xml_diff>